<commit_message>
added validation and stuff
</commit_message>
<xml_diff>
--- a/Project Documents/Computing_Project_Doc.docx
+++ b/Project Documents/Computing_Project_Doc.docx
@@ -648,7 +648,7 @@
                 <w:noProof/>
                 <w:webHidden/>
               </w:rPr>
-              <w:t>5</w:t>
+              <w:t>6</w:t>
             </w:r>
             <w:r>
               <w:rPr>
@@ -932,7 +932,7 @@
                 <w:noProof/>
                 <w:webHidden/>
               </w:rPr>
-              <w:t>8</w:t>
+              <w:t>9</w:t>
             </w:r>
             <w:r>
               <w:rPr>
@@ -1286,7 +1286,7 @@
                 <w:noProof/>
                 <w:webHidden/>
               </w:rPr>
-              <w:t>9</w:t>
+              <w:t>10</w:t>
             </w:r>
             <w:r>
               <w:rPr>
@@ -1499,7 +1499,7 @@
                 <w:noProof/>
                 <w:webHidden/>
               </w:rPr>
-              <w:t>10</w:t>
+              <w:t>11</w:t>
             </w:r>
             <w:r>
               <w:rPr>
@@ -1570,7 +1570,7 @@
                 <w:noProof/>
                 <w:webHidden/>
               </w:rPr>
-              <w:t>10</w:t>
+              <w:t>11</w:t>
             </w:r>
             <w:r>
               <w:rPr>
@@ -1641,7 +1641,7 @@
                 <w:noProof/>
                 <w:webHidden/>
               </w:rPr>
-              <w:t>10</w:t>
+              <w:t>12</w:t>
             </w:r>
             <w:r>
               <w:rPr>
@@ -1712,7 +1712,7 @@
                 <w:noProof/>
                 <w:webHidden/>
               </w:rPr>
-              <w:t>11</w:t>
+              <w:t>13</w:t>
             </w:r>
             <w:r>
               <w:rPr>
@@ -1782,7 +1782,7 @@
                 <w:noProof/>
                 <w:webHidden/>
               </w:rPr>
-              <w:t>11</w:t>
+              <w:t>13</w:t>
             </w:r>
             <w:r>
               <w:rPr>
@@ -1852,7 +1852,7 @@
                 <w:noProof/>
                 <w:webHidden/>
               </w:rPr>
-              <w:t>12</w:t>
+              <w:t>14</w:t>
             </w:r>
             <w:r>
               <w:rPr>
@@ -1922,7 +1922,7 @@
                 <w:noProof/>
                 <w:webHidden/>
               </w:rPr>
-              <w:t>13</w:t>
+              <w:t>15</w:t>
             </w:r>
             <w:r>
               <w:rPr>
@@ -1993,7 +1993,7 @@
                 <w:noProof/>
                 <w:webHidden/>
               </w:rPr>
-              <w:t>14</w:t>
+              <w:t>16</w:t>
             </w:r>
             <w:r>
               <w:rPr>
@@ -2063,7 +2063,7 @@
                 <w:noProof/>
                 <w:webHidden/>
               </w:rPr>
-              <w:t>15</w:t>
+              <w:t>17</w:t>
             </w:r>
             <w:r>
               <w:rPr>
@@ -2134,7 +2134,7 @@
                 <w:noProof/>
                 <w:webHidden/>
               </w:rPr>
-              <w:t>16</w:t>
+              <w:t>18</w:t>
             </w:r>
             <w:r>
               <w:rPr>
@@ -2205,7 +2205,7 @@
                 <w:noProof/>
                 <w:webHidden/>
               </w:rPr>
-              <w:t>16</w:t>
+              <w:t>18</w:t>
             </w:r>
             <w:r>
               <w:rPr>
@@ -2276,7 +2276,7 @@
                 <w:noProof/>
                 <w:webHidden/>
               </w:rPr>
-              <w:t>16</w:t>
+              <w:t>18</w:t>
             </w:r>
             <w:r>
               <w:rPr>
@@ -2347,7 +2347,7 @@
                 <w:noProof/>
                 <w:webHidden/>
               </w:rPr>
-              <w:t>16</w:t>
+              <w:t>18</w:t>
             </w:r>
             <w:r>
               <w:rPr>
@@ -2418,7 +2418,7 @@
                 <w:noProof/>
                 <w:webHidden/>
               </w:rPr>
-              <w:t>16</w:t>
+              <w:t>19</w:t>
             </w:r>
             <w:r>
               <w:rPr>
@@ -2489,7 +2489,7 @@
                 <w:noProof/>
                 <w:webHidden/>
               </w:rPr>
-              <w:t>16</w:t>
+              <w:t>20</w:t>
             </w:r>
             <w:r>
               <w:rPr>
@@ -2560,7 +2560,7 @@
                 <w:noProof/>
                 <w:webHidden/>
               </w:rPr>
-              <w:t>16</w:t>
+              <w:t>21</w:t>
             </w:r>
             <w:r>
               <w:rPr>
@@ -2631,7 +2631,7 @@
                 <w:noProof/>
                 <w:webHidden/>
               </w:rPr>
-              <w:t>16</w:t>
+              <w:t>21</w:t>
             </w:r>
             <w:r>
               <w:rPr>
@@ -2702,7 +2702,7 @@
                 <w:noProof/>
                 <w:webHidden/>
               </w:rPr>
-              <w:t>16</w:t>
+              <w:t>21</w:t>
             </w:r>
             <w:r>
               <w:rPr>
@@ -2773,7 +2773,7 @@
                 <w:noProof/>
                 <w:webHidden/>
               </w:rPr>
-              <w:t>16</w:t>
+              <w:t>21</w:t>
             </w:r>
             <w:r>
               <w:rPr>
@@ -2844,7 +2844,7 @@
                 <w:noProof/>
                 <w:webHidden/>
               </w:rPr>
-              <w:t>16</w:t>
+              <w:t>21</w:t>
             </w:r>
             <w:r>
               <w:rPr>
@@ -2915,7 +2915,7 @@
                 <w:noProof/>
                 <w:webHidden/>
               </w:rPr>
-              <w:t>16</w:t>
+              <w:t>21</w:t>
             </w:r>
             <w:r>
               <w:rPr>
@@ -2986,7 +2986,7 @@
                 <w:noProof/>
                 <w:webHidden/>
               </w:rPr>
-              <w:t>16</w:t>
+              <w:t>21</w:t>
             </w:r>
             <w:r>
               <w:rPr>
@@ -3057,7 +3057,7 @@
                 <w:noProof/>
                 <w:webHidden/>
               </w:rPr>
-              <w:t>16</w:t>
+              <w:t>21</w:t>
             </w:r>
             <w:r>
               <w:rPr>
@@ -3128,7 +3128,7 @@
                 <w:noProof/>
                 <w:webHidden/>
               </w:rPr>
-              <w:t>16</w:t>
+              <w:t>21</w:t>
             </w:r>
             <w:r>
               <w:rPr>
@@ -3199,7 +3199,7 @@
                 <w:noProof/>
                 <w:webHidden/>
               </w:rPr>
-              <w:t>16</w:t>
+              <w:t>21</w:t>
             </w:r>
             <w:r>
               <w:rPr>
@@ -3270,7 +3270,7 @@
                 <w:noProof/>
                 <w:webHidden/>
               </w:rPr>
-              <w:t>16</w:t>
+              <w:t>21</w:t>
             </w:r>
             <w:r>
               <w:rPr>
@@ -3341,7 +3341,7 @@
                 <w:noProof/>
                 <w:webHidden/>
               </w:rPr>
-              <w:t>17</w:t>
+              <w:t>22</w:t>
             </w:r>
             <w:r>
               <w:rPr>
@@ -3412,7 +3412,7 @@
                 <w:noProof/>
                 <w:webHidden/>
               </w:rPr>
-              <w:t>17</w:t>
+              <w:t>22</w:t>
             </w:r>
             <w:r>
               <w:rPr>
@@ -3483,7 +3483,7 @@
                 <w:noProof/>
                 <w:webHidden/>
               </w:rPr>
-              <w:t>17</w:t>
+              <w:t>22</w:t>
             </w:r>
             <w:r>
               <w:rPr>
@@ -3554,7 +3554,7 @@
                 <w:noProof/>
                 <w:webHidden/>
               </w:rPr>
-              <w:t>17</w:t>
+              <w:t>22</w:t>
             </w:r>
             <w:r>
               <w:rPr>
@@ -3625,7 +3625,7 @@
                 <w:noProof/>
                 <w:webHidden/>
               </w:rPr>
-              <w:t>17</w:t>
+              <w:t>22</w:t>
             </w:r>
             <w:r>
               <w:rPr>
@@ -3696,7 +3696,7 @@
                 <w:noProof/>
                 <w:webHidden/>
               </w:rPr>
-              <w:t>17</w:t>
+              <w:t>24</w:t>
             </w:r>
             <w:r>
               <w:rPr>
@@ -3767,7 +3767,7 @@
                 <w:noProof/>
                 <w:webHidden/>
               </w:rPr>
-              <w:t>17</w:t>
+              <w:t>24</w:t>
             </w:r>
             <w:r>
               <w:rPr>
@@ -3838,7 +3838,7 @@
                 <w:noProof/>
                 <w:webHidden/>
               </w:rPr>
-              <w:t>17</w:t>
+              <w:t>24</w:t>
             </w:r>
             <w:r>
               <w:rPr>
@@ -3909,7 +3909,7 @@
                 <w:noProof/>
                 <w:webHidden/>
               </w:rPr>
-              <w:t>17</w:t>
+              <w:t>24</w:t>
             </w:r>
             <w:r>
               <w:rPr>
@@ -3980,7 +3980,7 @@
                 <w:noProof/>
                 <w:webHidden/>
               </w:rPr>
-              <w:t>17</w:t>
+              <w:t>24</w:t>
             </w:r>
             <w:r>
               <w:rPr>
@@ -4051,7 +4051,7 @@
                 <w:noProof/>
                 <w:webHidden/>
               </w:rPr>
-              <w:t>17</w:t>
+              <w:t>24</w:t>
             </w:r>
             <w:r>
               <w:rPr>
@@ -4122,7 +4122,7 @@
                 <w:noProof/>
                 <w:webHidden/>
               </w:rPr>
-              <w:t>17</w:t>
+              <w:t>24</w:t>
             </w:r>
             <w:r>
               <w:rPr>
@@ -4192,7 +4192,7 @@
                 <w:noProof/>
                 <w:webHidden/>
               </w:rPr>
-              <w:t>17</w:t>
+              <w:t>24</w:t>
             </w:r>
             <w:r>
               <w:rPr>
@@ -4263,7 +4263,7 @@
                 <w:noProof/>
                 <w:webHidden/>
               </w:rPr>
-              <w:t>18</w:t>
+              <w:t>25</w:t>
             </w:r>
             <w:r>
               <w:rPr>
@@ -4334,7 +4334,7 @@
                 <w:noProof/>
                 <w:webHidden/>
               </w:rPr>
-              <w:t>18</w:t>
+              <w:t>25</w:t>
             </w:r>
             <w:r>
               <w:rPr>
@@ -4405,7 +4405,7 @@
                 <w:noProof/>
                 <w:webHidden/>
               </w:rPr>
-              <w:t>18</w:t>
+              <w:t>25</w:t>
             </w:r>
             <w:r>
               <w:rPr>
@@ -4476,7 +4476,7 @@
                 <w:noProof/>
                 <w:webHidden/>
               </w:rPr>
-              <w:t>18</w:t>
+              <w:t>25</w:t>
             </w:r>
             <w:r>
               <w:rPr>
@@ -4780,6 +4780,28 @@
       </w:pPr>
       <w:bookmarkStart w:id="3" w:name="_Toc283891929"/>
       <w:r>
+        <w:t>Identification of User</w:t>
+      </w:r>
+    </w:p>
+    <w:p>
+      <w:r>
+        <w:t>My</w:t>
+      </w:r>
+      <w:r>
+        <w:t xml:space="preserve"> User is the owner of Eriksson Building S</w:t>
+      </w:r>
+      <w:r>
+        <w:t>ervices ltd. He h</w:t>
+      </w:r>
+      <w:r>
+        <w:t>as limited skills on a computer, but is capable of using programs with easy to follow graphical user interfaces. He has no understanding of Microsoft Access or any other similar program at all.</w:t>
+      </w:r>
+    </w:p>
+    <w:p>
+      <w:pPr>
+        <w:pStyle w:val="Heading2"/>
+      </w:pPr>
+      <w:r>
         <w:t>Problem definition</w:t>
       </w:r>
       <w:bookmarkEnd w:id="3"/>
@@ -4806,6 +4828,7 @@
       </w:pPr>
       <w:bookmarkStart w:id="4" w:name="_Toc283891930"/>
       <w:r>
+        <w:lastRenderedPageBreak/>
         <w:t>So what?</w:t>
       </w:r>
       <w:bookmarkEnd w:id="4"/>
@@ -4848,7 +4871,6 @@
         </w:numPr>
       </w:pPr>
       <w:r>
-        <w:lastRenderedPageBreak/>
         <w:t>They require training to be of any use</w:t>
       </w:r>
     </w:p>
@@ -6260,7 +6282,7 @@
               <w:rPr>
                 <w:lang w:val="en-GB" w:bidi="ar-SA"/>
               </w:rPr>
-              <w:t>3</w:t>
+              <w:t>1</w:t>
             </w:r>
           </w:p>
         </w:tc>
@@ -6362,7 +6384,7 @@
               <w:rPr>
                 <w:lang w:val="en-GB" w:bidi="ar-SA"/>
               </w:rPr>
-              <w:t>3</w:t>
+              <w:t>1</w:t>
             </w:r>
           </w:p>
         </w:tc>
@@ -6720,7 +6742,7 @@
               <w:rPr>
                 <w:lang w:val="en-GB" w:bidi="ar-SA"/>
               </w:rPr>
-              <w:t>3</w:t>
+              <w:t>4</w:t>
             </w:r>
           </w:p>
         </w:tc>
@@ -6936,7 +6958,7 @@
               <w:rPr>
                 <w:lang w:val="en-GB" w:bidi="ar-SA"/>
               </w:rPr>
-              <w:t>2</w:t>
+              <w:t>1</w:t>
             </w:r>
           </w:p>
         </w:tc>
@@ -7044,7 +7066,7 @@
               <w:rPr>
                 <w:lang w:val="en-GB" w:bidi="ar-SA"/>
               </w:rPr>
-              <w:t>3</w:t>
+              <w:t>1</w:t>
             </w:r>
           </w:p>
         </w:tc>
@@ -7152,7 +7174,7 @@
               <w:rPr>
                 <w:lang w:val="en-GB" w:bidi="ar-SA"/>
               </w:rPr>
-              <w:t>3</w:t>
+              <w:t>4</w:t>
             </w:r>
           </w:p>
         </w:tc>
@@ -7435,16 +7457,22 @@
         <w:pStyle w:val="Heading2"/>
       </w:pPr>
       <w:bookmarkStart w:id="8" w:name="_Toc283891934"/>
-      <w:r>
+    </w:p>
+    <w:p>
+      <w:pPr>
+        <w:pStyle w:val="Heading2"/>
+      </w:pPr>
+    </w:p>
+    <w:p>
+      <w:pPr>
+        <w:pStyle w:val="Heading2"/>
+      </w:pPr>
+      <w:r>
+        <w:lastRenderedPageBreak/>
         <w:t>Requirements specification</w:t>
       </w:r>
       <w:bookmarkEnd w:id="8"/>
     </w:p>
-    <w:p/>
-    <w:p/>
-    <w:p/>
-    <w:p/>
-    <w:p/>
     <w:p/>
     <w:p>
       <w:pPr>
@@ -7498,17 +7526,14 @@
       </w:r>
       <w:bookmarkEnd w:id="11"/>
     </w:p>
+    <w:p/>
     <w:p>
       <w:r>
-        <w:rPr>
-          <w:noProof/>
-          <w:lang w:val="en-GB" w:eastAsia="en-GB" w:bidi="ar-SA"/>
-        </w:rPr>
         <w:drawing>
           <wp:inline distT="0" distB="0" distL="0" distR="0">
-            <wp:extent cx="5267960" cy="2517775"/>
-            <wp:effectExtent l="0" t="0" r="0" b="0"/>
-            <wp:docPr id="14" name="Picture 2" descr="Macintosh HD:Users:vegatable:Desktop:Screen shot 2010-12-05 at 18.30.12.png"/>
+            <wp:extent cx="5095875" cy="2036445"/>
+            <wp:effectExtent l="19050" t="0" r="9525" b="0"/>
+            <wp:docPr id="13" name="Picture 2" descr="C:\Users\387864.SUSSEXDOWNS\Desktop\Level_2.png"/>
             <wp:cNvGraphicFramePr>
               <a:graphicFrameLocks xmlns:a="http://schemas.openxmlformats.org/drawingml/2006/main" noChangeAspect="1"/>
             </wp:cNvGraphicFramePr>
@@ -7516,19 +7541,13 @@
               <a:graphicData uri="http://schemas.openxmlformats.org/drawingml/2006/picture">
                 <pic:pic xmlns:pic="http://schemas.openxmlformats.org/drawingml/2006/picture">
                   <pic:nvPicPr>
-                    <pic:cNvPr id="0" name="Picture 2" descr="Macintosh HD:Users:vegatable:Desktop:Screen shot 2010-12-05 at 18.30.12.png"/>
+                    <pic:cNvPr id="0" name="Picture 2" descr="C:\Users\387864.SUSSEXDOWNS\Desktop\Level_2.png"/>
                     <pic:cNvPicPr>
                       <a:picLocks noChangeAspect="1" noChangeArrowheads="1"/>
                     </pic:cNvPicPr>
                   </pic:nvPicPr>
                   <pic:blipFill>
-                    <a:blip r:embed="rId14">
-                      <a:extLst>
-                        <a:ext uri="{28A0092B-C50C-407E-A947-70E740481C1C}">
-                          <a14:useLocalDpi xmlns:a14="http://schemas.microsoft.com/office/drawing/2010/main" xmlns:wps="http://schemas.microsoft.com/office/word/2010/wordprocessingShape" xmlns:wpi="http://schemas.microsoft.com/office/word/2010/wordprocessingInk" xmlns:wpg="http://schemas.microsoft.com/office/word/2010/wordprocessingGroup" xmlns:w14="http://schemas.microsoft.com/office/word/2010/wordml" xmlns:w="http://schemas.openxmlformats.org/wordprocessingml/2006/main" xmlns:w10="urn:schemas-microsoft-com:office:word" xmlns:wp14="http://schemas.microsoft.com/office/word/2010/wordprocessingDrawing" xmlns:v="urn:schemas-microsoft-com:vml" xmlns:o="urn:schemas-microsoft-com:office:office" xmlns:mv="urn:schemas-microsoft-com:mac:vml" xmlns:mc="http://schemas.openxmlformats.org/markup-compatibility/2006" xmlns:mo="http://schemas.microsoft.com/office/mac/office/2008/main" xmlns:wpc="http://schemas.microsoft.com/office/word/2010/wordprocessingCanvas" xmlns="" xmlns:arto="http://schemas.microsoft.com/office/word/2006/arto" val="0"/>
-                        </a:ext>
-                      </a:extLst>
-                    </a:blip>
+                    <a:blip r:embed="rId14"/>
                     <a:srcRect/>
                     <a:stretch>
                       <a:fillRect/>
@@ -7537,14 +7556,17 @@
                   <pic:spPr bwMode="auto">
                     <a:xfrm>
                       <a:off x="0" y="0"/>
-                      <a:ext cx="5267960" cy="2517775"/>
+                      <a:ext cx="5095875" cy="2036445"/>
                     </a:xfrm>
                     <a:prstGeom prst="rect">
                       <a:avLst/>
                     </a:prstGeom>
                     <a:noFill/>
-                    <a:ln>
+                    <a:ln w="9525">
                       <a:noFill/>
+                      <a:miter lim="800000"/>
+                      <a:headEnd/>
+                      <a:tailEnd/>
                     </a:ln>
                   </pic:spPr>
                 </pic:pic>
@@ -7577,7 +7599,6 @@
     </w:p>
     <w:p>
       <w:r>
-        <w:lastRenderedPageBreak/>
         <w:t xml:space="preserve">Business Management Software: These are powerful programs, but while they have a lot of functionality, they are expensive. Also in a bid to make them seem easier to use they do a lot of work behind the scenes, which can make them difficult for some users to trust. </w:t>
       </w:r>
     </w:p>
@@ -7587,6 +7608,7 @@
       </w:pPr>
       <w:bookmarkStart w:id="13" w:name="_Toc283891939"/>
       <w:r>
+        <w:lastRenderedPageBreak/>
         <w:t>Realistic apprais</w:t>
       </w:r>
       <w:r>
@@ -7663,10 +7685,25 @@
     </w:p>
     <w:p>
       <w:pPr>
+        <w:rPr>
+          <w:caps/>
+          <w:color w:val="4F6228" w:themeColor="accent3" w:themeShade="80"/>
+          <w:spacing w:val="20"/>
+          <w:sz w:val="28"/>
+          <w:szCs w:val="28"/>
+        </w:rPr>
+      </w:pPr>
+      <w:bookmarkStart w:id="16" w:name="_Toc283891942"/>
+      <w:r>
+        <w:br w:type="page"/>
+      </w:r>
+    </w:p>
+    <w:p>
+      <w:pPr>
         <w:pStyle w:val="Heading1"/>
       </w:pPr>
-      <w:bookmarkStart w:id="16" w:name="_Toc283891942"/>
-      <w:r>
+      <w:r>
+        <w:lastRenderedPageBreak/>
         <w:t>Design</w:t>
       </w:r>
       <w:bookmarkEnd w:id="16"/>
@@ -7693,8 +7730,8 @@
         </w:rPr>
         <w:drawing>
           <wp:inline distT="0" distB="0" distL="0" distR="0">
-            <wp:extent cx="5262880" cy="4643120"/>
-            <wp:effectExtent l="0" t="0" r="0" b="0"/>
+            <wp:extent cx="3732415" cy="4646814"/>
+            <wp:effectExtent l="19050" t="0" r="1385" b="0"/>
             <wp:docPr id="2" name="Picture 1" descr="Macintosh HD:Users:vegatable:Desktop:Untitled.png"/>
             <wp:cNvGraphicFramePr>
               <a:graphicFrameLocks xmlns:a="http://schemas.openxmlformats.org/drawingml/2006/main" noChangeAspect="1"/>
@@ -7716,7 +7753,7 @@
                         </a:ext>
                       </a:extLst>
                     </a:blip>
-                    <a:srcRect/>
+                    <a:srcRect r="29068"/>
                     <a:stretch>
                       <a:fillRect/>
                     </a:stretch>
@@ -7724,7 +7761,7 @@
                   <pic:spPr bwMode="auto">
                     <a:xfrm>
                       <a:off x="0" y="0"/>
-                      <a:ext cx="5262880" cy="4643120"/>
+                      <a:ext cx="3732415" cy="4646814"/>
                     </a:xfrm>
                     <a:prstGeom prst="rect">
                       <a:avLst/>
@@ -7742,10 +7779,26 @@
       </w:r>
     </w:p>
     <w:p>
+      <w:bookmarkStart w:id="18" w:name="_Toc283891944"/>
+    </w:p>
+    <w:p/>
+    <w:p/>
+    <w:p/>
+    <w:p/>
+    <w:p>
       <w:pPr>
         <w:pStyle w:val="Heading2"/>
       </w:pPr>
-      <w:bookmarkStart w:id="18" w:name="_Toc283891944"/>
+    </w:p>
+    <w:p>
+      <w:pPr>
+        <w:pStyle w:val="Heading2"/>
+      </w:pPr>
+    </w:p>
+    <w:p>
+      <w:pPr>
+        <w:pStyle w:val="Heading2"/>
+      </w:pPr>
       <w:r>
         <w:lastRenderedPageBreak/>
         <w:t>System flow chart</w:t>
@@ -8228,6 +8281,67 @@
       </w:r>
       <w:bookmarkEnd w:id="26"/>
     </w:p>
+    <w:tbl>
+      <w:tblPr>
+        <w:tblStyle w:val="MediumShading1-Accent3"/>
+        <w:tblW w:w="0" w:type="auto"/>
+        <w:tblLook w:val="04A0"/>
+      </w:tblPr>
+      <w:tblGrid>
+        <w:gridCol w:w="2990"/>
+      </w:tblGrid>
+      <w:tr>
+        <w:trPr>
+          <w:cnfStyle w:val="100000000000"/>
+          <w:trHeight w:val="311"/>
+        </w:trPr>
+        <w:tc>
+          <w:tcPr>
+            <w:cnfStyle w:val="001000000000"/>
+            <w:tcW w:w="2990" w:type="dxa"/>
+          </w:tcPr>
+          <w:p>
+            <w:r>
+              <w:t xml:space="preserve">System Requirements </w:t>
+            </w:r>
+          </w:p>
+        </w:tc>
+      </w:tr>
+      <w:tr>
+        <w:trPr>
+          <w:cnfStyle w:val="000000100000"/>
+          <w:trHeight w:val="1556"/>
+        </w:trPr>
+        <w:tc>
+          <w:tcPr>
+            <w:cnfStyle w:val="001000000000"/>
+            <w:tcW w:w="2990" w:type="dxa"/>
+          </w:tcPr>
+          <w:p>
+            <w:r>
+              <w:t>O/S: Windows XP or Above</w:t>
+            </w:r>
+          </w:p>
+          <w:p>
+            <w:r>
+              <w:t>1GHz Processor</w:t>
+            </w:r>
+          </w:p>
+          <w:p>
+            <w:r>
+              <w:t>1 GB RAM</w:t>
+            </w:r>
+          </w:p>
+          <w:p>
+            <w:r>
+              <w:t>30 MB + Hard drive space</w:t>
+            </w:r>
+          </w:p>
+          <w:p/>
+        </w:tc>
+      </w:tr>
+    </w:tbl>
+    <w:p/>
     <w:p>
       <w:pPr>
         <w:pStyle w:val="Heading2"/>
@@ -8677,6 +8791,9 @@
             <w:pPr>
               <w:cnfStyle w:val="000000100000"/>
             </w:pPr>
+            <w:r>
+              <w:t>PK</w:t>
+            </w:r>
           </w:p>
         </w:tc>
         <w:tc>
@@ -8883,6 +9000,9 @@
             <w:pPr>
               <w:cnfStyle w:val="000000010000"/>
             </w:pPr>
+            <w:r>
+              <w:t>PK</w:t>
+            </w:r>
           </w:p>
         </w:tc>
         <w:tc>
@@ -9115,6 +9235,9 @@
             <w:pPr>
               <w:cnfStyle w:val="000000100000"/>
             </w:pPr>
+            <w:r>
+              <w:t>PK</w:t>
+            </w:r>
           </w:p>
         </w:tc>
         <w:tc>
@@ -9337,6 +9460,25 @@
             <w:pPr>
               <w:cnfStyle w:val="000000010000"/>
             </w:pPr>
+            <w:r>
+              <w:t>PK</w:t>
+            </w:r>
+          </w:p>
+          <w:p>
+            <w:pPr>
+              <w:cnfStyle w:val="000000010000"/>
+            </w:pPr>
+            <w:r>
+              <w:t>FK</w:t>
+            </w:r>
+          </w:p>
+          <w:p>
+            <w:pPr>
+              <w:cnfStyle w:val="000000010000"/>
+            </w:pPr>
+            <w:r>
+              <w:t>FK</w:t>
+            </w:r>
           </w:p>
         </w:tc>
         <w:tc>
@@ -9346,521 +9488,6 @@
           <w:p>
             <w:pPr>
               <w:cnfStyle w:val="000000010000"/>
-            </w:pPr>
-          </w:p>
-        </w:tc>
-      </w:tr>
-      <w:tr>
-        <w:trPr>
-          <w:cnfStyle w:val="000000100000"/>
-          <w:trHeight w:val="312"/>
-        </w:trPr>
-        <w:tc>
-          <w:tcPr>
-            <w:cnfStyle w:val="001000000000"/>
-            <w:tcW w:w="1981" w:type="dxa"/>
-          </w:tcPr>
-          <w:p>
-            <w:r>
-              <w:t>Supplier</w:t>
-            </w:r>
-          </w:p>
-        </w:tc>
-        <w:tc>
-          <w:tcPr>
-            <w:tcW w:w="1955" w:type="dxa"/>
-          </w:tcPr>
-          <w:p>
-            <w:pPr>
-              <w:cnfStyle w:val="000000100000"/>
-            </w:pPr>
-            <w:proofErr w:type="spellStart"/>
-            <w:r>
-              <w:t>SupplierID</w:t>
-            </w:r>
-            <w:proofErr w:type="spellEnd"/>
-          </w:p>
-          <w:p>
-            <w:pPr>
-              <w:cnfStyle w:val="000000100000"/>
-            </w:pPr>
-            <w:proofErr w:type="spellStart"/>
-            <w:r>
-              <w:t>Supplier_Name</w:t>
-            </w:r>
-            <w:proofErr w:type="spellEnd"/>
-          </w:p>
-          <w:p>
-            <w:pPr>
-              <w:cnfStyle w:val="000000100000"/>
-            </w:pPr>
-            <w:r>
-              <w:lastRenderedPageBreak/>
-              <w:t>Address1</w:t>
-            </w:r>
-          </w:p>
-          <w:p>
-            <w:pPr>
-              <w:cnfStyle w:val="000000100000"/>
-            </w:pPr>
-            <w:r>
-              <w:t>Address2</w:t>
-            </w:r>
-          </w:p>
-          <w:p>
-            <w:pPr>
-              <w:cnfStyle w:val="000000100000"/>
-            </w:pPr>
-            <w:r>
-              <w:t>Postcode</w:t>
-            </w:r>
-          </w:p>
-        </w:tc>
-        <w:tc>
-          <w:tcPr>
-            <w:tcW w:w="3543" w:type="dxa"/>
-          </w:tcPr>
-          <w:p>
-            <w:pPr>
-              <w:cnfStyle w:val="000000100000"/>
-            </w:pPr>
-            <w:r>
-              <w:lastRenderedPageBreak/>
-              <w:t>ID for Supplier</w:t>
-            </w:r>
-          </w:p>
-          <w:p>
-            <w:pPr>
-              <w:cnfStyle w:val="000000100000"/>
-            </w:pPr>
-            <w:r>
-              <w:t>Name of a Supplier</w:t>
-            </w:r>
-          </w:p>
-          <w:p>
-            <w:pPr>
-              <w:cnfStyle w:val="000000100000"/>
-            </w:pPr>
-            <w:r>
-              <w:lastRenderedPageBreak/>
-              <w:t>Address of Supplier</w:t>
-            </w:r>
-          </w:p>
-          <w:p>
-            <w:pPr>
-              <w:cnfStyle w:val="000000100000"/>
-            </w:pPr>
-            <w:r>
-              <w:t>Address of Supplier</w:t>
-            </w:r>
-          </w:p>
-          <w:p>
-            <w:pPr>
-              <w:cnfStyle w:val="000000100000"/>
-            </w:pPr>
-            <w:r>
-              <w:t>Postcode of Supplier</w:t>
-            </w:r>
-          </w:p>
-        </w:tc>
-        <w:tc>
-          <w:tcPr>
-            <w:tcW w:w="1276" w:type="dxa"/>
-          </w:tcPr>
-          <w:p>
-            <w:pPr>
-              <w:cnfStyle w:val="000000100000"/>
-            </w:pPr>
-            <w:r>
-              <w:lastRenderedPageBreak/>
-              <w:t>Number</w:t>
-            </w:r>
-          </w:p>
-          <w:p>
-            <w:pPr>
-              <w:cnfStyle w:val="000000100000"/>
-            </w:pPr>
-            <w:r>
-              <w:t>Text</w:t>
-            </w:r>
-          </w:p>
-          <w:p>
-            <w:pPr>
-              <w:cnfStyle w:val="000000100000"/>
-            </w:pPr>
-            <w:r>
-              <w:lastRenderedPageBreak/>
-              <w:t>Text</w:t>
-            </w:r>
-          </w:p>
-          <w:p>
-            <w:pPr>
-              <w:cnfStyle w:val="000000100000"/>
-            </w:pPr>
-            <w:r>
-              <w:t>Text</w:t>
-            </w:r>
-          </w:p>
-          <w:p>
-            <w:pPr>
-              <w:cnfStyle w:val="000000100000"/>
-            </w:pPr>
-            <w:r>
-              <w:t>Text</w:t>
-            </w:r>
-          </w:p>
-        </w:tc>
-        <w:tc>
-          <w:tcPr>
-            <w:tcW w:w="1134" w:type="dxa"/>
-          </w:tcPr>
-          <w:p>
-            <w:pPr>
-              <w:cnfStyle w:val="000000100000"/>
-            </w:pPr>
-          </w:p>
-        </w:tc>
-        <w:tc>
-          <w:tcPr>
-            <w:tcW w:w="851" w:type="dxa"/>
-          </w:tcPr>
-          <w:p>
-            <w:pPr>
-              <w:cnfStyle w:val="000000100000"/>
-            </w:pPr>
-          </w:p>
-        </w:tc>
-        <w:tc>
-          <w:tcPr>
-            <w:tcW w:w="1275" w:type="dxa"/>
-          </w:tcPr>
-          <w:p>
-            <w:pPr>
-              <w:cnfStyle w:val="000000100000"/>
-            </w:pPr>
-          </w:p>
-        </w:tc>
-        <w:tc>
-          <w:tcPr>
-            <w:tcW w:w="993" w:type="dxa"/>
-          </w:tcPr>
-          <w:p>
-            <w:pPr>
-              <w:cnfStyle w:val="000000100000"/>
-            </w:pPr>
-          </w:p>
-        </w:tc>
-        <w:tc>
-          <w:tcPr>
-            <w:tcW w:w="1168" w:type="dxa"/>
-          </w:tcPr>
-          <w:p>
-            <w:pPr>
-              <w:cnfStyle w:val="000000100000"/>
-            </w:pPr>
-          </w:p>
-        </w:tc>
-      </w:tr>
-      <w:tr>
-        <w:trPr>
-          <w:cnfStyle w:val="000000010000"/>
-          <w:trHeight w:val="312"/>
-        </w:trPr>
-        <w:tc>
-          <w:tcPr>
-            <w:cnfStyle w:val="001000000000"/>
-            <w:tcW w:w="1981" w:type="dxa"/>
-          </w:tcPr>
-          <w:p>
-            <w:proofErr w:type="spellStart"/>
-            <w:r>
-              <w:lastRenderedPageBreak/>
-              <w:t>Supplier_outgoings</w:t>
-            </w:r>
-            <w:proofErr w:type="spellEnd"/>
-          </w:p>
-        </w:tc>
-        <w:tc>
-          <w:tcPr>
-            <w:tcW w:w="1955" w:type="dxa"/>
-          </w:tcPr>
-          <w:p>
-            <w:pPr>
-              <w:cnfStyle w:val="000000010000"/>
-            </w:pPr>
-            <w:r>
-              <w:t>ID</w:t>
-            </w:r>
-          </w:p>
-          <w:p>
-            <w:pPr>
-              <w:cnfStyle w:val="000000010000"/>
-            </w:pPr>
-            <w:proofErr w:type="spellStart"/>
-            <w:r>
-              <w:t>SupplierID</w:t>
-            </w:r>
-            <w:proofErr w:type="spellEnd"/>
-          </w:p>
-          <w:p>
-            <w:pPr>
-              <w:cnfStyle w:val="000000010000"/>
-            </w:pPr>
-            <w:proofErr w:type="spellStart"/>
-            <w:r>
-              <w:t>JobID</w:t>
-            </w:r>
-            <w:proofErr w:type="spellEnd"/>
-          </w:p>
-          <w:p>
-            <w:pPr>
-              <w:cnfStyle w:val="000000010000"/>
-            </w:pPr>
-            <w:r>
-              <w:t>Cost</w:t>
-            </w:r>
-          </w:p>
-          <w:p>
-            <w:pPr>
-              <w:cnfStyle w:val="000000010000"/>
-            </w:pPr>
-            <w:proofErr w:type="spellStart"/>
-            <w:r>
-              <w:t>Date_of_invoice</w:t>
-            </w:r>
-            <w:proofErr w:type="spellEnd"/>
-          </w:p>
-        </w:tc>
-        <w:tc>
-          <w:tcPr>
-            <w:tcW w:w="3543" w:type="dxa"/>
-          </w:tcPr>
-          <w:p>
-            <w:pPr>
-              <w:cnfStyle w:val="000000010000"/>
-            </w:pPr>
-            <w:r>
-              <w:t>ID of Record</w:t>
-            </w:r>
-          </w:p>
-          <w:p>
-            <w:pPr>
-              <w:cnfStyle w:val="000000010000"/>
-            </w:pPr>
-            <w:r>
-              <w:t>ID for Supplier</w:t>
-            </w:r>
-          </w:p>
-          <w:p>
-            <w:pPr>
-              <w:cnfStyle w:val="000000010000"/>
-            </w:pPr>
-            <w:r>
-              <w:t>ID for a job</w:t>
-            </w:r>
-          </w:p>
-          <w:p>
-            <w:pPr>
-              <w:cnfStyle w:val="000000010000"/>
-            </w:pPr>
-            <w:r>
-              <w:t>Cost of Materials</w:t>
-            </w:r>
-          </w:p>
-          <w:p>
-            <w:pPr>
-              <w:cnfStyle w:val="000000010000"/>
-            </w:pPr>
-            <w:r>
-              <w:t>Date of Suppliers invoice</w:t>
-            </w:r>
-          </w:p>
-        </w:tc>
-        <w:tc>
-          <w:tcPr>
-            <w:tcW w:w="1276" w:type="dxa"/>
-          </w:tcPr>
-          <w:p>
-            <w:pPr>
-              <w:cnfStyle w:val="000000010000"/>
-            </w:pPr>
-            <w:r>
-              <w:t>Number</w:t>
-            </w:r>
-          </w:p>
-          <w:p>
-            <w:pPr>
-              <w:cnfStyle w:val="000000010000"/>
-            </w:pPr>
-            <w:r>
-              <w:t>Number</w:t>
-            </w:r>
-          </w:p>
-          <w:p>
-            <w:pPr>
-              <w:cnfStyle w:val="000000010000"/>
-            </w:pPr>
-            <w:r>
-              <w:t>Number</w:t>
-            </w:r>
-          </w:p>
-          <w:p>
-            <w:pPr>
-              <w:cnfStyle w:val="000000010000"/>
-            </w:pPr>
-            <w:r>
-              <w:t>Currency</w:t>
-            </w:r>
-          </w:p>
-          <w:p>
-            <w:pPr>
-              <w:cnfStyle w:val="000000010000"/>
-            </w:pPr>
-            <w:r>
-              <w:t>Date/Time</w:t>
-            </w:r>
-          </w:p>
-        </w:tc>
-        <w:tc>
-          <w:tcPr>
-            <w:tcW w:w="1134" w:type="dxa"/>
-          </w:tcPr>
-          <w:p>
-            <w:pPr>
-              <w:cnfStyle w:val="000000010000"/>
-            </w:pPr>
-          </w:p>
-        </w:tc>
-        <w:tc>
-          <w:tcPr>
-            <w:tcW w:w="851" w:type="dxa"/>
-          </w:tcPr>
-          <w:p>
-            <w:pPr>
-              <w:cnfStyle w:val="000000010000"/>
-            </w:pPr>
-          </w:p>
-        </w:tc>
-        <w:tc>
-          <w:tcPr>
-            <w:tcW w:w="1275" w:type="dxa"/>
-          </w:tcPr>
-          <w:p>
-            <w:pPr>
-              <w:cnfStyle w:val="000000010000"/>
-            </w:pPr>
-          </w:p>
-        </w:tc>
-        <w:tc>
-          <w:tcPr>
-            <w:tcW w:w="993" w:type="dxa"/>
-          </w:tcPr>
-          <w:p>
-            <w:pPr>
-              <w:cnfStyle w:val="000000010000"/>
-            </w:pPr>
-          </w:p>
-        </w:tc>
-        <w:tc>
-          <w:tcPr>
-            <w:tcW w:w="1168" w:type="dxa"/>
-          </w:tcPr>
-          <w:p>
-            <w:pPr>
-              <w:cnfStyle w:val="000000010000"/>
-            </w:pPr>
-          </w:p>
-        </w:tc>
-      </w:tr>
-      <w:tr>
-        <w:trPr>
-          <w:cnfStyle w:val="000000100000"/>
-          <w:trHeight w:val="312"/>
-        </w:trPr>
-        <w:tc>
-          <w:tcPr>
-            <w:cnfStyle w:val="001000000000"/>
-            <w:tcW w:w="1981" w:type="dxa"/>
-          </w:tcPr>
-          <w:p/>
-        </w:tc>
-        <w:tc>
-          <w:tcPr>
-            <w:tcW w:w="1955" w:type="dxa"/>
-          </w:tcPr>
-          <w:p>
-            <w:pPr>
-              <w:cnfStyle w:val="000000100000"/>
-            </w:pPr>
-          </w:p>
-        </w:tc>
-        <w:tc>
-          <w:tcPr>
-            <w:tcW w:w="3543" w:type="dxa"/>
-          </w:tcPr>
-          <w:p>
-            <w:pPr>
-              <w:cnfStyle w:val="000000100000"/>
-            </w:pPr>
-          </w:p>
-        </w:tc>
-        <w:tc>
-          <w:tcPr>
-            <w:tcW w:w="1276" w:type="dxa"/>
-          </w:tcPr>
-          <w:p>
-            <w:pPr>
-              <w:cnfStyle w:val="000000100000"/>
-            </w:pPr>
-          </w:p>
-        </w:tc>
-        <w:tc>
-          <w:tcPr>
-            <w:tcW w:w="1134" w:type="dxa"/>
-          </w:tcPr>
-          <w:p>
-            <w:pPr>
-              <w:cnfStyle w:val="000000100000"/>
-            </w:pPr>
-          </w:p>
-        </w:tc>
-        <w:tc>
-          <w:tcPr>
-            <w:tcW w:w="851" w:type="dxa"/>
-          </w:tcPr>
-          <w:p>
-            <w:pPr>
-              <w:cnfStyle w:val="000000100000"/>
-            </w:pPr>
-          </w:p>
-        </w:tc>
-        <w:tc>
-          <w:tcPr>
-            <w:tcW w:w="1275" w:type="dxa"/>
-          </w:tcPr>
-          <w:p>
-            <w:pPr>
-              <w:cnfStyle w:val="000000100000"/>
-            </w:pPr>
-          </w:p>
-        </w:tc>
-        <w:tc>
-          <w:tcPr>
-            <w:tcW w:w="993" w:type="dxa"/>
-          </w:tcPr>
-          <w:p>
-            <w:pPr>
-              <w:cnfStyle w:val="000000100000"/>
-            </w:pPr>
-          </w:p>
-        </w:tc>
-        <w:tc>
-          <w:tcPr>
-            <w:tcW w:w="1168" w:type="dxa"/>
-          </w:tcPr>
-          <w:p>
-            <w:pPr>
-              <w:cnfStyle w:val="000000100000"/>
             </w:pPr>
           </w:p>
         </w:tc>
@@ -9878,9 +9505,728 @@
         </w:rPr>
       </w:pPr>
       <w:bookmarkStart w:id="31" w:name="_Toc283891956"/>
-      <w:r>
-        <w:br w:type="page"/>
-      </w:r>
+    </w:p>
+    <w:tbl>
+      <w:tblPr>
+        <w:tblStyle w:val="MediumShading1-Accent3"/>
+        <w:tblW w:w="0" w:type="auto"/>
+        <w:tblLayout w:type="fixed"/>
+        <w:tblLook w:val="04BF"/>
+      </w:tblPr>
+      <w:tblGrid>
+        <w:gridCol w:w="1981"/>
+        <w:gridCol w:w="1955"/>
+        <w:gridCol w:w="3543"/>
+        <w:gridCol w:w="1276"/>
+        <w:gridCol w:w="1134"/>
+        <w:gridCol w:w="851"/>
+        <w:gridCol w:w="1275"/>
+        <w:gridCol w:w="993"/>
+        <w:gridCol w:w="1168"/>
+      </w:tblGrid>
+      <w:tr>
+        <w:trPr>
+          <w:cnfStyle w:val="100000000000"/>
+          <w:trHeight w:val="312"/>
+        </w:trPr>
+        <w:tc>
+          <w:tcPr>
+            <w:cnfStyle w:val="001000000000"/>
+            <w:tcW w:w="1981" w:type="dxa"/>
+          </w:tcPr>
+          <w:p>
+            <w:r>
+              <w:t>Table</w:t>
+            </w:r>
+          </w:p>
+        </w:tc>
+        <w:tc>
+          <w:tcPr>
+            <w:tcW w:w="1955" w:type="dxa"/>
+          </w:tcPr>
+          <w:p>
+            <w:pPr>
+              <w:cnfStyle w:val="100000000000"/>
+            </w:pPr>
+            <w:r>
+              <w:t>Fieldname</w:t>
+            </w:r>
+          </w:p>
+        </w:tc>
+        <w:tc>
+          <w:tcPr>
+            <w:tcW w:w="3543" w:type="dxa"/>
+          </w:tcPr>
+          <w:p>
+            <w:pPr>
+              <w:cnfStyle w:val="100000000000"/>
+            </w:pPr>
+            <w:r>
+              <w:t>Contents</w:t>
+            </w:r>
+          </w:p>
+        </w:tc>
+        <w:tc>
+          <w:tcPr>
+            <w:tcW w:w="1276" w:type="dxa"/>
+          </w:tcPr>
+          <w:p>
+            <w:pPr>
+              <w:cnfStyle w:val="100000000000"/>
+            </w:pPr>
+            <w:r>
+              <w:t>Type</w:t>
+            </w:r>
+          </w:p>
+        </w:tc>
+        <w:tc>
+          <w:tcPr>
+            <w:tcW w:w="1134" w:type="dxa"/>
+          </w:tcPr>
+          <w:p>
+            <w:pPr>
+              <w:cnfStyle w:val="100000000000"/>
+            </w:pPr>
+            <w:r>
+              <w:t>Format</w:t>
+            </w:r>
+          </w:p>
+        </w:tc>
+        <w:tc>
+          <w:tcPr>
+            <w:tcW w:w="851" w:type="dxa"/>
+          </w:tcPr>
+          <w:p>
+            <w:pPr>
+              <w:cnfStyle w:val="100000000000"/>
+            </w:pPr>
+            <w:r>
+              <w:t>Range</w:t>
+            </w:r>
+          </w:p>
+        </w:tc>
+        <w:tc>
+          <w:tcPr>
+            <w:tcW w:w="1275" w:type="dxa"/>
+          </w:tcPr>
+          <w:p>
+            <w:pPr>
+              <w:cnfStyle w:val="100000000000"/>
+            </w:pPr>
+            <w:r>
+              <w:t>Required</w:t>
+            </w:r>
+          </w:p>
+        </w:tc>
+        <w:tc>
+          <w:tcPr>
+            <w:tcW w:w="993" w:type="dxa"/>
+          </w:tcPr>
+          <w:p>
+            <w:pPr>
+              <w:cnfStyle w:val="100000000000"/>
+            </w:pPr>
+            <w:r>
+              <w:t>PK/FK</w:t>
+            </w:r>
+          </w:p>
+        </w:tc>
+        <w:tc>
+          <w:tcPr>
+            <w:tcW w:w="1168" w:type="dxa"/>
+          </w:tcPr>
+          <w:p>
+            <w:pPr>
+              <w:cnfStyle w:val="100000000000"/>
+            </w:pPr>
+            <w:r>
+              <w:t>Reference</w:t>
+            </w:r>
+          </w:p>
+        </w:tc>
+      </w:tr>
+      <w:tr>
+        <w:trPr>
+          <w:cnfStyle w:val="000000100000"/>
+          <w:trHeight w:val="1559"/>
+        </w:trPr>
+        <w:tc>
+          <w:tcPr>
+            <w:cnfStyle w:val="001000000000"/>
+            <w:tcW w:w="1981" w:type="dxa"/>
+          </w:tcPr>
+          <w:p>
+            <w:r>
+              <w:t>Supplier</w:t>
+            </w:r>
+          </w:p>
+        </w:tc>
+        <w:tc>
+          <w:tcPr>
+            <w:tcW w:w="1955" w:type="dxa"/>
+          </w:tcPr>
+          <w:p>
+            <w:pPr>
+              <w:cnfStyle w:val="000000100000"/>
+            </w:pPr>
+            <w:proofErr w:type="spellStart"/>
+            <w:r>
+              <w:t>SupplierID</w:t>
+            </w:r>
+            <w:proofErr w:type="spellEnd"/>
+          </w:p>
+          <w:p>
+            <w:pPr>
+              <w:cnfStyle w:val="000000100000"/>
+            </w:pPr>
+            <w:proofErr w:type="spellStart"/>
+            <w:r>
+              <w:t>Supplier_Name</w:t>
+            </w:r>
+            <w:proofErr w:type="spellEnd"/>
+          </w:p>
+          <w:p>
+            <w:pPr>
+              <w:cnfStyle w:val="000000100000"/>
+            </w:pPr>
+            <w:r>
+              <w:t>Address1</w:t>
+            </w:r>
+          </w:p>
+          <w:p>
+            <w:pPr>
+              <w:cnfStyle w:val="000000100000"/>
+            </w:pPr>
+            <w:r>
+              <w:t>Address2</w:t>
+            </w:r>
+          </w:p>
+          <w:p>
+            <w:pPr>
+              <w:cnfStyle w:val="000000100000"/>
+            </w:pPr>
+            <w:r>
+              <w:t>Postcode</w:t>
+            </w:r>
+          </w:p>
+        </w:tc>
+        <w:tc>
+          <w:tcPr>
+            <w:tcW w:w="3543" w:type="dxa"/>
+          </w:tcPr>
+          <w:p>
+            <w:pPr>
+              <w:cnfStyle w:val="000000100000"/>
+            </w:pPr>
+            <w:r>
+              <w:t>ID for Supplier</w:t>
+            </w:r>
+          </w:p>
+          <w:p>
+            <w:pPr>
+              <w:cnfStyle w:val="000000100000"/>
+            </w:pPr>
+            <w:r>
+              <w:t>Name of a Supplier</w:t>
+            </w:r>
+          </w:p>
+          <w:p>
+            <w:pPr>
+              <w:cnfStyle w:val="000000100000"/>
+            </w:pPr>
+            <w:r>
+              <w:t>Address of Supplier</w:t>
+            </w:r>
+          </w:p>
+          <w:p>
+            <w:pPr>
+              <w:cnfStyle w:val="000000100000"/>
+            </w:pPr>
+            <w:r>
+              <w:t>Address of Supplier</w:t>
+            </w:r>
+          </w:p>
+          <w:p>
+            <w:pPr>
+              <w:cnfStyle w:val="000000100000"/>
+            </w:pPr>
+            <w:r>
+              <w:t>Postcode of Supplier</w:t>
+            </w:r>
+          </w:p>
+        </w:tc>
+        <w:tc>
+          <w:tcPr>
+            <w:tcW w:w="1276" w:type="dxa"/>
+          </w:tcPr>
+          <w:p>
+            <w:pPr>
+              <w:cnfStyle w:val="000000100000"/>
+            </w:pPr>
+            <w:r>
+              <w:t>Number</w:t>
+            </w:r>
+          </w:p>
+          <w:p>
+            <w:pPr>
+              <w:cnfStyle w:val="000000100000"/>
+            </w:pPr>
+            <w:r>
+              <w:t>Text</w:t>
+            </w:r>
+          </w:p>
+          <w:p>
+            <w:pPr>
+              <w:cnfStyle w:val="000000100000"/>
+            </w:pPr>
+            <w:r>
+              <w:t>Text</w:t>
+            </w:r>
+          </w:p>
+          <w:p>
+            <w:pPr>
+              <w:cnfStyle w:val="000000100000"/>
+            </w:pPr>
+            <w:r>
+              <w:t>Text</w:t>
+            </w:r>
+          </w:p>
+          <w:p>
+            <w:pPr>
+              <w:cnfStyle w:val="000000100000"/>
+            </w:pPr>
+            <w:r>
+              <w:t>Text</w:t>
+            </w:r>
+          </w:p>
+        </w:tc>
+        <w:tc>
+          <w:tcPr>
+            <w:tcW w:w="1134" w:type="dxa"/>
+          </w:tcPr>
+          <w:p>
+            <w:pPr>
+              <w:cnfStyle w:val="000000100000"/>
+            </w:pPr>
+          </w:p>
+        </w:tc>
+        <w:tc>
+          <w:tcPr>
+            <w:tcW w:w="851" w:type="dxa"/>
+          </w:tcPr>
+          <w:p>
+            <w:pPr>
+              <w:cnfStyle w:val="000000100000"/>
+            </w:pPr>
+          </w:p>
+        </w:tc>
+        <w:tc>
+          <w:tcPr>
+            <w:tcW w:w="1275" w:type="dxa"/>
+          </w:tcPr>
+          <w:p>
+            <w:pPr>
+              <w:cnfStyle w:val="000000100000"/>
+            </w:pPr>
+          </w:p>
+        </w:tc>
+        <w:tc>
+          <w:tcPr>
+            <w:tcW w:w="993" w:type="dxa"/>
+          </w:tcPr>
+          <w:p>
+            <w:pPr>
+              <w:cnfStyle w:val="000000100000"/>
+            </w:pPr>
+            <w:r>
+              <w:t>PK</w:t>
+            </w:r>
+          </w:p>
+        </w:tc>
+        <w:tc>
+          <w:tcPr>
+            <w:tcW w:w="1168" w:type="dxa"/>
+          </w:tcPr>
+          <w:p>
+            <w:pPr>
+              <w:cnfStyle w:val="000000100000"/>
+            </w:pPr>
+          </w:p>
+        </w:tc>
+      </w:tr>
+      <w:tr>
+        <w:trPr>
+          <w:cnfStyle w:val="000000010000"/>
+          <w:trHeight w:val="1680"/>
+        </w:trPr>
+        <w:tc>
+          <w:tcPr>
+            <w:cnfStyle w:val="001000000000"/>
+            <w:tcW w:w="1981" w:type="dxa"/>
+          </w:tcPr>
+          <w:p>
+            <w:proofErr w:type="spellStart"/>
+            <w:r>
+              <w:t>Supplier_outgoings</w:t>
+            </w:r>
+            <w:proofErr w:type="spellEnd"/>
+          </w:p>
+        </w:tc>
+        <w:tc>
+          <w:tcPr>
+            <w:tcW w:w="1955" w:type="dxa"/>
+          </w:tcPr>
+          <w:p>
+            <w:pPr>
+              <w:cnfStyle w:val="000000010000"/>
+            </w:pPr>
+            <w:r>
+              <w:t>ID</w:t>
+            </w:r>
+          </w:p>
+          <w:p>
+            <w:pPr>
+              <w:cnfStyle w:val="000000010000"/>
+            </w:pPr>
+            <w:proofErr w:type="spellStart"/>
+            <w:r>
+              <w:t>SupplierID</w:t>
+            </w:r>
+            <w:proofErr w:type="spellEnd"/>
+          </w:p>
+          <w:p>
+            <w:pPr>
+              <w:cnfStyle w:val="000000010000"/>
+            </w:pPr>
+            <w:proofErr w:type="spellStart"/>
+            <w:r>
+              <w:t>JobID</w:t>
+            </w:r>
+            <w:proofErr w:type="spellEnd"/>
+          </w:p>
+          <w:p>
+            <w:pPr>
+              <w:cnfStyle w:val="000000010000"/>
+            </w:pPr>
+            <w:r>
+              <w:t>Cost</w:t>
+            </w:r>
+          </w:p>
+          <w:p>
+            <w:pPr>
+              <w:cnfStyle w:val="000000010000"/>
+            </w:pPr>
+            <w:proofErr w:type="spellStart"/>
+            <w:r>
+              <w:t>Date_of_invoice</w:t>
+            </w:r>
+            <w:proofErr w:type="spellEnd"/>
+          </w:p>
+        </w:tc>
+        <w:tc>
+          <w:tcPr>
+            <w:tcW w:w="3543" w:type="dxa"/>
+          </w:tcPr>
+          <w:p>
+            <w:pPr>
+              <w:cnfStyle w:val="000000010000"/>
+            </w:pPr>
+            <w:r>
+              <w:t>ID of Record</w:t>
+            </w:r>
+          </w:p>
+          <w:p>
+            <w:pPr>
+              <w:cnfStyle w:val="000000010000"/>
+            </w:pPr>
+            <w:r>
+              <w:t>ID for Supplier</w:t>
+            </w:r>
+          </w:p>
+          <w:p>
+            <w:pPr>
+              <w:cnfStyle w:val="000000010000"/>
+            </w:pPr>
+            <w:r>
+              <w:t>ID for a job</w:t>
+            </w:r>
+          </w:p>
+          <w:p>
+            <w:pPr>
+              <w:cnfStyle w:val="000000010000"/>
+            </w:pPr>
+            <w:r>
+              <w:t>Cost of Materials</w:t>
+            </w:r>
+          </w:p>
+          <w:p>
+            <w:pPr>
+              <w:cnfStyle w:val="000000010000"/>
+            </w:pPr>
+            <w:r>
+              <w:t>Date of Suppliers invoice</w:t>
+            </w:r>
+          </w:p>
+        </w:tc>
+        <w:tc>
+          <w:tcPr>
+            <w:tcW w:w="1276" w:type="dxa"/>
+          </w:tcPr>
+          <w:p>
+            <w:pPr>
+              <w:cnfStyle w:val="000000010000"/>
+            </w:pPr>
+            <w:r>
+              <w:t>Number</w:t>
+            </w:r>
+          </w:p>
+          <w:p>
+            <w:pPr>
+              <w:cnfStyle w:val="000000010000"/>
+            </w:pPr>
+            <w:r>
+              <w:t>Number</w:t>
+            </w:r>
+          </w:p>
+          <w:p>
+            <w:pPr>
+              <w:cnfStyle w:val="000000010000"/>
+            </w:pPr>
+            <w:r>
+              <w:t>Number</w:t>
+            </w:r>
+          </w:p>
+          <w:p>
+            <w:pPr>
+              <w:cnfStyle w:val="000000010000"/>
+            </w:pPr>
+            <w:r>
+              <w:t>Currency</w:t>
+            </w:r>
+          </w:p>
+          <w:p>
+            <w:pPr>
+              <w:cnfStyle w:val="000000010000"/>
+            </w:pPr>
+            <w:r>
+              <w:t>Date/Time</w:t>
+            </w:r>
+          </w:p>
+        </w:tc>
+        <w:tc>
+          <w:tcPr>
+            <w:tcW w:w="1134" w:type="dxa"/>
+          </w:tcPr>
+          <w:p>
+            <w:pPr>
+              <w:cnfStyle w:val="000000010000"/>
+            </w:pPr>
+          </w:p>
+        </w:tc>
+        <w:tc>
+          <w:tcPr>
+            <w:tcW w:w="851" w:type="dxa"/>
+          </w:tcPr>
+          <w:p>
+            <w:pPr>
+              <w:cnfStyle w:val="000000010000"/>
+            </w:pPr>
+          </w:p>
+        </w:tc>
+        <w:tc>
+          <w:tcPr>
+            <w:tcW w:w="1275" w:type="dxa"/>
+          </w:tcPr>
+          <w:p>
+            <w:pPr>
+              <w:cnfStyle w:val="000000010000"/>
+            </w:pPr>
+          </w:p>
+        </w:tc>
+        <w:tc>
+          <w:tcPr>
+            <w:tcW w:w="993" w:type="dxa"/>
+          </w:tcPr>
+          <w:p>
+            <w:pPr>
+              <w:cnfStyle w:val="000000010000"/>
+            </w:pPr>
+            <w:r>
+              <w:t>PK</w:t>
+            </w:r>
+          </w:p>
+          <w:p>
+            <w:pPr>
+              <w:cnfStyle w:val="000000010000"/>
+            </w:pPr>
+            <w:r>
+              <w:t>FK</w:t>
+            </w:r>
+          </w:p>
+          <w:p>
+            <w:pPr>
+              <w:cnfStyle w:val="000000010000"/>
+            </w:pPr>
+            <w:r>
+              <w:t>FK</w:t>
+            </w:r>
+          </w:p>
+        </w:tc>
+        <w:tc>
+          <w:tcPr>
+            <w:tcW w:w="1168" w:type="dxa"/>
+          </w:tcPr>
+          <w:p>
+            <w:pPr>
+              <w:cnfStyle w:val="000000010000"/>
+            </w:pPr>
+          </w:p>
+        </w:tc>
+      </w:tr>
+      <w:tr>
+        <w:trPr>
+          <w:cnfStyle w:val="000000100000"/>
+          <w:trHeight w:val="694"/>
+        </w:trPr>
+        <w:tc>
+          <w:tcPr>
+            <w:cnfStyle w:val="001000000000"/>
+            <w:tcW w:w="1981" w:type="dxa"/>
+          </w:tcPr>
+          <w:p>
+            <w:r>
+              <w:t>Options</w:t>
+            </w:r>
+          </w:p>
+        </w:tc>
+        <w:tc>
+          <w:tcPr>
+            <w:tcW w:w="1955" w:type="dxa"/>
+          </w:tcPr>
+          <w:p>
+            <w:pPr>
+              <w:cnfStyle w:val="000000100000"/>
+            </w:pPr>
+            <w:r>
+              <w:t>User</w:t>
+            </w:r>
+          </w:p>
+          <w:p>
+            <w:pPr>
+              <w:cnfStyle w:val="000000100000"/>
+            </w:pPr>
+            <w:r>
+              <w:t>Pass</w:t>
+            </w:r>
+          </w:p>
+        </w:tc>
+        <w:tc>
+          <w:tcPr>
+            <w:tcW w:w="3543" w:type="dxa"/>
+          </w:tcPr>
+          <w:p>
+            <w:pPr>
+              <w:cnfStyle w:val="000000100000"/>
+            </w:pPr>
+            <w:r>
+              <w:t>ID for the user of the database</w:t>
+            </w:r>
+          </w:p>
+          <w:p>
+            <w:pPr>
+              <w:cnfStyle w:val="000000100000"/>
+            </w:pPr>
+            <w:r>
+              <w:t>Password for the users account</w:t>
+            </w:r>
+          </w:p>
+        </w:tc>
+        <w:tc>
+          <w:tcPr>
+            <w:tcW w:w="1276" w:type="dxa"/>
+          </w:tcPr>
+          <w:p>
+            <w:pPr>
+              <w:cnfStyle w:val="000000100000"/>
+            </w:pPr>
+            <w:r>
+              <w:t>Text</w:t>
+            </w:r>
+          </w:p>
+          <w:p>
+            <w:pPr>
+              <w:cnfStyle w:val="000000100000"/>
+            </w:pPr>
+            <w:r>
+              <w:t>Text</w:t>
+            </w:r>
+          </w:p>
+        </w:tc>
+        <w:tc>
+          <w:tcPr>
+            <w:tcW w:w="1134" w:type="dxa"/>
+          </w:tcPr>
+          <w:p>
+            <w:pPr>
+              <w:cnfStyle w:val="000000100000"/>
+            </w:pPr>
+          </w:p>
+        </w:tc>
+        <w:tc>
+          <w:tcPr>
+            <w:tcW w:w="851" w:type="dxa"/>
+          </w:tcPr>
+          <w:p>
+            <w:pPr>
+              <w:cnfStyle w:val="000000100000"/>
+            </w:pPr>
+          </w:p>
+        </w:tc>
+        <w:tc>
+          <w:tcPr>
+            <w:tcW w:w="1275" w:type="dxa"/>
+          </w:tcPr>
+          <w:p>
+            <w:pPr>
+              <w:cnfStyle w:val="000000100000"/>
+            </w:pPr>
+          </w:p>
+        </w:tc>
+        <w:tc>
+          <w:tcPr>
+            <w:tcW w:w="993" w:type="dxa"/>
+          </w:tcPr>
+          <w:p>
+            <w:pPr>
+              <w:cnfStyle w:val="000000100000"/>
+            </w:pPr>
+            <w:r>
+              <w:t>PK</w:t>
+            </w:r>
+          </w:p>
+        </w:tc>
+        <w:tc>
+          <w:tcPr>
+            <w:tcW w:w="1168" w:type="dxa"/>
+          </w:tcPr>
+          <w:p>
+            <w:pPr>
+              <w:cnfStyle w:val="000000100000"/>
+            </w:pPr>
+          </w:p>
+        </w:tc>
+      </w:tr>
+    </w:tbl>
+    <w:p>
+      <w:pPr>
+        <w:rPr>
+          <w:caps/>
+          <w:color w:val="4F6228" w:themeColor="accent3" w:themeShade="80"/>
+          <w:spacing w:val="15"/>
+          <w:sz w:val="24"/>
+          <w:szCs w:val="24"/>
+        </w:rPr>
+      </w:pPr>
     </w:p>
     <w:p>
       <w:pPr>
@@ -9934,7 +10280,55 @@
       </w:r>
       <w:bookmarkEnd w:id="34"/>
     </w:p>
-    <w:p/>
+    <w:p>
+      <w:r>
+        <w:drawing>
+          <wp:inline distT="0" distB="0" distL="0" distR="0">
+            <wp:extent cx="5095875" cy="2036445"/>
+            <wp:effectExtent l="19050" t="0" r="9525" b="0"/>
+            <wp:docPr id="15" name="Picture 2" descr="C:\Users\387864.SUSSEXDOWNS\Desktop\Level_2.png"/>
+            <wp:cNvGraphicFramePr>
+              <a:graphicFrameLocks xmlns:a="http://schemas.openxmlformats.org/drawingml/2006/main" noChangeAspect="1"/>
+            </wp:cNvGraphicFramePr>
+            <a:graphic xmlns:a="http://schemas.openxmlformats.org/drawingml/2006/main">
+              <a:graphicData uri="http://schemas.openxmlformats.org/drawingml/2006/picture">
+                <pic:pic xmlns:pic="http://schemas.openxmlformats.org/drawingml/2006/picture">
+                  <pic:nvPicPr>
+                    <pic:cNvPr id="0" name="Picture 2" descr="C:\Users\387864.SUSSEXDOWNS\Desktop\Level_2.png"/>
+                    <pic:cNvPicPr>
+                      <a:picLocks noChangeAspect="1" noChangeArrowheads="1"/>
+                    </pic:cNvPicPr>
+                  </pic:nvPicPr>
+                  <pic:blipFill>
+                    <a:blip r:embed="rId14"/>
+                    <a:srcRect/>
+                    <a:stretch>
+                      <a:fillRect/>
+                    </a:stretch>
+                  </pic:blipFill>
+                  <pic:spPr bwMode="auto">
+                    <a:xfrm>
+                      <a:off x="0" y="0"/>
+                      <a:ext cx="5095875" cy="2036445"/>
+                    </a:xfrm>
+                    <a:prstGeom prst="rect">
+                      <a:avLst/>
+                    </a:prstGeom>
+                    <a:noFill/>
+                    <a:ln w="9525">
+                      <a:noFill/>
+                      <a:miter lim="800000"/>
+                      <a:headEnd/>
+                      <a:tailEnd/>
+                    </a:ln>
+                  </pic:spPr>
+                </pic:pic>
+              </a:graphicData>
+            </a:graphic>
+          </wp:inline>
+        </w:drawing>
+      </w:r>
+    </w:p>
     <w:p>
       <w:pPr>
         <w:pStyle w:val="Heading2"/>
@@ -10087,6 +10481,7 @@
       </w:pPr>
       <w:bookmarkStart w:id="43" w:name="_Toc283891968"/>
       <w:r>
+        <w:lastRenderedPageBreak/>
         <w:t>Testing</w:t>
       </w:r>
       <w:bookmarkEnd w:id="43"/>
@@ -10130,10 +10525,394 @@
       </w:pPr>
       <w:bookmarkStart w:id="47" w:name="_Toc283891972"/>
       <w:r>
+        <w:t>Test evidence/results</w:t>
+      </w:r>
+      <w:bookmarkEnd w:id="47"/>
+    </w:p>
+    <w:p>
+      <w:pPr>
+        <w:pStyle w:val="Heading3"/>
+      </w:pPr>
+      <w:r>
+        <w:t>Number Field Validation</w:t>
+      </w:r>
+    </w:p>
+    <w:p>
+      <w:r>
+        <w:rPr>
+          <w:noProof/>
+          <w:lang w:val="en-GB" w:eastAsia="en-GB" w:bidi="ar-SA"/>
+        </w:rPr>
+        <w:drawing>
+          <wp:inline distT="0" distB="0" distL="0" distR="0">
+            <wp:extent cx="3540125" cy="2290445"/>
+            <wp:effectExtent l="19050" t="0" r="3175" b="0"/>
+            <wp:docPr id="23" name="Picture 3" descr="\\s-grandprix\Users\Students\Lewes\387864\zipped-album-1g3s18hn-9gop-qc8ykm5sj-1n7lsczekm0[1]\Image000.png"/>
+            <wp:cNvGraphicFramePr>
+              <a:graphicFrameLocks xmlns:a="http://schemas.openxmlformats.org/drawingml/2006/main" noChangeAspect="1"/>
+            </wp:cNvGraphicFramePr>
+            <a:graphic xmlns:a="http://schemas.openxmlformats.org/drawingml/2006/main">
+              <a:graphicData uri="http://schemas.openxmlformats.org/drawingml/2006/picture">
+                <pic:pic xmlns:pic="http://schemas.openxmlformats.org/drawingml/2006/picture">
+                  <pic:nvPicPr>
+                    <pic:cNvPr id="0" name="Picture 3" descr="\\s-grandprix\Users\Students\Lewes\387864\zipped-album-1g3s18hn-9gop-qc8ykm5sj-1n7lsczekm0[1]\Image000.png"/>
+                    <pic:cNvPicPr>
+                      <a:picLocks noChangeAspect="1" noChangeArrowheads="1"/>
+                    </pic:cNvPicPr>
+                  </pic:nvPicPr>
+                  <pic:blipFill>
+                    <a:blip r:embed="rId26"/>
+                    <a:srcRect/>
+                    <a:stretch>
+                      <a:fillRect/>
+                    </a:stretch>
+                  </pic:blipFill>
+                  <pic:spPr bwMode="auto">
+                    <a:xfrm>
+                      <a:off x="0" y="0"/>
+                      <a:ext cx="3543935" cy="2293620"/>
+                    </a:xfrm>
+                    <a:prstGeom prst="rect">
+                      <a:avLst/>
+                    </a:prstGeom>
+                    <a:noFill/>
+                    <a:ln w="9525">
+                      <a:noFill/>
+                      <a:miter lim="800000"/>
+                      <a:headEnd/>
+                      <a:tailEnd/>
+                    </a:ln>
+                  </pic:spPr>
+                </pic:pic>
+              </a:graphicData>
+            </a:graphic>
+          </wp:inline>
+        </w:drawing>
+      </w:r>
+      <w:r>
+        <w:rPr>
+          <w:noProof/>
+          <w:lang w:val="en-GB" w:eastAsia="en-GB" w:bidi="ar-SA"/>
+        </w:rPr>
+        <w:drawing>
+          <wp:inline distT="0" distB="0" distL="0" distR="0">
+            <wp:extent cx="5269230" cy="2236470"/>
+            <wp:effectExtent l="19050" t="0" r="7620" b="0"/>
+            <wp:docPr id="24" name="Picture 4" descr="\\s-grandprix\Users\Students\Lewes\387864\zipped-album-1g3s18hn-9gop-qc8ykm5sj-1n7lsczekm0[1]\Image 001.png"/>
+            <wp:cNvGraphicFramePr>
+              <a:graphicFrameLocks xmlns:a="http://schemas.openxmlformats.org/drawingml/2006/main" noChangeAspect="1"/>
+            </wp:cNvGraphicFramePr>
+            <a:graphic xmlns:a="http://schemas.openxmlformats.org/drawingml/2006/main">
+              <a:graphicData uri="http://schemas.openxmlformats.org/drawingml/2006/picture">
+                <pic:pic xmlns:pic="http://schemas.openxmlformats.org/drawingml/2006/picture">
+                  <pic:nvPicPr>
+                    <pic:cNvPr id="0" name="Picture 4" descr="\\s-grandprix\Users\Students\Lewes\387864\zipped-album-1g3s18hn-9gop-qc8ykm5sj-1n7lsczekm0[1]\Image 001.png"/>
+                    <pic:cNvPicPr>
+                      <a:picLocks noChangeAspect="1" noChangeArrowheads="1"/>
+                    </pic:cNvPicPr>
+                  </pic:nvPicPr>
+                  <pic:blipFill>
+                    <a:blip r:embed="rId27"/>
+                    <a:srcRect/>
+                    <a:stretch>
+                      <a:fillRect/>
+                    </a:stretch>
+                  </pic:blipFill>
+                  <pic:spPr bwMode="auto">
+                    <a:xfrm>
+                      <a:off x="0" y="0"/>
+                      <a:ext cx="5269230" cy="2236470"/>
+                    </a:xfrm>
+                    <a:prstGeom prst="rect">
+                      <a:avLst/>
+                    </a:prstGeom>
+                    <a:noFill/>
+                    <a:ln w="9525">
+                      <a:noFill/>
+                      <a:miter lim="800000"/>
+                      <a:headEnd/>
+                      <a:tailEnd/>
+                    </a:ln>
+                  </pic:spPr>
+                </pic:pic>
+              </a:graphicData>
+            </a:graphic>
+          </wp:inline>
+        </w:drawing>
+      </w:r>
+      <w:r>
+        <w:rPr>
+          <w:noProof/>
+          <w:lang w:val="en-GB" w:eastAsia="en-GB" w:bidi="ar-SA"/>
+        </w:rPr>
         <w:lastRenderedPageBreak/>
-        <w:t>Test evidence/results</w:t>
-      </w:r>
-      <w:bookmarkEnd w:id="47"/>
+        <w:drawing>
+          <wp:inline distT="0" distB="0" distL="0" distR="0">
+            <wp:extent cx="5221338" cy="440574"/>
+            <wp:effectExtent l="19050" t="0" r="0" b="0"/>
+            <wp:docPr id="27" name="Picture 6" descr="\\s-grandprix\Users\Students\Lewes\387864\zipped-album-1g3s18hn-9gop-qc8ykm5sj-1n7lsczekm0[1]\Image 003.png"/>
+            <wp:cNvGraphicFramePr>
+              <a:graphicFrameLocks xmlns:a="http://schemas.openxmlformats.org/drawingml/2006/main" noChangeAspect="1"/>
+            </wp:cNvGraphicFramePr>
+            <a:graphic xmlns:a="http://schemas.openxmlformats.org/drawingml/2006/main">
+              <a:graphicData uri="http://schemas.openxmlformats.org/drawingml/2006/picture">
+                <pic:pic xmlns:pic="http://schemas.openxmlformats.org/drawingml/2006/picture">
+                  <pic:nvPicPr>
+                    <pic:cNvPr id="0" name="Picture 6" descr="\\s-grandprix\Users\Students\Lewes\387864\zipped-album-1g3s18hn-9gop-qc8ykm5sj-1n7lsczekm0[1]\Image 003.png"/>
+                    <pic:cNvPicPr>
+                      <a:picLocks noChangeAspect="1" noChangeArrowheads="1"/>
+                    </pic:cNvPicPr>
+                  </pic:nvPicPr>
+                  <pic:blipFill>
+                    <a:blip r:embed="rId28"/>
+                    <a:srcRect/>
+                    <a:stretch>
+                      <a:fillRect/>
+                    </a:stretch>
+                  </pic:blipFill>
+                  <pic:spPr bwMode="auto">
+                    <a:xfrm>
+                      <a:off x="0" y="0"/>
+                      <a:ext cx="5260340" cy="443865"/>
+                    </a:xfrm>
+                    <a:prstGeom prst="rect">
+                      <a:avLst/>
+                    </a:prstGeom>
+                    <a:noFill/>
+                    <a:ln w="9525">
+                      <a:noFill/>
+                      <a:miter lim="800000"/>
+                      <a:headEnd/>
+                      <a:tailEnd/>
+                    </a:ln>
+                  </pic:spPr>
+                </pic:pic>
+              </a:graphicData>
+            </a:graphic>
+          </wp:inline>
+        </w:drawing>
+      </w:r>
+      <w:r>
+        <w:rPr>
+          <w:noProof/>
+          <w:lang w:val="en-GB" w:eastAsia="en-GB" w:bidi="ar-SA"/>
+        </w:rPr>
+        <w:drawing>
+          <wp:inline distT="0" distB="0" distL="0" distR="0">
+            <wp:extent cx="3540125" cy="2290445"/>
+            <wp:effectExtent l="19050" t="0" r="3175" b="0"/>
+            <wp:docPr id="28" name="Picture 5" descr="\\s-grandprix\Users\Students\Lewes\387864\zipped-album-1g3s18hn-9gop-qc8ykm5sj-1n7lsczekm0[1]\Image 002.png"/>
+            <wp:cNvGraphicFramePr>
+              <a:graphicFrameLocks xmlns:a="http://schemas.openxmlformats.org/drawingml/2006/main" noChangeAspect="1"/>
+            </wp:cNvGraphicFramePr>
+            <a:graphic xmlns:a="http://schemas.openxmlformats.org/drawingml/2006/main">
+              <a:graphicData uri="http://schemas.openxmlformats.org/drawingml/2006/picture">
+                <pic:pic xmlns:pic="http://schemas.openxmlformats.org/drawingml/2006/picture">
+                  <pic:nvPicPr>
+                    <pic:cNvPr id="0" name="Picture 5" descr="\\s-grandprix\Users\Students\Lewes\387864\zipped-album-1g3s18hn-9gop-qc8ykm5sj-1n7lsczekm0[1]\Image 002.png"/>
+                    <pic:cNvPicPr>
+                      <a:picLocks noChangeAspect="1" noChangeArrowheads="1"/>
+                    </pic:cNvPicPr>
+                  </pic:nvPicPr>
+                  <pic:blipFill>
+                    <a:blip r:embed="rId29"/>
+                    <a:srcRect/>
+                    <a:stretch>
+                      <a:fillRect/>
+                    </a:stretch>
+                  </pic:blipFill>
+                  <pic:spPr bwMode="auto">
+                    <a:xfrm>
+                      <a:off x="0" y="0"/>
+                      <a:ext cx="3540125" cy="2290445"/>
+                    </a:xfrm>
+                    <a:prstGeom prst="rect">
+                      <a:avLst/>
+                    </a:prstGeom>
+                    <a:noFill/>
+                    <a:ln w="9525">
+                      <a:noFill/>
+                      <a:miter lim="800000"/>
+                      <a:headEnd/>
+                      <a:tailEnd/>
+                    </a:ln>
+                  </pic:spPr>
+                </pic:pic>
+              </a:graphicData>
+            </a:graphic>
+          </wp:inline>
+        </w:drawing>
+      </w:r>
+    </w:p>
+    <w:p/>
+    <w:p/>
+    <w:p>
+      <w:pPr>
+        <w:pStyle w:val="Heading3"/>
+      </w:pPr>
+      <w:r>
+        <w:t>Combo Box Fix</w:t>
+      </w:r>
+    </w:p>
+    <w:p>
+      <w:r>
+        <w:rPr>
+          <w:noProof/>
+          <w:lang w:val="en-GB" w:eastAsia="en-GB" w:bidi="ar-SA"/>
+        </w:rPr>
+        <w:drawing>
+          <wp:inline distT="0" distB="0" distL="0" distR="0">
+            <wp:extent cx="3540125" cy="2290445"/>
+            <wp:effectExtent l="19050" t="0" r="3175" b="0"/>
+            <wp:docPr id="21" name="Picture 7" descr="\\s-grandprix\Users\Students\Lewes\387864\zipped-album-1g3s18hn-9gop-qc8ykm5sj-1n7lsczekm0[1]\Image 004.png"/>
+            <wp:cNvGraphicFramePr>
+              <a:graphicFrameLocks xmlns:a="http://schemas.openxmlformats.org/drawingml/2006/main" noChangeAspect="1"/>
+            </wp:cNvGraphicFramePr>
+            <a:graphic xmlns:a="http://schemas.openxmlformats.org/drawingml/2006/main">
+              <a:graphicData uri="http://schemas.openxmlformats.org/drawingml/2006/picture">
+                <pic:pic xmlns:pic="http://schemas.openxmlformats.org/drawingml/2006/picture">
+                  <pic:nvPicPr>
+                    <pic:cNvPr id="0" name="Picture 7" descr="\\s-grandprix\Users\Students\Lewes\387864\zipped-album-1g3s18hn-9gop-qc8ykm5sj-1n7lsczekm0[1]\Image 004.png"/>
+                    <pic:cNvPicPr>
+                      <a:picLocks noChangeAspect="1" noChangeArrowheads="1"/>
+                    </pic:cNvPicPr>
+                  </pic:nvPicPr>
+                  <pic:blipFill>
+                    <a:blip r:embed="rId30"/>
+                    <a:srcRect/>
+                    <a:stretch>
+                      <a:fillRect/>
+                    </a:stretch>
+                  </pic:blipFill>
+                  <pic:spPr bwMode="auto">
+                    <a:xfrm>
+                      <a:off x="0" y="0"/>
+                      <a:ext cx="3540125" cy="2290445"/>
+                    </a:xfrm>
+                    <a:prstGeom prst="rect">
+                      <a:avLst/>
+                    </a:prstGeom>
+                    <a:noFill/>
+                    <a:ln w="9525">
+                      <a:noFill/>
+                      <a:miter lim="800000"/>
+                      <a:headEnd/>
+                      <a:tailEnd/>
+                    </a:ln>
+                  </pic:spPr>
+                </pic:pic>
+              </a:graphicData>
+            </a:graphic>
+          </wp:inline>
+        </w:drawing>
+      </w:r>
+    </w:p>
+    <w:p>
+      <w:r>
+        <w:rPr>
+          <w:noProof/>
+          <w:lang w:val="en-GB" w:eastAsia="en-GB" w:bidi="ar-SA"/>
+        </w:rPr>
+        <w:drawing>
+          <wp:inline distT="0" distB="0" distL="0" distR="0">
+            <wp:extent cx="5269230" cy="652145"/>
+            <wp:effectExtent l="19050" t="0" r="7620" b="0"/>
+            <wp:docPr id="19" name="Picture 2" descr="\\s-grandprix\Users\Students\Lewes\387864\zipped-album-1g3s18hn-9gop-qc8ykm5sj-1n7lsczekm0[1]\Image 006.png"/>
+            <wp:cNvGraphicFramePr>
+              <a:graphicFrameLocks xmlns:a="http://schemas.openxmlformats.org/drawingml/2006/main" noChangeAspect="1"/>
+            </wp:cNvGraphicFramePr>
+            <a:graphic xmlns:a="http://schemas.openxmlformats.org/drawingml/2006/main">
+              <a:graphicData uri="http://schemas.openxmlformats.org/drawingml/2006/picture">
+                <pic:pic xmlns:pic="http://schemas.openxmlformats.org/drawingml/2006/picture">
+                  <pic:nvPicPr>
+                    <pic:cNvPr id="0" name="Picture 2" descr="\\s-grandprix\Users\Students\Lewes\387864\zipped-album-1g3s18hn-9gop-qc8ykm5sj-1n7lsczekm0[1]\Image 006.png"/>
+                    <pic:cNvPicPr>
+                      <a:picLocks noChangeAspect="1" noChangeArrowheads="1"/>
+                    </pic:cNvPicPr>
+                  </pic:nvPicPr>
+                  <pic:blipFill>
+                    <a:blip r:embed="rId31"/>
+                    <a:srcRect/>
+                    <a:stretch>
+                      <a:fillRect/>
+                    </a:stretch>
+                  </pic:blipFill>
+                  <pic:spPr bwMode="auto">
+                    <a:xfrm>
+                      <a:off x="0" y="0"/>
+                      <a:ext cx="5269230" cy="652145"/>
+                    </a:xfrm>
+                    <a:prstGeom prst="rect">
+                      <a:avLst/>
+                    </a:prstGeom>
+                    <a:noFill/>
+                    <a:ln w="9525">
+                      <a:noFill/>
+                      <a:miter lim="800000"/>
+                      <a:headEnd/>
+                      <a:tailEnd/>
+                    </a:ln>
+                  </pic:spPr>
+                </pic:pic>
+              </a:graphicData>
+            </a:graphic>
+          </wp:inline>
+        </w:drawing>
+      </w:r>
+    </w:p>
+    <w:p>
+      <w:r>
+        <w:rPr>
+          <w:noProof/>
+          <w:lang w:val="en-GB" w:eastAsia="en-GB" w:bidi="ar-SA"/>
+        </w:rPr>
+        <w:lastRenderedPageBreak/>
+        <w:drawing>
+          <wp:inline distT="0" distB="0" distL="0" distR="0">
+            <wp:extent cx="3540125" cy="2290445"/>
+            <wp:effectExtent l="19050" t="0" r="3175" b="0"/>
+            <wp:docPr id="18" name="Picture 1" descr="\\s-grandprix\Users\Students\Lewes\387864\zipped-album-1g3s18hn-9gop-qc8ykm5sj-1n7lsczekm0[1]\Image 005.png"/>
+            <wp:cNvGraphicFramePr>
+              <a:graphicFrameLocks xmlns:a="http://schemas.openxmlformats.org/drawingml/2006/main" noChangeAspect="1"/>
+            </wp:cNvGraphicFramePr>
+            <a:graphic xmlns:a="http://schemas.openxmlformats.org/drawingml/2006/main">
+              <a:graphicData uri="http://schemas.openxmlformats.org/drawingml/2006/picture">
+                <pic:pic xmlns:pic="http://schemas.openxmlformats.org/drawingml/2006/picture">
+                  <pic:nvPicPr>
+                    <pic:cNvPr id="0" name="Picture 1" descr="\\s-grandprix\Users\Students\Lewes\387864\zipped-album-1g3s18hn-9gop-qc8ykm5sj-1n7lsczekm0[1]\Image 005.png"/>
+                    <pic:cNvPicPr>
+                      <a:picLocks noChangeAspect="1" noChangeArrowheads="1"/>
+                    </pic:cNvPicPr>
+                  </pic:nvPicPr>
+                  <pic:blipFill>
+                    <a:blip r:embed="rId32"/>
+                    <a:srcRect/>
+                    <a:stretch>
+                      <a:fillRect/>
+                    </a:stretch>
+                  </pic:blipFill>
+                  <pic:spPr bwMode="auto">
+                    <a:xfrm>
+                      <a:off x="0" y="0"/>
+                      <a:ext cx="3540125" cy="2290445"/>
+                    </a:xfrm>
+                    <a:prstGeom prst="rect">
+                      <a:avLst/>
+                    </a:prstGeom>
+                    <a:noFill/>
+                    <a:ln w="9525">
+                      <a:noFill/>
+                      <a:miter lim="800000"/>
+                      <a:headEnd/>
+                      <a:tailEnd/>
+                    </a:ln>
+                  </pic:spPr>
+                </pic:pic>
+              </a:graphicData>
+            </a:graphic>
+          </wp:inline>
+        </w:drawing>
+      </w:r>
     </w:p>
     <w:p>
       <w:pPr>
@@ -10337,6 +11116,7 @@
         <w:rPr>
           <w:lang w:val="en-GB"/>
         </w:rPr>
+        <w:lastRenderedPageBreak/>
         <w:t xml:space="preserve">Q: Where is the company based? </w:t>
       </w:r>
     </w:p>
@@ -10407,7 +11187,6 @@
       </w:pPr>
       <w:bookmarkStart w:id="57" w:name="_Toc283891982"/>
       <w:r>
-        <w:lastRenderedPageBreak/>
         <w:t>Source code</w:t>
       </w:r>
       <w:bookmarkEnd w:id="57"/>
@@ -10492,7 +11271,7 @@
         <w:rStyle w:val="PageNumber"/>
         <w:noProof/>
       </w:rPr>
-      <w:t>19</w:t>
+      <w:t>25</w:t>
     </w:r>
     <w:r>
       <w:rPr>
@@ -10529,7 +11308,7 @@
         <w:rStyle w:val="PageNumber"/>
         <w:noProof/>
       </w:rPr>
-      <w:t>22</w:t>
+      <w:t>25</w:t>
     </w:r>
     <w:r>
       <w:rPr>
@@ -10571,7 +11350,7 @@
         <w:rStyle w:val="PageNumber"/>
         <w:noProof/>
       </w:rPr>
-      <w:t>18</w:t>
+      <w:t>21</w:t>
     </w:r>
     <w:r>
       <w:rPr>
@@ -10608,7 +11387,7 @@
         <w:rStyle w:val="PageNumber"/>
         <w:noProof/>
       </w:rPr>
-      <w:t>22</w:t>
+      <w:t>25</w:t>
     </w:r>
     <w:r>
       <w:rPr>
@@ -10662,7 +11441,7 @@
         <w:rPr>
           <w:noProof/>
         </w:rPr>
-        <w:t>29 March 2011</w:t>
+        <w:t>4 April 2011</w:t>
       </w:r>
     </w:fldSimple>
   </w:p>
@@ -10697,7 +11476,7 @@
         <w:rPr>
           <w:noProof/>
         </w:rPr>
-        <w:t>29 March 2011</w:t>
+        <w:t>4 April 2011</w:t>
       </w:r>
     </w:fldSimple>
   </w:p>
@@ -17118,7 +17897,7 @@
 </file>
 
 <file path=customXml/itemProps1.xml><?xml version="1.0" encoding="utf-8"?>
-<ds:datastoreItem xmlns:ds="http://schemas.openxmlformats.org/officeDocument/2006/customXml" ds:itemID="{ED8DB3C2-84CD-4B66-9577-DCB358BCC0C3}">
+<ds:datastoreItem xmlns:ds="http://schemas.openxmlformats.org/officeDocument/2006/customXml" ds:itemID="{DA336A5D-9A68-447A-A908-8D9D3BF36676}">
   <ds:schemaRefs>
     <ds:schemaRef ds:uri="http://schemas.openxmlformats.org/officeDocument/2006/bibliography"/>
   </ds:schemaRefs>

</xml_diff>

<commit_message>
Changed the drop down lists
</commit_message>
<xml_diff>
--- a/Project Documents/Computing_Project_Doc.docx
+++ b/Project Documents/Computing_Project_Doc.docx
@@ -3,6 +3,217 @@
 <w:document xmlns:ve="http://schemas.openxmlformats.org/markup-compatibility/2006" xmlns:o="urn:schemas-microsoft-com:office:office" xmlns:r="http://schemas.openxmlformats.org/officeDocument/2006/relationships" xmlns:m="http://schemas.openxmlformats.org/officeDocument/2006/math" xmlns:v="urn:schemas-microsoft-com:vml" xmlns:wp="http://schemas.openxmlformats.org/drawingml/2006/wordprocessingDrawing" xmlns:w10="urn:schemas-microsoft-com:office:word" xmlns:w="http://schemas.openxmlformats.org/wordprocessingml/2006/main" xmlns:wne="http://schemas.microsoft.com/office/word/2006/wordml">
   <w:body>
     <w:p>
+      <w:r>
+        <w:rPr>
+          <w:noProof/>
+          <w:lang w:bidi="ar-SA"/>
+        </w:rPr>
+        <w:pict>
+          <v:shapetype id="_x0000_t202" coordsize="21600,21600" o:spt="202" path="m,l,21600r21600,l21600,xe">
+            <v:stroke joinstyle="miter"/>
+            <v:path gradientshapeok="t" o:connecttype="rect"/>
+          </v:shapetype>
+          <v:shape id="Text Box 101" o:spid="_x0000_s1026" type="#_x0000_t202" style="position:absolute;margin-left:44.6pt;margin-top:67.8pt;width:443.7pt;height:198pt;z-index:251664384;visibility:visible;mso-position-horizontal-relative:page;mso-position-vertical-relative:page" o:gfxdata="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" filled="f" stroked="f">
+            <v:textbox style="mso-next-textbox:#Text Box 101" inset=",7.2pt,,7.2pt">
+              <w:txbxContent>
+                <w:sdt>
+                  <w:sdtPr>
+                    <w:rPr>
+                      <w:b/>
+                      <w:color w:val="FFFFFF" w:themeColor="background1"/>
+                      <w:sz w:val="72"/>
+                      <w:szCs w:val="72"/>
+                    </w:rPr>
+                    <w:alias w:val="Title"/>
+                    <w:id w:val="28167920"/>
+                    <w:dataBinding w:prefixMappings="xmlns:ns0='http://purl.org/dc/elements/1.1/' xmlns:ns1='http://schemas.openxmlformats.org/package/2006/metadata/core-properties' " w:xpath="/ns1:coreProperties[1]/ns0:title[1]" w:storeItemID="{6C3C8BC8-F283-45AE-878A-BAB7291924A1}"/>
+                    <w:text/>
+                  </w:sdtPr>
+                  <w:sdtContent>
+                    <w:p>
+                      <w:pPr>
+                        <w:contextualSpacing/>
+                        <w:rPr>
+                          <w:b/>
+                          <w:color w:val="FFFFFF" w:themeColor="background1"/>
+                          <w:sz w:val="72"/>
+                          <w:szCs w:val="72"/>
+                        </w:rPr>
+                      </w:pPr>
+                      <w:r>
+                        <w:rPr>
+                          <w:b/>
+                          <w:color w:val="FFFFFF" w:themeColor="background1"/>
+                          <w:sz w:val="72"/>
+                          <w:szCs w:val="72"/>
+                        </w:rPr>
+                        <w:t>A2 Computing Project</w:t>
+                      </w:r>
+                    </w:p>
+                  </w:sdtContent>
+                </w:sdt>
+                <w:p>
+                  <w:pPr>
+                    <w:spacing w:after="240"/>
+                    <w:rPr>
+                      <w:b/>
+                      <w:color w:val="FFFFFF" w:themeColor="background1"/>
+                      <w:sz w:val="44"/>
+                      <w:szCs w:val="44"/>
+                    </w:rPr>
+                  </w:pPr>
+                  <w:sdt>
+                    <w:sdtPr>
+                      <w:rPr>
+                        <w:b/>
+                        <w:color w:val="FFFFFF" w:themeColor="background1"/>
+                        <w:sz w:val="44"/>
+                        <w:szCs w:val="44"/>
+                      </w:rPr>
+                      <w:alias w:val="Subtitle"/>
+                      <w:tag w:val="Subtitle"/>
+                      <w:id w:val="28167921"/>
+                      <w:text/>
+                    </w:sdtPr>
+                    <w:sdtContent>
+                      <w:r>
+                        <w:rPr>
+                          <w:b/>
+                          <w:color w:val="FFFFFF" w:themeColor="background1"/>
+                          <w:sz w:val="44"/>
+                          <w:szCs w:val="44"/>
+                        </w:rPr>
+                        <w:t xml:space="preserve">Building Job </w:t>
+                      </w:r>
+                      <w:r>
+                        <w:rPr>
+                          <w:b/>
+                          <w:color w:val="FFFFFF" w:themeColor="background1"/>
+                          <w:sz w:val="44"/>
+                          <w:szCs w:val="44"/>
+                        </w:rPr>
+                        <w:t>Income and Outgoings Tracker</w:t>
+                      </w:r>
+                    </w:sdtContent>
+                  </w:sdt>
+                  <w:r>
+                    <w:rPr>
+                      <w:b/>
+                      <w:color w:val="FFFFFF" w:themeColor="background1"/>
+                      <w:sz w:val="44"/>
+                      <w:szCs w:val="44"/>
+                    </w:rPr>
+                    <w:t xml:space="preserve"> </w:t>
+                  </w:r>
+                </w:p>
+                <w:p>
+                  <w:pPr>
+                    <w:spacing w:after="240"/>
+                    <w:rPr>
+                      <w:b/>
+                      <w:color w:val="FFFFFF" w:themeColor="background1"/>
+                      <w:sz w:val="44"/>
+                      <w:szCs w:val="44"/>
+                    </w:rPr>
+                  </w:pPr>
+                  <w:r>
+                    <w:rPr>
+                      <w:b/>
+                      <w:noProof/>
+                      <w:color w:val="FFFFFF" w:themeColor="background1"/>
+                      <w:sz w:val="44"/>
+                      <w:szCs w:val="44"/>
+                      <w:lang w:val="en-GB" w:eastAsia="en-GB" w:bidi="ar-SA"/>
+                    </w:rPr>
+                    <w:drawing>
+                      <wp:inline distT="0" distB="0" distL="0" distR="0">
+                        <wp:extent cx="2823004" cy="716692"/>
+                        <wp:effectExtent l="19050" t="0" r="0" b="0"/>
+                        <wp:docPr id="1" name="Picture 1" descr="C:\Users\387864\AppData\Local\Microsoft\Windows\Temporary Internet Files\Low\Content.IE5\X05PH0JP\walter[1].png"/>
+                        <wp:cNvGraphicFramePr>
+                          <a:graphicFrameLocks xmlns:a="http://schemas.openxmlformats.org/drawingml/2006/main" noChangeAspect="1"/>
+                        </wp:cNvGraphicFramePr>
+                        <a:graphic xmlns:a="http://schemas.openxmlformats.org/drawingml/2006/main">
+                          <a:graphicData uri="http://schemas.openxmlformats.org/drawingml/2006/picture">
+                            <pic:pic xmlns:pic="http://schemas.openxmlformats.org/drawingml/2006/picture">
+                              <pic:nvPicPr>
+                                <pic:cNvPr id="0" name="Picture 1" descr="C:\Users\387864\AppData\Local\Microsoft\Windows\Temporary Internet Files\Low\Content.IE5\X05PH0JP\walter[1].png"/>
+                                <pic:cNvPicPr>
+                                  <a:picLocks noChangeAspect="1" noChangeArrowheads="1"/>
+                                </pic:cNvPicPr>
+                              </pic:nvPicPr>
+                              <pic:blipFill>
+                                <a:blip r:embed="rId8"/>
+                                <a:srcRect l="2148" r="2388"/>
+                                <a:stretch>
+                                  <a:fillRect/>
+                                </a:stretch>
+                              </pic:blipFill>
+                              <pic:spPr bwMode="auto">
+                                <a:xfrm>
+                                  <a:off x="0" y="0"/>
+                                  <a:ext cx="2823004" cy="716692"/>
+                                </a:xfrm>
+                                <a:prstGeom prst="rect">
+                                  <a:avLst/>
+                                </a:prstGeom>
+                                <a:noFill/>
+                                <a:ln w="9525">
+                                  <a:noFill/>
+                                  <a:miter lim="800000"/>
+                                  <a:headEnd/>
+                                  <a:tailEnd/>
+                                </a:ln>
+                              </pic:spPr>
+                            </pic:pic>
+                          </a:graphicData>
+                        </a:graphic>
+                      </wp:inline>
+                    </w:drawing>
+                  </w:r>
+                </w:p>
+                <w:p>
+                  <w:pPr>
+                    <w:spacing w:after="240"/>
+                    <w:rPr>
+                      <w:b/>
+                      <w:color w:val="365F91" w:themeColor="accent1" w:themeShade="BF"/>
+                      <w:sz w:val="36"/>
+                      <w:szCs w:val="36"/>
+                    </w:rPr>
+                  </w:pPr>
+                  <w:sdt>
+                    <w:sdtPr>
+                      <w:rPr>
+                        <w:b/>
+                        <w:color w:val="FFFFFF" w:themeColor="background1"/>
+                        <w:sz w:val="36"/>
+                        <w:szCs w:val="36"/>
+                      </w:rPr>
+                      <w:alias w:val="Author"/>
+                      <w:id w:val="28167922"/>
+                      <w:dataBinding w:prefixMappings="xmlns:ns0='http://purl.org/dc/elements/1.1/' xmlns:ns1='http://schemas.openxmlformats.org/package/2006/metadata/core-properties' " w:xpath="/ns1:coreProperties[1]/ns0:creator[1]" w:storeItemID="{6C3C8BC8-F283-45AE-878A-BAB7291924A1}"/>
+                      <w:text/>
+                    </w:sdtPr>
+                    <w:sdtContent>
+                      <w:r>
+                        <w:rPr>
+                          <w:b/>
+                          <w:color w:val="FFFFFF" w:themeColor="background1"/>
+                          <w:sz w:val="36"/>
+                          <w:szCs w:val="36"/>
+                        </w:rPr>
+                        <w:t>Ted Eriksson</w:t>
+                      </w:r>
+                    </w:sdtContent>
+                  </w:sdt>
+                </w:p>
+              </w:txbxContent>
+            </v:textbox>
+            <w10:wrap anchorx="page" anchory="page"/>
+          </v:shape>
+        </w:pict>
+      </w:r>
       <w:r>
         <w:rPr>
           <w:noProof/>
@@ -27,219 +238,7 @@
         </w:docPartObj>
       </w:sdtPr>
       <w:sdtContent>
-        <w:p>
-          <w:r>
-            <w:rPr>
-              <w:noProof/>
-              <w:lang w:bidi="ar-SA"/>
-            </w:rPr>
-            <w:pict>
-              <v:shapetype id="_x0000_t202" coordsize="21600,21600" o:spt="202" path="m,l,21600r21600,l21600,xe">
-                <v:stroke joinstyle="miter"/>
-                <v:path gradientshapeok="t" o:connecttype="rect"/>
-              </v:shapetype>
-              <v:shape id="Text Box 101" o:spid="_x0000_s1026" type="#_x0000_t202" style="position:absolute;margin-left:44.6pt;margin-top:67.8pt;width:7in;height:198pt;z-index:251664384;visibility:visible;mso-position-horizontal-relative:page;mso-position-vertical-relative:page" o:gfxdata="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" filled="f" stroked="f">
-                <v:textbox style="mso-next-textbox:#Text Box 101" inset=",7.2pt,,7.2pt">
-                  <w:txbxContent>
-                    <w:sdt>
-                      <w:sdtPr>
-                        <w:rPr>
-                          <w:b/>
-                          <w:color w:val="FFFFFF" w:themeColor="background1"/>
-                          <w:sz w:val="72"/>
-                          <w:szCs w:val="72"/>
-                        </w:rPr>
-                        <w:alias w:val="Title"/>
-                        <w:id w:val="28167920"/>
-                        <w:dataBinding w:prefixMappings="xmlns:ns0='http://purl.org/dc/elements/1.1/' xmlns:ns1='http://schemas.openxmlformats.org/package/2006/metadata/core-properties' " w:xpath="/ns1:coreProperties[1]/ns0:title[1]" w:storeItemID="{6C3C8BC8-F283-45AE-878A-BAB7291924A1}"/>
-                        <w:text/>
-                      </w:sdtPr>
-                      <w:sdtContent>
-                        <w:p>
-                          <w:pPr>
-                            <w:contextualSpacing/>
-                            <w:rPr>
-                              <w:b/>
-                              <w:color w:val="FFFFFF" w:themeColor="background1"/>
-                              <w:sz w:val="72"/>
-                              <w:szCs w:val="72"/>
-                            </w:rPr>
-                          </w:pPr>
-                          <w:r>
-                            <w:rPr>
-                              <w:b/>
-                              <w:color w:val="FFFFFF" w:themeColor="background1"/>
-                              <w:sz w:val="72"/>
-                              <w:szCs w:val="72"/>
-                            </w:rPr>
-                            <w:t>A2 Computing Project</w:t>
-                          </w:r>
-                        </w:p>
-                      </w:sdtContent>
-                    </w:sdt>
-                    <w:p>
-                      <w:pPr>
-                        <w:spacing w:after="240"/>
-                        <w:rPr>
-                          <w:b/>
-                          <w:color w:val="FFFFFF" w:themeColor="background1"/>
-                          <w:sz w:val="44"/>
-                          <w:szCs w:val="44"/>
-                        </w:rPr>
-                      </w:pPr>
-                      <w:sdt>
-                        <w:sdtPr>
-                          <w:rPr>
-                            <w:b/>
-                            <w:color w:val="FFFFFF" w:themeColor="background1"/>
-                            <w:sz w:val="44"/>
-                            <w:szCs w:val="44"/>
-                          </w:rPr>
-                          <w:alias w:val="Subtitle"/>
-                          <w:tag w:val="Subtitle"/>
-                          <w:id w:val="28167921"/>
-                          <w:text/>
-                        </w:sdtPr>
-                        <w:sdtContent>
-                          <w:r>
-                            <w:rPr>
-                              <w:b/>
-                              <w:color w:val="FFFFFF" w:themeColor="background1"/>
-                              <w:sz w:val="44"/>
-                              <w:szCs w:val="44"/>
-                            </w:rPr>
-                            <w:t xml:space="preserve">Building Job </w:t>
-                          </w:r>
-                          <w:r>
-                            <w:rPr>
-                              <w:b/>
-                              <w:color w:val="FFFFFF" w:themeColor="background1"/>
-                              <w:sz w:val="44"/>
-                              <w:szCs w:val="44"/>
-                            </w:rPr>
-                            <w:t>Invoice Generator</w:t>
-                          </w:r>
-                        </w:sdtContent>
-                      </w:sdt>
-                      <w:r>
-                        <w:rPr>
-                          <w:b/>
-                          <w:color w:val="FFFFFF" w:themeColor="background1"/>
-                          <w:sz w:val="44"/>
-                          <w:szCs w:val="44"/>
-                        </w:rPr>
-                        <w:t xml:space="preserve"> </w:t>
-                      </w:r>
-                    </w:p>
-                    <w:p>
-                      <w:pPr>
-                        <w:spacing w:after="240"/>
-                        <w:rPr>
-                          <w:b/>
-                          <w:color w:val="FFFFFF" w:themeColor="background1"/>
-                          <w:sz w:val="44"/>
-                          <w:szCs w:val="44"/>
-                        </w:rPr>
-                      </w:pPr>
-                      <w:r>
-                        <w:rPr>
-                          <w:b/>
-                          <w:noProof/>
-                          <w:color w:val="FFFFFF" w:themeColor="background1"/>
-                          <w:sz w:val="44"/>
-                          <w:szCs w:val="44"/>
-                          <w:lang w:val="en-GB" w:eastAsia="en-GB" w:bidi="ar-SA"/>
-                        </w:rPr>
-                        <w:drawing>
-                          <wp:inline distT="0" distB="0" distL="0" distR="0">
-                            <wp:extent cx="2823004" cy="716692"/>
-                            <wp:effectExtent l="19050" t="0" r="0" b="0"/>
-                            <wp:docPr id="1" name="Picture 1" descr="C:\Users\387864\AppData\Local\Microsoft\Windows\Temporary Internet Files\Low\Content.IE5\X05PH0JP\walter[1].png"/>
-                            <wp:cNvGraphicFramePr>
-                              <a:graphicFrameLocks xmlns:a="http://schemas.openxmlformats.org/drawingml/2006/main" noChangeAspect="1"/>
-                            </wp:cNvGraphicFramePr>
-                            <a:graphic xmlns:a="http://schemas.openxmlformats.org/drawingml/2006/main">
-                              <a:graphicData uri="http://schemas.openxmlformats.org/drawingml/2006/picture">
-                                <pic:pic xmlns:pic="http://schemas.openxmlformats.org/drawingml/2006/picture">
-                                  <pic:nvPicPr>
-                                    <pic:cNvPr id="0" name="Picture 1" descr="C:\Users\387864\AppData\Local\Microsoft\Windows\Temporary Internet Files\Low\Content.IE5\X05PH0JP\walter[1].png"/>
-                                    <pic:cNvPicPr>
-                                      <a:picLocks noChangeAspect="1" noChangeArrowheads="1"/>
-                                    </pic:cNvPicPr>
-                                  </pic:nvPicPr>
-                                  <pic:blipFill>
-                                    <a:blip r:embed="rId8"/>
-                                    <a:srcRect l="2148" r="2388"/>
-                                    <a:stretch>
-                                      <a:fillRect/>
-                                    </a:stretch>
-                                  </pic:blipFill>
-                                  <pic:spPr bwMode="auto">
-                                    <a:xfrm>
-                                      <a:off x="0" y="0"/>
-                                      <a:ext cx="2823004" cy="716692"/>
-                                    </a:xfrm>
-                                    <a:prstGeom prst="rect">
-                                      <a:avLst/>
-                                    </a:prstGeom>
-                                    <a:noFill/>
-                                    <a:ln w="9525">
-                                      <a:noFill/>
-                                      <a:miter lim="800000"/>
-                                      <a:headEnd/>
-                                      <a:tailEnd/>
-                                    </a:ln>
-                                  </pic:spPr>
-                                </pic:pic>
-                              </a:graphicData>
-                            </a:graphic>
-                          </wp:inline>
-                        </w:drawing>
-                      </w:r>
-                    </w:p>
-                    <w:p>
-                      <w:pPr>
-                        <w:spacing w:after="240"/>
-                        <w:rPr>
-                          <w:b/>
-                          <w:color w:val="365F91" w:themeColor="accent1" w:themeShade="BF"/>
-                          <w:sz w:val="36"/>
-                          <w:szCs w:val="36"/>
-                        </w:rPr>
-                      </w:pPr>
-                      <w:sdt>
-                        <w:sdtPr>
-                          <w:rPr>
-                            <w:b/>
-                            <w:color w:val="FFFFFF" w:themeColor="background1"/>
-                            <w:sz w:val="36"/>
-                            <w:szCs w:val="36"/>
-                          </w:rPr>
-                          <w:alias w:val="Author"/>
-                          <w:id w:val="28167922"/>
-                          <w:dataBinding w:prefixMappings="xmlns:ns0='http://purl.org/dc/elements/1.1/' xmlns:ns1='http://schemas.openxmlformats.org/package/2006/metadata/core-properties' " w:xpath="/ns1:coreProperties[1]/ns0:creator[1]" w:storeItemID="{6C3C8BC8-F283-45AE-878A-BAB7291924A1}"/>
-                          <w:text/>
-                        </w:sdtPr>
-                        <w:sdtContent>
-                          <w:r>
-                            <w:rPr>
-                              <w:b/>
-                              <w:color w:val="FFFFFF" w:themeColor="background1"/>
-                              <w:sz w:val="36"/>
-                              <w:szCs w:val="36"/>
-                            </w:rPr>
-                            <w:t>Ted Eriksson</w:t>
-                          </w:r>
-                        </w:sdtContent>
-                      </w:sdt>
-                    </w:p>
-                  </w:txbxContent>
-                </v:textbox>
-                <w10:wrap anchorx="page" anchory="page"/>
-              </v:shape>
-            </w:pict>
-          </w:r>
-        </w:p>
+        <w:p/>
         <w:p>
           <w:r>
             <w:rPr>
@@ -649,7 +648,7 @@
                 <w:noProof/>
                 <w:webHidden/>
               </w:rPr>
-              <w:t>5</w:t>
+              <w:t>6</w:t>
             </w:r>
             <w:r>
               <w:rPr>
@@ -933,7 +932,7 @@
                 <w:noProof/>
                 <w:webHidden/>
               </w:rPr>
-              <w:t>8</w:t>
+              <w:t>9</w:t>
             </w:r>
             <w:r>
               <w:rPr>
@@ -1287,7 +1286,7 @@
                 <w:noProof/>
                 <w:webHidden/>
               </w:rPr>
-              <w:t>9</w:t>
+              <w:t>10</w:t>
             </w:r>
             <w:r>
               <w:rPr>
@@ -1500,7 +1499,7 @@
                 <w:noProof/>
                 <w:webHidden/>
               </w:rPr>
-              <w:t>10</w:t>
+              <w:t>11</w:t>
             </w:r>
             <w:r>
               <w:rPr>
@@ -1571,7 +1570,7 @@
                 <w:noProof/>
                 <w:webHidden/>
               </w:rPr>
-              <w:t>10</w:t>
+              <w:t>11</w:t>
             </w:r>
             <w:r>
               <w:rPr>
@@ -1642,7 +1641,7 @@
                 <w:noProof/>
                 <w:webHidden/>
               </w:rPr>
-              <w:t>10</w:t>
+              <w:t>12</w:t>
             </w:r>
             <w:r>
               <w:rPr>
@@ -1713,7 +1712,7 @@
                 <w:noProof/>
                 <w:webHidden/>
               </w:rPr>
-              <w:t>11</w:t>
+              <w:t>13</w:t>
             </w:r>
             <w:r>
               <w:rPr>
@@ -1783,7 +1782,7 @@
                 <w:noProof/>
                 <w:webHidden/>
               </w:rPr>
-              <w:t>11</w:t>
+              <w:t>13</w:t>
             </w:r>
             <w:r>
               <w:rPr>
@@ -1853,7 +1852,7 @@
                 <w:noProof/>
                 <w:webHidden/>
               </w:rPr>
-              <w:t>12</w:t>
+              <w:t>14</w:t>
             </w:r>
             <w:r>
               <w:rPr>
@@ -1923,7 +1922,7 @@
                 <w:noProof/>
                 <w:webHidden/>
               </w:rPr>
-              <w:t>13</w:t>
+              <w:t>15</w:t>
             </w:r>
             <w:r>
               <w:rPr>
@@ -1994,7 +1993,7 @@
                 <w:noProof/>
                 <w:webHidden/>
               </w:rPr>
-              <w:t>14</w:t>
+              <w:t>16</w:t>
             </w:r>
             <w:r>
               <w:rPr>
@@ -2064,7 +2063,7 @@
                 <w:noProof/>
                 <w:webHidden/>
               </w:rPr>
-              <w:t>15</w:t>
+              <w:t>17</w:t>
             </w:r>
             <w:r>
               <w:rPr>
@@ -2135,7 +2134,7 @@
                 <w:noProof/>
                 <w:webHidden/>
               </w:rPr>
-              <w:t>16</w:t>
+              <w:t>18</w:t>
             </w:r>
             <w:r>
               <w:rPr>
@@ -2206,7 +2205,7 @@
                 <w:noProof/>
                 <w:webHidden/>
               </w:rPr>
-              <w:t>16</w:t>
+              <w:t>18</w:t>
             </w:r>
             <w:r>
               <w:rPr>
@@ -2277,7 +2276,7 @@
                 <w:noProof/>
                 <w:webHidden/>
               </w:rPr>
-              <w:t>16</w:t>
+              <w:t>18</w:t>
             </w:r>
             <w:r>
               <w:rPr>
@@ -2348,7 +2347,7 @@
                 <w:noProof/>
                 <w:webHidden/>
               </w:rPr>
-              <w:t>16</w:t>
+              <w:t>18</w:t>
             </w:r>
             <w:r>
               <w:rPr>
@@ -2419,7 +2418,7 @@
                 <w:noProof/>
                 <w:webHidden/>
               </w:rPr>
-              <w:t>16</w:t>
+              <w:t>19</w:t>
             </w:r>
             <w:r>
               <w:rPr>
@@ -2490,7 +2489,7 @@
                 <w:noProof/>
                 <w:webHidden/>
               </w:rPr>
-              <w:t>16</w:t>
+              <w:t>20</w:t>
             </w:r>
             <w:r>
               <w:rPr>
@@ -2561,7 +2560,7 @@
                 <w:noProof/>
                 <w:webHidden/>
               </w:rPr>
-              <w:t>16</w:t>
+              <w:t>21</w:t>
             </w:r>
             <w:r>
               <w:rPr>
@@ -2632,7 +2631,7 @@
                 <w:noProof/>
                 <w:webHidden/>
               </w:rPr>
-              <w:t>16</w:t>
+              <w:t>21</w:t>
             </w:r>
             <w:r>
               <w:rPr>
@@ -2703,7 +2702,7 @@
                 <w:noProof/>
                 <w:webHidden/>
               </w:rPr>
-              <w:t>16</w:t>
+              <w:t>21</w:t>
             </w:r>
             <w:r>
               <w:rPr>
@@ -2774,7 +2773,7 @@
                 <w:noProof/>
                 <w:webHidden/>
               </w:rPr>
-              <w:t>16</w:t>
+              <w:t>21</w:t>
             </w:r>
             <w:r>
               <w:rPr>
@@ -2845,7 +2844,7 @@
                 <w:noProof/>
                 <w:webHidden/>
               </w:rPr>
-              <w:t>16</w:t>
+              <w:t>21</w:t>
             </w:r>
             <w:r>
               <w:rPr>
@@ -2916,7 +2915,7 @@
                 <w:noProof/>
                 <w:webHidden/>
               </w:rPr>
-              <w:t>16</w:t>
+              <w:t>21</w:t>
             </w:r>
             <w:r>
               <w:rPr>
@@ -2987,7 +2986,7 @@
                 <w:noProof/>
                 <w:webHidden/>
               </w:rPr>
-              <w:t>16</w:t>
+              <w:t>21</w:t>
             </w:r>
             <w:r>
               <w:rPr>
@@ -3058,7 +3057,7 @@
                 <w:noProof/>
                 <w:webHidden/>
               </w:rPr>
-              <w:t>16</w:t>
+              <w:t>21</w:t>
             </w:r>
             <w:r>
               <w:rPr>
@@ -3129,7 +3128,7 @@
                 <w:noProof/>
                 <w:webHidden/>
               </w:rPr>
-              <w:t>16</w:t>
+              <w:t>21</w:t>
             </w:r>
             <w:r>
               <w:rPr>
@@ -3200,7 +3199,7 @@
                 <w:noProof/>
                 <w:webHidden/>
               </w:rPr>
-              <w:t>16</w:t>
+              <w:t>21</w:t>
             </w:r>
             <w:r>
               <w:rPr>
@@ -3271,7 +3270,7 @@
                 <w:noProof/>
                 <w:webHidden/>
               </w:rPr>
-              <w:t>16</w:t>
+              <w:t>21</w:t>
             </w:r>
             <w:r>
               <w:rPr>
@@ -3342,7 +3341,7 @@
                 <w:noProof/>
                 <w:webHidden/>
               </w:rPr>
-              <w:t>17</w:t>
+              <w:t>22</w:t>
             </w:r>
             <w:r>
               <w:rPr>
@@ -3413,7 +3412,7 @@
                 <w:noProof/>
                 <w:webHidden/>
               </w:rPr>
-              <w:t>17</w:t>
+              <w:t>22</w:t>
             </w:r>
             <w:r>
               <w:rPr>
@@ -3484,7 +3483,7 @@
                 <w:noProof/>
                 <w:webHidden/>
               </w:rPr>
-              <w:t>17</w:t>
+              <w:t>22</w:t>
             </w:r>
             <w:r>
               <w:rPr>
@@ -3555,7 +3554,7 @@
                 <w:noProof/>
                 <w:webHidden/>
               </w:rPr>
-              <w:t>17</w:t>
+              <w:t>22</w:t>
             </w:r>
             <w:r>
               <w:rPr>
@@ -3626,7 +3625,7 @@
                 <w:noProof/>
                 <w:webHidden/>
               </w:rPr>
-              <w:t>17</w:t>
+              <w:t>22</w:t>
             </w:r>
             <w:r>
               <w:rPr>
@@ -3697,7 +3696,7 @@
                 <w:noProof/>
                 <w:webHidden/>
               </w:rPr>
-              <w:t>17</w:t>
+              <w:t>24</w:t>
             </w:r>
             <w:r>
               <w:rPr>
@@ -3768,7 +3767,7 @@
                 <w:noProof/>
                 <w:webHidden/>
               </w:rPr>
-              <w:t>17</w:t>
+              <w:t>24</w:t>
             </w:r>
             <w:r>
               <w:rPr>
@@ -3839,7 +3838,7 @@
                 <w:noProof/>
                 <w:webHidden/>
               </w:rPr>
-              <w:t>17</w:t>
+              <w:t>24</w:t>
             </w:r>
             <w:r>
               <w:rPr>
@@ -3910,7 +3909,7 @@
                 <w:noProof/>
                 <w:webHidden/>
               </w:rPr>
-              <w:t>17</w:t>
+              <w:t>24</w:t>
             </w:r>
             <w:r>
               <w:rPr>
@@ -3981,7 +3980,7 @@
                 <w:noProof/>
                 <w:webHidden/>
               </w:rPr>
-              <w:t>17</w:t>
+              <w:t>24</w:t>
             </w:r>
             <w:r>
               <w:rPr>
@@ -4052,7 +4051,7 @@
                 <w:noProof/>
                 <w:webHidden/>
               </w:rPr>
-              <w:t>17</w:t>
+              <w:t>24</w:t>
             </w:r>
             <w:r>
               <w:rPr>
@@ -4123,7 +4122,7 @@
                 <w:noProof/>
                 <w:webHidden/>
               </w:rPr>
-              <w:t>17</w:t>
+              <w:t>24</w:t>
             </w:r>
             <w:r>
               <w:rPr>
@@ -4193,7 +4192,7 @@
                 <w:noProof/>
                 <w:webHidden/>
               </w:rPr>
-              <w:t>17</w:t>
+              <w:t>24</w:t>
             </w:r>
             <w:r>
               <w:rPr>
@@ -4264,7 +4263,7 @@
                 <w:noProof/>
                 <w:webHidden/>
               </w:rPr>
-              <w:t>18</w:t>
+              <w:t>25</w:t>
             </w:r>
             <w:r>
               <w:rPr>
@@ -4335,7 +4334,7 @@
                 <w:noProof/>
                 <w:webHidden/>
               </w:rPr>
-              <w:t>18</w:t>
+              <w:t>25</w:t>
             </w:r>
             <w:r>
               <w:rPr>
@@ -4406,7 +4405,7 @@
                 <w:noProof/>
                 <w:webHidden/>
               </w:rPr>
-              <w:t>18</w:t>
+              <w:t>25</w:t>
             </w:r>
             <w:r>
               <w:rPr>
@@ -4477,7 +4476,7 @@
                 <w:noProof/>
                 <w:webHidden/>
               </w:rPr>
-              <w:t>18</w:t>
+              <w:t>25</w:t>
             </w:r>
             <w:r>
               <w:rPr>
@@ -4781,6 +4780,28 @@
       </w:pPr>
       <w:bookmarkStart w:id="3" w:name="_Toc283891929"/>
       <w:r>
+        <w:t>Identification of User</w:t>
+      </w:r>
+    </w:p>
+    <w:p>
+      <w:r>
+        <w:t>My</w:t>
+      </w:r>
+      <w:r>
+        <w:t xml:space="preserve"> User is the owner of Eriksson Building S</w:t>
+      </w:r>
+      <w:r>
+        <w:t>ervices ltd. He h</w:t>
+      </w:r>
+      <w:r>
+        <w:t>as limited skills on a computer, but is capable of using programs with easy to follow graphical user interfaces. He has no understanding of Microsoft Access or any other similar program at all.</w:t>
+      </w:r>
+    </w:p>
+    <w:p>
+      <w:pPr>
+        <w:pStyle w:val="Heading2"/>
+      </w:pPr>
+      <w:r>
         <w:t>Problem definition</w:t>
       </w:r>
       <w:bookmarkEnd w:id="3"/>
@@ -4807,6 +4828,7 @@
       </w:pPr>
       <w:bookmarkStart w:id="4" w:name="_Toc283891930"/>
       <w:r>
+        <w:lastRenderedPageBreak/>
         <w:t>So what?</w:t>
       </w:r>
       <w:bookmarkEnd w:id="4"/>
@@ -4849,7 +4871,6 @@
         </w:numPr>
       </w:pPr>
       <w:r>
-        <w:lastRenderedPageBreak/>
         <w:t>They require training to be of any use</w:t>
       </w:r>
     </w:p>
@@ -6261,7 +6282,7 @@
               <w:rPr>
                 <w:lang w:val="en-GB" w:bidi="ar-SA"/>
               </w:rPr>
-              <w:t>3</w:t>
+              <w:t>1</w:t>
             </w:r>
           </w:p>
         </w:tc>
@@ -6363,7 +6384,7 @@
               <w:rPr>
                 <w:lang w:val="en-GB" w:bidi="ar-SA"/>
               </w:rPr>
-              <w:t>3</w:t>
+              <w:t>1</w:t>
             </w:r>
           </w:p>
         </w:tc>
@@ -6721,7 +6742,7 @@
               <w:rPr>
                 <w:lang w:val="en-GB" w:bidi="ar-SA"/>
               </w:rPr>
-              <w:t>3</w:t>
+              <w:t>4</w:t>
             </w:r>
           </w:p>
         </w:tc>
@@ -6937,7 +6958,7 @@
               <w:rPr>
                 <w:lang w:val="en-GB" w:bidi="ar-SA"/>
               </w:rPr>
-              <w:t>2</w:t>
+              <w:t>1</w:t>
             </w:r>
           </w:p>
         </w:tc>
@@ -7045,7 +7066,7 @@
               <w:rPr>
                 <w:lang w:val="en-GB" w:bidi="ar-SA"/>
               </w:rPr>
-              <w:t>3</w:t>
+              <w:t>1</w:t>
             </w:r>
           </w:p>
         </w:tc>
@@ -7153,7 +7174,7 @@
               <w:rPr>
                 <w:lang w:val="en-GB" w:bidi="ar-SA"/>
               </w:rPr>
-              <w:t>3</w:t>
+              <w:t>4</w:t>
             </w:r>
           </w:p>
         </w:tc>
@@ -7436,16 +7457,22 @@
         <w:pStyle w:val="Heading2"/>
       </w:pPr>
       <w:bookmarkStart w:id="8" w:name="_Toc283891934"/>
-      <w:r>
+    </w:p>
+    <w:p>
+      <w:pPr>
+        <w:pStyle w:val="Heading2"/>
+      </w:pPr>
+    </w:p>
+    <w:p>
+      <w:pPr>
+        <w:pStyle w:val="Heading2"/>
+      </w:pPr>
+      <w:r>
+        <w:lastRenderedPageBreak/>
         <w:t>Requirements specification</w:t>
       </w:r>
       <w:bookmarkEnd w:id="8"/>
     </w:p>
-    <w:p/>
-    <w:p/>
-    <w:p/>
-    <w:p/>
-    <w:p/>
     <w:p/>
     <w:p>
       <w:pPr>
@@ -7499,17 +7526,14 @@
       </w:r>
       <w:bookmarkEnd w:id="11"/>
     </w:p>
+    <w:p/>
     <w:p>
       <w:r>
-        <w:rPr>
-          <w:noProof/>
-          <w:lang w:val="en-GB" w:eastAsia="en-GB" w:bidi="ar-SA"/>
-        </w:rPr>
         <w:drawing>
           <wp:inline distT="0" distB="0" distL="0" distR="0">
-            <wp:extent cx="5267960" cy="2517775"/>
-            <wp:effectExtent l="0" t="0" r="0" b="0"/>
-            <wp:docPr id="14" name="Picture 2" descr="Macintosh HD:Users:vegatable:Desktop:Screen shot 2010-12-05 at 18.30.12.png"/>
+            <wp:extent cx="5095875" cy="2036445"/>
+            <wp:effectExtent l="19050" t="0" r="9525" b="0"/>
+            <wp:docPr id="13" name="Picture 2" descr="C:\Users\387864.SUSSEXDOWNS\Desktop\Level_2.png"/>
             <wp:cNvGraphicFramePr>
               <a:graphicFrameLocks xmlns:a="http://schemas.openxmlformats.org/drawingml/2006/main" noChangeAspect="1"/>
             </wp:cNvGraphicFramePr>
@@ -7517,19 +7541,13 @@
               <a:graphicData uri="http://schemas.openxmlformats.org/drawingml/2006/picture">
                 <pic:pic xmlns:pic="http://schemas.openxmlformats.org/drawingml/2006/picture">
                   <pic:nvPicPr>
-                    <pic:cNvPr id="0" name="Picture 2" descr="Macintosh HD:Users:vegatable:Desktop:Screen shot 2010-12-05 at 18.30.12.png"/>
+                    <pic:cNvPr id="0" name="Picture 2" descr="C:\Users\387864.SUSSEXDOWNS\Desktop\Level_2.png"/>
                     <pic:cNvPicPr>
                       <a:picLocks noChangeAspect="1" noChangeArrowheads="1"/>
                     </pic:cNvPicPr>
                   </pic:nvPicPr>
                   <pic:blipFill>
-                    <a:blip r:embed="rId14">
-                      <a:extLst>
-                        <a:ext uri="{28A0092B-C50C-407E-A947-70E740481C1C}">
-                          <a14:useLocalDpi xmlns:arto="http://schemas.microsoft.com/office/word/2006/arto" xmlns="" xmlns:wpc="http://schemas.microsoft.com/office/word/2010/wordprocessingCanvas" xmlns:mo="http://schemas.microsoft.com/office/mac/office/2008/main" xmlns:mc="http://schemas.openxmlformats.org/markup-compatibility/2006" xmlns:mv="urn:schemas-microsoft-com:mac:vml" xmlns:o="urn:schemas-microsoft-com:office:office" xmlns:v="urn:schemas-microsoft-com:vml" xmlns:wp14="http://schemas.microsoft.com/office/word/2010/wordprocessingDrawing" xmlns:w10="urn:schemas-microsoft-com:office:word" xmlns:w="http://schemas.openxmlformats.org/wordprocessingml/2006/main" xmlns:w14="http://schemas.microsoft.com/office/word/2010/wordml" xmlns:wpg="http://schemas.microsoft.com/office/word/2010/wordprocessingGroup" xmlns:wpi="http://schemas.microsoft.com/office/word/2010/wordprocessingInk" xmlns:wps="http://schemas.microsoft.com/office/word/2010/wordprocessingShape" xmlns:a14="http://schemas.microsoft.com/office/drawing/2010/main" val="0"/>
-                        </a:ext>
-                      </a:extLst>
-                    </a:blip>
+                    <a:blip r:embed="rId14"/>
                     <a:srcRect/>
                     <a:stretch>
                       <a:fillRect/>
@@ -7538,14 +7556,17 @@
                   <pic:spPr bwMode="auto">
                     <a:xfrm>
                       <a:off x="0" y="0"/>
-                      <a:ext cx="5267960" cy="2517775"/>
+                      <a:ext cx="5095875" cy="2036445"/>
                     </a:xfrm>
                     <a:prstGeom prst="rect">
                       <a:avLst/>
                     </a:prstGeom>
                     <a:noFill/>
-                    <a:ln>
+                    <a:ln w="9525">
                       <a:noFill/>
+                      <a:miter lim="800000"/>
+                      <a:headEnd/>
+                      <a:tailEnd/>
                     </a:ln>
                   </pic:spPr>
                 </pic:pic>
@@ -7578,7 +7599,6 @@
     </w:p>
     <w:p>
       <w:r>
-        <w:lastRenderedPageBreak/>
         <w:t xml:space="preserve">Business Management Software: These are powerful programs, but while they have a lot of functionality, they are expensive. Also in a bid to make them seem easier to use they do a lot of work behind the scenes, which can make them difficult for some users to trust. </w:t>
       </w:r>
     </w:p>
@@ -7588,6 +7608,7 @@
       </w:pPr>
       <w:bookmarkStart w:id="13" w:name="_Toc283891939"/>
       <w:r>
+        <w:lastRenderedPageBreak/>
         <w:t>Realistic apprais</w:t>
       </w:r>
       <w:r>
@@ -7664,10 +7685,25 @@
     </w:p>
     <w:p>
       <w:pPr>
+        <w:rPr>
+          <w:caps/>
+          <w:color w:val="4F6228" w:themeColor="accent3" w:themeShade="80"/>
+          <w:spacing w:val="20"/>
+          <w:sz w:val="28"/>
+          <w:szCs w:val="28"/>
+        </w:rPr>
+      </w:pPr>
+      <w:bookmarkStart w:id="16" w:name="_Toc283891942"/>
+      <w:r>
+        <w:br w:type="page"/>
+      </w:r>
+    </w:p>
+    <w:p>
+      <w:pPr>
         <w:pStyle w:val="Heading1"/>
       </w:pPr>
-      <w:bookmarkStart w:id="16" w:name="_Toc283891942"/>
-      <w:r>
+      <w:r>
+        <w:lastRenderedPageBreak/>
         <w:t>Design</w:t>
       </w:r>
       <w:bookmarkEnd w:id="16"/>
@@ -7694,8 +7730,8 @@
         </w:rPr>
         <w:drawing>
           <wp:inline distT="0" distB="0" distL="0" distR="0">
-            <wp:extent cx="5262880" cy="4643120"/>
-            <wp:effectExtent l="0" t="0" r="0" b="0"/>
+            <wp:extent cx="3732415" cy="4646814"/>
+            <wp:effectExtent l="19050" t="0" r="1385" b="0"/>
             <wp:docPr id="2" name="Picture 1" descr="Macintosh HD:Users:vegatable:Desktop:Untitled.png"/>
             <wp:cNvGraphicFramePr>
               <a:graphicFrameLocks xmlns:a="http://schemas.openxmlformats.org/drawingml/2006/main" noChangeAspect="1"/>
@@ -7713,11 +7749,11 @@
                     <a:blip r:embed="rId15">
                       <a:extLst>
                         <a:ext uri="{28A0092B-C50C-407E-A947-70E740481C1C}">
-                          <a14:useLocalDpi xmlns:arto="http://schemas.microsoft.com/office/word/2006/arto" xmlns="" xmlns:wpc="http://schemas.microsoft.com/office/word/2010/wordprocessingCanvas" xmlns:mo="http://schemas.microsoft.com/office/mac/office/2008/main" xmlns:mc="http://schemas.openxmlformats.org/markup-compatibility/2006" xmlns:mv="urn:schemas-microsoft-com:mac:vml" xmlns:o="urn:schemas-microsoft-com:office:office" xmlns:v="urn:schemas-microsoft-com:vml" xmlns:wp14="http://schemas.microsoft.com/office/word/2010/wordprocessingDrawing" xmlns:w10="urn:schemas-microsoft-com:office:word" xmlns:w="http://schemas.openxmlformats.org/wordprocessingml/2006/main" xmlns:w14="http://schemas.microsoft.com/office/word/2010/wordml" xmlns:wpg="http://schemas.microsoft.com/office/word/2010/wordprocessingGroup" xmlns:wpi="http://schemas.microsoft.com/office/word/2010/wordprocessingInk" xmlns:wps="http://schemas.microsoft.com/office/word/2010/wordprocessingShape" xmlns:a14="http://schemas.microsoft.com/office/drawing/2010/main" val="0"/>
+                          <a14:useLocalDpi xmlns:a14="http://schemas.microsoft.com/office/drawing/2010/main" xmlns:wps="http://schemas.microsoft.com/office/word/2010/wordprocessingShape" xmlns:wpi="http://schemas.microsoft.com/office/word/2010/wordprocessingInk" xmlns:wpg="http://schemas.microsoft.com/office/word/2010/wordprocessingGroup" xmlns:w14="http://schemas.microsoft.com/office/word/2010/wordml" xmlns:w="http://schemas.openxmlformats.org/wordprocessingml/2006/main" xmlns:w10="urn:schemas-microsoft-com:office:word" xmlns:wp14="http://schemas.microsoft.com/office/word/2010/wordprocessingDrawing" xmlns:v="urn:schemas-microsoft-com:vml" xmlns:o="urn:schemas-microsoft-com:office:office" xmlns:mv="urn:schemas-microsoft-com:mac:vml" xmlns:mc="http://schemas.openxmlformats.org/markup-compatibility/2006" xmlns:mo="http://schemas.microsoft.com/office/mac/office/2008/main" xmlns:wpc="http://schemas.microsoft.com/office/word/2010/wordprocessingCanvas" xmlns="" xmlns:arto="http://schemas.microsoft.com/office/word/2006/arto" val="0"/>
                         </a:ext>
                       </a:extLst>
                     </a:blip>
-                    <a:srcRect/>
+                    <a:srcRect r="29068"/>
                     <a:stretch>
                       <a:fillRect/>
                     </a:stretch>
@@ -7725,7 +7761,7 @@
                   <pic:spPr bwMode="auto">
                     <a:xfrm>
                       <a:off x="0" y="0"/>
-                      <a:ext cx="5262880" cy="4643120"/>
+                      <a:ext cx="3732415" cy="4646814"/>
                     </a:xfrm>
                     <a:prstGeom prst="rect">
                       <a:avLst/>
@@ -7743,10 +7779,26 @@
       </w:r>
     </w:p>
     <w:p>
+      <w:bookmarkStart w:id="18" w:name="_Toc283891944"/>
+    </w:p>
+    <w:p/>
+    <w:p/>
+    <w:p/>
+    <w:p/>
+    <w:p>
       <w:pPr>
         <w:pStyle w:val="Heading2"/>
       </w:pPr>
-      <w:bookmarkStart w:id="18" w:name="_Toc283891944"/>
+    </w:p>
+    <w:p>
+      <w:pPr>
+        <w:pStyle w:val="Heading2"/>
+      </w:pPr>
+    </w:p>
+    <w:p>
+      <w:pPr>
+        <w:pStyle w:val="Heading2"/>
+      </w:pPr>
       <w:r>
         <w:lastRenderedPageBreak/>
         <w:t>System flow chart</w:t>
@@ -7793,7 +7845,7 @@
                     <a:blip r:embed="rId20">
                       <a:extLst>
                         <a:ext uri="{28A0092B-C50C-407E-A947-70E740481C1C}">
-                          <a14:useLocalDpi xmlns:arto="http://schemas.microsoft.com/office/word/2006/arto" xmlns="" xmlns:wpc="http://schemas.microsoft.com/office/word/2010/wordprocessingCanvas" xmlns:mo="http://schemas.microsoft.com/office/mac/office/2008/main" xmlns:mc="http://schemas.openxmlformats.org/markup-compatibility/2006" xmlns:mv="urn:schemas-microsoft-com:mac:vml" xmlns:o="urn:schemas-microsoft-com:office:office" xmlns:v="urn:schemas-microsoft-com:vml" xmlns:wp14="http://schemas.microsoft.com/office/word/2010/wordprocessingDrawing" xmlns:w10="urn:schemas-microsoft-com:office:word" xmlns:w="http://schemas.openxmlformats.org/wordprocessingml/2006/main" xmlns:w14="http://schemas.microsoft.com/office/word/2010/wordml" xmlns:wpg="http://schemas.microsoft.com/office/word/2010/wordprocessingGroup" xmlns:wpi="http://schemas.microsoft.com/office/word/2010/wordprocessingInk" xmlns:wps="http://schemas.microsoft.com/office/word/2010/wordprocessingShape" xmlns:a14="http://schemas.microsoft.com/office/drawing/2010/main" val="0"/>
+                          <a14:useLocalDpi xmlns:a14="http://schemas.microsoft.com/office/drawing/2010/main" xmlns:wps="http://schemas.microsoft.com/office/word/2010/wordprocessingShape" xmlns:wpi="http://schemas.microsoft.com/office/word/2010/wordprocessingInk" xmlns:wpg="http://schemas.microsoft.com/office/word/2010/wordprocessingGroup" xmlns:w14="http://schemas.microsoft.com/office/word/2010/wordml" xmlns:w="http://schemas.openxmlformats.org/wordprocessingml/2006/main" xmlns:w10="urn:schemas-microsoft-com:office:word" xmlns:wp14="http://schemas.microsoft.com/office/word/2010/wordprocessingDrawing" xmlns:v="urn:schemas-microsoft-com:vml" xmlns:o="urn:schemas-microsoft-com:office:office" xmlns:mv="urn:schemas-microsoft-com:mac:vml" xmlns:mc="http://schemas.openxmlformats.org/markup-compatibility/2006" xmlns:mo="http://schemas.microsoft.com/office/mac/office/2008/main" xmlns:wpc="http://schemas.microsoft.com/office/word/2010/wordprocessingCanvas" xmlns="" xmlns:arto="http://schemas.microsoft.com/office/word/2006/arto" val="0"/>
                         </a:ext>
                       </a:extLst>
                     </a:blip>
@@ -8229,6 +8281,67 @@
       </w:r>
       <w:bookmarkEnd w:id="26"/>
     </w:p>
+    <w:tbl>
+      <w:tblPr>
+        <w:tblStyle w:val="MediumShading1-Accent3"/>
+        <w:tblW w:w="0" w:type="auto"/>
+        <w:tblLook w:val="04A0"/>
+      </w:tblPr>
+      <w:tblGrid>
+        <w:gridCol w:w="2990"/>
+      </w:tblGrid>
+      <w:tr>
+        <w:trPr>
+          <w:cnfStyle w:val="100000000000"/>
+          <w:trHeight w:val="311"/>
+        </w:trPr>
+        <w:tc>
+          <w:tcPr>
+            <w:cnfStyle w:val="001000000000"/>
+            <w:tcW w:w="2990" w:type="dxa"/>
+          </w:tcPr>
+          <w:p>
+            <w:r>
+              <w:t xml:space="preserve">System Requirements </w:t>
+            </w:r>
+          </w:p>
+        </w:tc>
+      </w:tr>
+      <w:tr>
+        <w:trPr>
+          <w:cnfStyle w:val="000000100000"/>
+          <w:trHeight w:val="1556"/>
+        </w:trPr>
+        <w:tc>
+          <w:tcPr>
+            <w:cnfStyle w:val="001000000000"/>
+            <w:tcW w:w="2990" w:type="dxa"/>
+          </w:tcPr>
+          <w:p>
+            <w:r>
+              <w:t>O/S: Windows XP or Above</w:t>
+            </w:r>
+          </w:p>
+          <w:p>
+            <w:r>
+              <w:t>1GHz Processor</w:t>
+            </w:r>
+          </w:p>
+          <w:p>
+            <w:r>
+              <w:t>1 GB RAM</w:t>
+            </w:r>
+          </w:p>
+          <w:p>
+            <w:r>
+              <w:t>30 MB + Hard drive space</w:t>
+            </w:r>
+          </w:p>
+          <w:p/>
+        </w:tc>
+      </w:tr>
+    </w:tbl>
+    <w:p/>
     <w:p>
       <w:pPr>
         <w:pStyle w:val="Heading2"/>
@@ -8678,6 +8791,9 @@
             <w:pPr>
               <w:cnfStyle w:val="000000100000"/>
             </w:pPr>
+            <w:r>
+              <w:t>PK</w:t>
+            </w:r>
           </w:p>
         </w:tc>
         <w:tc>
@@ -8884,6 +9000,9 @@
             <w:pPr>
               <w:cnfStyle w:val="000000010000"/>
             </w:pPr>
+            <w:r>
+              <w:t>PK</w:t>
+            </w:r>
           </w:p>
         </w:tc>
         <w:tc>
@@ -8980,6 +9099,49 @@
             <w:pPr>
               <w:cnfStyle w:val="000000100000"/>
             </w:pPr>
+            <w:r>
+              <w:t>ID for Worker</w:t>
+            </w:r>
+          </w:p>
+          <w:p>
+            <w:pPr>
+              <w:cnfStyle w:val="000000100000"/>
+            </w:pPr>
+            <w:r>
+              <w:t>Name of Worker</w:t>
+            </w:r>
+          </w:p>
+          <w:p>
+            <w:pPr>
+              <w:cnfStyle w:val="000000100000"/>
+            </w:pPr>
+            <w:r>
+              <w:t>Address of Worker</w:t>
+            </w:r>
+          </w:p>
+          <w:p>
+            <w:pPr>
+              <w:cnfStyle w:val="000000100000"/>
+            </w:pPr>
+            <w:r>
+              <w:t>Address of Worker</w:t>
+            </w:r>
+          </w:p>
+          <w:p>
+            <w:pPr>
+              <w:cnfStyle w:val="000000100000"/>
+            </w:pPr>
+            <w:r>
+              <w:t>Postcode of Worker</w:t>
+            </w:r>
+          </w:p>
+          <w:p>
+            <w:pPr>
+              <w:cnfStyle w:val="000000100000"/>
+            </w:pPr>
+            <w:r>
+              <w:t>Amount a Worker earns per hour</w:t>
+            </w:r>
           </w:p>
         </w:tc>
         <w:tc>
@@ -9073,6 +9235,9 @@
             <w:pPr>
               <w:cnfStyle w:val="000000100000"/>
             </w:pPr>
+            <w:r>
+              <w:t>PK</w:t>
+            </w:r>
           </w:p>
         </w:tc>
         <w:tc>
@@ -9089,7 +9254,7 @@
       <w:tr>
         <w:trPr>
           <w:cnfStyle w:val="000000010000"/>
-          <w:trHeight w:val="312"/>
+          <w:trHeight w:val="1386"/>
         </w:trPr>
         <w:tc>
           <w:tcPr>
@@ -9165,6 +9330,46 @@
             <w:pPr>
               <w:cnfStyle w:val="000000010000"/>
             </w:pPr>
+            <w:r>
+              <w:t>ID for Record</w:t>
+            </w:r>
+          </w:p>
+          <w:p>
+            <w:pPr>
+              <w:cnfStyle w:val="000000010000"/>
+            </w:pPr>
+            <w:r>
+              <w:t>ID for Worker</w:t>
+            </w:r>
+          </w:p>
+          <w:p>
+            <w:pPr>
+              <w:cnfStyle w:val="000000010000"/>
+            </w:pPr>
+            <w:r>
+              <w:t>ID for a job</w:t>
+            </w:r>
+          </w:p>
+          <w:p>
+            <w:pPr>
+              <w:cnfStyle w:val="000000010000"/>
+            </w:pPr>
+            <w:r>
+              <w:t>Date a Worker worked</w:t>
+            </w:r>
+          </w:p>
+          <w:p>
+            <w:pPr>
+              <w:cnfStyle w:val="000000010000"/>
+            </w:pPr>
+            <w:r>
+              <w:t>Amount of hours worked</w:t>
+            </w:r>
+          </w:p>
+          <w:p>
+            <w:pPr>
+              <w:cnfStyle w:val="000000010000"/>
+            </w:pPr>
           </w:p>
         </w:tc>
         <w:tc>
@@ -9255,6 +9460,25 @@
             <w:pPr>
               <w:cnfStyle w:val="000000010000"/>
             </w:pPr>
+            <w:r>
+              <w:t>PK</w:t>
+            </w:r>
+          </w:p>
+          <w:p>
+            <w:pPr>
+              <w:cnfStyle w:val="000000010000"/>
+            </w:pPr>
+            <w:r>
+              <w:t>FK</w:t>
+            </w:r>
+          </w:p>
+          <w:p>
+            <w:pPr>
+              <w:cnfStyle w:val="000000010000"/>
+            </w:pPr>
+            <w:r>
+              <w:t>FK</w:t>
+            </w:r>
           </w:p>
         </w:tc>
         <w:tc>
@@ -9264,457 +9488,6 @@
           <w:p>
             <w:pPr>
               <w:cnfStyle w:val="000000010000"/>
-            </w:pPr>
-          </w:p>
-        </w:tc>
-      </w:tr>
-      <w:tr>
-        <w:trPr>
-          <w:cnfStyle w:val="000000100000"/>
-          <w:trHeight w:val="312"/>
-        </w:trPr>
-        <w:tc>
-          <w:tcPr>
-            <w:cnfStyle w:val="001000000000"/>
-            <w:tcW w:w="1981" w:type="dxa"/>
-          </w:tcPr>
-          <w:p>
-            <w:r>
-              <w:t>Supplier</w:t>
-            </w:r>
-          </w:p>
-        </w:tc>
-        <w:tc>
-          <w:tcPr>
-            <w:tcW w:w="1955" w:type="dxa"/>
-          </w:tcPr>
-          <w:p>
-            <w:pPr>
-              <w:cnfStyle w:val="000000100000"/>
-            </w:pPr>
-            <w:proofErr w:type="spellStart"/>
-            <w:r>
-              <w:t>SupplierID</w:t>
-            </w:r>
-            <w:proofErr w:type="spellEnd"/>
-          </w:p>
-          <w:p>
-            <w:pPr>
-              <w:cnfStyle w:val="000000100000"/>
-            </w:pPr>
-            <w:proofErr w:type="spellStart"/>
-            <w:r>
-              <w:t>Supplier_Name</w:t>
-            </w:r>
-            <w:proofErr w:type="spellEnd"/>
-          </w:p>
-          <w:p>
-            <w:pPr>
-              <w:cnfStyle w:val="000000100000"/>
-            </w:pPr>
-            <w:r>
-              <w:lastRenderedPageBreak/>
-              <w:t>Address1</w:t>
-            </w:r>
-          </w:p>
-          <w:p>
-            <w:pPr>
-              <w:cnfStyle w:val="000000100000"/>
-            </w:pPr>
-            <w:r>
-              <w:t>Address2</w:t>
-            </w:r>
-          </w:p>
-          <w:p>
-            <w:pPr>
-              <w:cnfStyle w:val="000000100000"/>
-            </w:pPr>
-            <w:r>
-              <w:t>Postcode</w:t>
-            </w:r>
-          </w:p>
-        </w:tc>
-        <w:tc>
-          <w:tcPr>
-            <w:tcW w:w="3543" w:type="dxa"/>
-          </w:tcPr>
-          <w:p>
-            <w:pPr>
-              <w:cnfStyle w:val="000000100000"/>
-            </w:pPr>
-          </w:p>
-        </w:tc>
-        <w:tc>
-          <w:tcPr>
-            <w:tcW w:w="1276" w:type="dxa"/>
-          </w:tcPr>
-          <w:p>
-            <w:pPr>
-              <w:cnfStyle w:val="000000100000"/>
-            </w:pPr>
-            <w:r>
-              <w:t>Number</w:t>
-            </w:r>
-          </w:p>
-          <w:p>
-            <w:pPr>
-              <w:cnfStyle w:val="000000100000"/>
-            </w:pPr>
-            <w:r>
-              <w:t>Text</w:t>
-            </w:r>
-          </w:p>
-          <w:p>
-            <w:pPr>
-              <w:cnfStyle w:val="000000100000"/>
-            </w:pPr>
-            <w:r>
-              <w:lastRenderedPageBreak/>
-              <w:t>Text</w:t>
-            </w:r>
-          </w:p>
-          <w:p>
-            <w:pPr>
-              <w:cnfStyle w:val="000000100000"/>
-            </w:pPr>
-            <w:r>
-              <w:t>Text</w:t>
-            </w:r>
-          </w:p>
-          <w:p>
-            <w:pPr>
-              <w:cnfStyle w:val="000000100000"/>
-            </w:pPr>
-            <w:r>
-              <w:t>Text</w:t>
-            </w:r>
-          </w:p>
-        </w:tc>
-        <w:tc>
-          <w:tcPr>
-            <w:tcW w:w="1134" w:type="dxa"/>
-          </w:tcPr>
-          <w:p>
-            <w:pPr>
-              <w:cnfStyle w:val="000000100000"/>
-            </w:pPr>
-          </w:p>
-        </w:tc>
-        <w:tc>
-          <w:tcPr>
-            <w:tcW w:w="851" w:type="dxa"/>
-          </w:tcPr>
-          <w:p>
-            <w:pPr>
-              <w:cnfStyle w:val="000000100000"/>
-            </w:pPr>
-          </w:p>
-        </w:tc>
-        <w:tc>
-          <w:tcPr>
-            <w:tcW w:w="1275" w:type="dxa"/>
-          </w:tcPr>
-          <w:p>
-            <w:pPr>
-              <w:cnfStyle w:val="000000100000"/>
-            </w:pPr>
-          </w:p>
-        </w:tc>
-        <w:tc>
-          <w:tcPr>
-            <w:tcW w:w="993" w:type="dxa"/>
-          </w:tcPr>
-          <w:p>
-            <w:pPr>
-              <w:cnfStyle w:val="000000100000"/>
-            </w:pPr>
-          </w:p>
-        </w:tc>
-        <w:tc>
-          <w:tcPr>
-            <w:tcW w:w="1168" w:type="dxa"/>
-          </w:tcPr>
-          <w:p>
-            <w:pPr>
-              <w:cnfStyle w:val="000000100000"/>
-            </w:pPr>
-          </w:p>
-        </w:tc>
-      </w:tr>
-      <w:tr>
-        <w:trPr>
-          <w:cnfStyle w:val="000000010000"/>
-          <w:trHeight w:val="312"/>
-        </w:trPr>
-        <w:tc>
-          <w:tcPr>
-            <w:cnfStyle w:val="001000000000"/>
-            <w:tcW w:w="1981" w:type="dxa"/>
-          </w:tcPr>
-          <w:p>
-            <w:proofErr w:type="spellStart"/>
-            <w:r>
-              <w:lastRenderedPageBreak/>
-              <w:t>Supplier_outgoings</w:t>
-            </w:r>
-            <w:proofErr w:type="spellEnd"/>
-          </w:p>
-        </w:tc>
-        <w:tc>
-          <w:tcPr>
-            <w:tcW w:w="1955" w:type="dxa"/>
-          </w:tcPr>
-          <w:p>
-            <w:pPr>
-              <w:cnfStyle w:val="000000010000"/>
-            </w:pPr>
-            <w:r>
-              <w:t>ID</w:t>
-            </w:r>
-          </w:p>
-          <w:p>
-            <w:pPr>
-              <w:cnfStyle w:val="000000010000"/>
-            </w:pPr>
-            <w:proofErr w:type="spellStart"/>
-            <w:r>
-              <w:t>SupplierID</w:t>
-            </w:r>
-            <w:proofErr w:type="spellEnd"/>
-          </w:p>
-          <w:p>
-            <w:pPr>
-              <w:cnfStyle w:val="000000010000"/>
-            </w:pPr>
-            <w:proofErr w:type="spellStart"/>
-            <w:r>
-              <w:t>JobID</w:t>
-            </w:r>
-            <w:proofErr w:type="spellEnd"/>
-          </w:p>
-          <w:p>
-            <w:pPr>
-              <w:cnfStyle w:val="000000010000"/>
-            </w:pPr>
-            <w:r>
-              <w:t>Cost</w:t>
-            </w:r>
-          </w:p>
-          <w:p>
-            <w:pPr>
-              <w:cnfStyle w:val="000000010000"/>
-            </w:pPr>
-            <w:proofErr w:type="spellStart"/>
-            <w:r>
-              <w:t>Date_of_invoice</w:t>
-            </w:r>
-            <w:proofErr w:type="spellEnd"/>
-          </w:p>
-        </w:tc>
-        <w:tc>
-          <w:tcPr>
-            <w:tcW w:w="3543" w:type="dxa"/>
-          </w:tcPr>
-          <w:p>
-            <w:pPr>
-              <w:cnfStyle w:val="000000010000"/>
-            </w:pPr>
-          </w:p>
-        </w:tc>
-        <w:tc>
-          <w:tcPr>
-            <w:tcW w:w="1276" w:type="dxa"/>
-          </w:tcPr>
-          <w:p>
-            <w:pPr>
-              <w:cnfStyle w:val="000000010000"/>
-            </w:pPr>
-            <w:r>
-              <w:t>Number</w:t>
-            </w:r>
-          </w:p>
-          <w:p>
-            <w:pPr>
-              <w:cnfStyle w:val="000000010000"/>
-            </w:pPr>
-            <w:r>
-              <w:t>Number</w:t>
-            </w:r>
-          </w:p>
-          <w:p>
-            <w:pPr>
-              <w:cnfStyle w:val="000000010000"/>
-            </w:pPr>
-            <w:r>
-              <w:t>Number</w:t>
-            </w:r>
-          </w:p>
-          <w:p>
-            <w:pPr>
-              <w:cnfStyle w:val="000000010000"/>
-            </w:pPr>
-            <w:r>
-              <w:t>Currency</w:t>
-            </w:r>
-          </w:p>
-          <w:p>
-            <w:pPr>
-              <w:cnfStyle w:val="000000010000"/>
-            </w:pPr>
-            <w:r>
-              <w:t>Date/Time</w:t>
-            </w:r>
-          </w:p>
-        </w:tc>
-        <w:tc>
-          <w:tcPr>
-            <w:tcW w:w="1134" w:type="dxa"/>
-          </w:tcPr>
-          <w:p>
-            <w:pPr>
-              <w:cnfStyle w:val="000000010000"/>
-            </w:pPr>
-          </w:p>
-        </w:tc>
-        <w:tc>
-          <w:tcPr>
-            <w:tcW w:w="851" w:type="dxa"/>
-          </w:tcPr>
-          <w:p>
-            <w:pPr>
-              <w:cnfStyle w:val="000000010000"/>
-            </w:pPr>
-          </w:p>
-        </w:tc>
-        <w:tc>
-          <w:tcPr>
-            <w:tcW w:w="1275" w:type="dxa"/>
-          </w:tcPr>
-          <w:p>
-            <w:pPr>
-              <w:cnfStyle w:val="000000010000"/>
-            </w:pPr>
-          </w:p>
-        </w:tc>
-        <w:tc>
-          <w:tcPr>
-            <w:tcW w:w="993" w:type="dxa"/>
-          </w:tcPr>
-          <w:p>
-            <w:pPr>
-              <w:cnfStyle w:val="000000010000"/>
-            </w:pPr>
-          </w:p>
-        </w:tc>
-        <w:tc>
-          <w:tcPr>
-            <w:tcW w:w="1168" w:type="dxa"/>
-          </w:tcPr>
-          <w:p>
-            <w:pPr>
-              <w:cnfStyle w:val="000000010000"/>
-            </w:pPr>
-          </w:p>
-        </w:tc>
-      </w:tr>
-      <w:tr>
-        <w:trPr>
-          <w:cnfStyle w:val="000000100000"/>
-          <w:trHeight w:val="312"/>
-        </w:trPr>
-        <w:tc>
-          <w:tcPr>
-            <w:cnfStyle w:val="001000000000"/>
-            <w:tcW w:w="1981" w:type="dxa"/>
-          </w:tcPr>
-          <w:p>
-            <w:proofErr w:type="spellStart"/>
-            <w:r>
-              <w:t>Workers_hours</w:t>
-            </w:r>
-            <w:proofErr w:type="spellEnd"/>
-            <w:r>
-              <w:t xml:space="preserve"> Query</w:t>
-            </w:r>
-          </w:p>
-        </w:tc>
-        <w:tc>
-          <w:tcPr>
-            <w:tcW w:w="1955" w:type="dxa"/>
-          </w:tcPr>
-          <w:p>
-            <w:pPr>
-              <w:cnfStyle w:val="000000100000"/>
-            </w:pPr>
-          </w:p>
-        </w:tc>
-        <w:tc>
-          <w:tcPr>
-            <w:tcW w:w="3543" w:type="dxa"/>
-          </w:tcPr>
-          <w:p>
-            <w:pPr>
-              <w:cnfStyle w:val="000000100000"/>
-            </w:pPr>
-          </w:p>
-        </w:tc>
-        <w:tc>
-          <w:tcPr>
-            <w:tcW w:w="1276" w:type="dxa"/>
-          </w:tcPr>
-          <w:p>
-            <w:pPr>
-              <w:cnfStyle w:val="000000100000"/>
-            </w:pPr>
-          </w:p>
-        </w:tc>
-        <w:tc>
-          <w:tcPr>
-            <w:tcW w:w="1134" w:type="dxa"/>
-          </w:tcPr>
-          <w:p>
-            <w:pPr>
-              <w:cnfStyle w:val="000000100000"/>
-            </w:pPr>
-          </w:p>
-        </w:tc>
-        <w:tc>
-          <w:tcPr>
-            <w:tcW w:w="851" w:type="dxa"/>
-          </w:tcPr>
-          <w:p>
-            <w:pPr>
-              <w:cnfStyle w:val="000000100000"/>
-            </w:pPr>
-          </w:p>
-        </w:tc>
-        <w:tc>
-          <w:tcPr>
-            <w:tcW w:w="1275" w:type="dxa"/>
-          </w:tcPr>
-          <w:p>
-            <w:pPr>
-              <w:cnfStyle w:val="000000100000"/>
-            </w:pPr>
-          </w:p>
-        </w:tc>
-        <w:tc>
-          <w:tcPr>
-            <w:tcW w:w="993" w:type="dxa"/>
-          </w:tcPr>
-          <w:p>
-            <w:pPr>
-              <w:cnfStyle w:val="000000100000"/>
-            </w:pPr>
-          </w:p>
-        </w:tc>
-        <w:tc>
-          <w:tcPr>
-            <w:tcW w:w="1168" w:type="dxa"/>
-          </w:tcPr>
-          <w:p>
-            <w:pPr>
-              <w:cnfStyle w:val="000000100000"/>
             </w:pPr>
           </w:p>
         </w:tc>
@@ -9732,9 +9505,728 @@
         </w:rPr>
       </w:pPr>
       <w:bookmarkStart w:id="31" w:name="_Toc283891956"/>
-      <w:r>
-        <w:br w:type="page"/>
-      </w:r>
+    </w:p>
+    <w:tbl>
+      <w:tblPr>
+        <w:tblStyle w:val="MediumShading1-Accent3"/>
+        <w:tblW w:w="0" w:type="auto"/>
+        <w:tblLayout w:type="fixed"/>
+        <w:tblLook w:val="04BF"/>
+      </w:tblPr>
+      <w:tblGrid>
+        <w:gridCol w:w="1981"/>
+        <w:gridCol w:w="1955"/>
+        <w:gridCol w:w="3543"/>
+        <w:gridCol w:w="1276"/>
+        <w:gridCol w:w="1134"/>
+        <w:gridCol w:w="851"/>
+        <w:gridCol w:w="1275"/>
+        <w:gridCol w:w="993"/>
+        <w:gridCol w:w="1168"/>
+      </w:tblGrid>
+      <w:tr>
+        <w:trPr>
+          <w:cnfStyle w:val="100000000000"/>
+          <w:trHeight w:val="312"/>
+        </w:trPr>
+        <w:tc>
+          <w:tcPr>
+            <w:cnfStyle w:val="001000000000"/>
+            <w:tcW w:w="1981" w:type="dxa"/>
+          </w:tcPr>
+          <w:p>
+            <w:r>
+              <w:t>Table</w:t>
+            </w:r>
+          </w:p>
+        </w:tc>
+        <w:tc>
+          <w:tcPr>
+            <w:tcW w:w="1955" w:type="dxa"/>
+          </w:tcPr>
+          <w:p>
+            <w:pPr>
+              <w:cnfStyle w:val="100000000000"/>
+            </w:pPr>
+            <w:r>
+              <w:t>Fieldname</w:t>
+            </w:r>
+          </w:p>
+        </w:tc>
+        <w:tc>
+          <w:tcPr>
+            <w:tcW w:w="3543" w:type="dxa"/>
+          </w:tcPr>
+          <w:p>
+            <w:pPr>
+              <w:cnfStyle w:val="100000000000"/>
+            </w:pPr>
+            <w:r>
+              <w:t>Contents</w:t>
+            </w:r>
+          </w:p>
+        </w:tc>
+        <w:tc>
+          <w:tcPr>
+            <w:tcW w:w="1276" w:type="dxa"/>
+          </w:tcPr>
+          <w:p>
+            <w:pPr>
+              <w:cnfStyle w:val="100000000000"/>
+            </w:pPr>
+            <w:r>
+              <w:t>Type</w:t>
+            </w:r>
+          </w:p>
+        </w:tc>
+        <w:tc>
+          <w:tcPr>
+            <w:tcW w:w="1134" w:type="dxa"/>
+          </w:tcPr>
+          <w:p>
+            <w:pPr>
+              <w:cnfStyle w:val="100000000000"/>
+            </w:pPr>
+            <w:r>
+              <w:t>Format</w:t>
+            </w:r>
+          </w:p>
+        </w:tc>
+        <w:tc>
+          <w:tcPr>
+            <w:tcW w:w="851" w:type="dxa"/>
+          </w:tcPr>
+          <w:p>
+            <w:pPr>
+              <w:cnfStyle w:val="100000000000"/>
+            </w:pPr>
+            <w:r>
+              <w:t>Range</w:t>
+            </w:r>
+          </w:p>
+        </w:tc>
+        <w:tc>
+          <w:tcPr>
+            <w:tcW w:w="1275" w:type="dxa"/>
+          </w:tcPr>
+          <w:p>
+            <w:pPr>
+              <w:cnfStyle w:val="100000000000"/>
+            </w:pPr>
+            <w:r>
+              <w:t>Required</w:t>
+            </w:r>
+          </w:p>
+        </w:tc>
+        <w:tc>
+          <w:tcPr>
+            <w:tcW w:w="993" w:type="dxa"/>
+          </w:tcPr>
+          <w:p>
+            <w:pPr>
+              <w:cnfStyle w:val="100000000000"/>
+            </w:pPr>
+            <w:r>
+              <w:t>PK/FK</w:t>
+            </w:r>
+          </w:p>
+        </w:tc>
+        <w:tc>
+          <w:tcPr>
+            <w:tcW w:w="1168" w:type="dxa"/>
+          </w:tcPr>
+          <w:p>
+            <w:pPr>
+              <w:cnfStyle w:val="100000000000"/>
+            </w:pPr>
+            <w:r>
+              <w:t>Reference</w:t>
+            </w:r>
+          </w:p>
+        </w:tc>
+      </w:tr>
+      <w:tr>
+        <w:trPr>
+          <w:cnfStyle w:val="000000100000"/>
+          <w:trHeight w:val="1559"/>
+        </w:trPr>
+        <w:tc>
+          <w:tcPr>
+            <w:cnfStyle w:val="001000000000"/>
+            <w:tcW w:w="1981" w:type="dxa"/>
+          </w:tcPr>
+          <w:p>
+            <w:r>
+              <w:t>Supplier</w:t>
+            </w:r>
+          </w:p>
+        </w:tc>
+        <w:tc>
+          <w:tcPr>
+            <w:tcW w:w="1955" w:type="dxa"/>
+          </w:tcPr>
+          <w:p>
+            <w:pPr>
+              <w:cnfStyle w:val="000000100000"/>
+            </w:pPr>
+            <w:proofErr w:type="spellStart"/>
+            <w:r>
+              <w:t>SupplierID</w:t>
+            </w:r>
+            <w:proofErr w:type="spellEnd"/>
+          </w:p>
+          <w:p>
+            <w:pPr>
+              <w:cnfStyle w:val="000000100000"/>
+            </w:pPr>
+            <w:proofErr w:type="spellStart"/>
+            <w:r>
+              <w:t>Supplier_Name</w:t>
+            </w:r>
+            <w:proofErr w:type="spellEnd"/>
+          </w:p>
+          <w:p>
+            <w:pPr>
+              <w:cnfStyle w:val="000000100000"/>
+            </w:pPr>
+            <w:r>
+              <w:t>Address1</w:t>
+            </w:r>
+          </w:p>
+          <w:p>
+            <w:pPr>
+              <w:cnfStyle w:val="000000100000"/>
+            </w:pPr>
+            <w:r>
+              <w:t>Address2</w:t>
+            </w:r>
+          </w:p>
+          <w:p>
+            <w:pPr>
+              <w:cnfStyle w:val="000000100000"/>
+            </w:pPr>
+            <w:r>
+              <w:t>Postcode</w:t>
+            </w:r>
+          </w:p>
+        </w:tc>
+        <w:tc>
+          <w:tcPr>
+            <w:tcW w:w="3543" w:type="dxa"/>
+          </w:tcPr>
+          <w:p>
+            <w:pPr>
+              <w:cnfStyle w:val="000000100000"/>
+            </w:pPr>
+            <w:r>
+              <w:t>ID for Supplier</w:t>
+            </w:r>
+          </w:p>
+          <w:p>
+            <w:pPr>
+              <w:cnfStyle w:val="000000100000"/>
+            </w:pPr>
+            <w:r>
+              <w:t>Name of a Supplier</w:t>
+            </w:r>
+          </w:p>
+          <w:p>
+            <w:pPr>
+              <w:cnfStyle w:val="000000100000"/>
+            </w:pPr>
+            <w:r>
+              <w:t>Address of Supplier</w:t>
+            </w:r>
+          </w:p>
+          <w:p>
+            <w:pPr>
+              <w:cnfStyle w:val="000000100000"/>
+            </w:pPr>
+            <w:r>
+              <w:t>Address of Supplier</w:t>
+            </w:r>
+          </w:p>
+          <w:p>
+            <w:pPr>
+              <w:cnfStyle w:val="000000100000"/>
+            </w:pPr>
+            <w:r>
+              <w:t>Postcode of Supplier</w:t>
+            </w:r>
+          </w:p>
+        </w:tc>
+        <w:tc>
+          <w:tcPr>
+            <w:tcW w:w="1276" w:type="dxa"/>
+          </w:tcPr>
+          <w:p>
+            <w:pPr>
+              <w:cnfStyle w:val="000000100000"/>
+            </w:pPr>
+            <w:r>
+              <w:t>Number</w:t>
+            </w:r>
+          </w:p>
+          <w:p>
+            <w:pPr>
+              <w:cnfStyle w:val="000000100000"/>
+            </w:pPr>
+            <w:r>
+              <w:t>Text</w:t>
+            </w:r>
+          </w:p>
+          <w:p>
+            <w:pPr>
+              <w:cnfStyle w:val="000000100000"/>
+            </w:pPr>
+            <w:r>
+              <w:t>Text</w:t>
+            </w:r>
+          </w:p>
+          <w:p>
+            <w:pPr>
+              <w:cnfStyle w:val="000000100000"/>
+            </w:pPr>
+            <w:r>
+              <w:t>Text</w:t>
+            </w:r>
+          </w:p>
+          <w:p>
+            <w:pPr>
+              <w:cnfStyle w:val="000000100000"/>
+            </w:pPr>
+            <w:r>
+              <w:t>Text</w:t>
+            </w:r>
+          </w:p>
+        </w:tc>
+        <w:tc>
+          <w:tcPr>
+            <w:tcW w:w="1134" w:type="dxa"/>
+          </w:tcPr>
+          <w:p>
+            <w:pPr>
+              <w:cnfStyle w:val="000000100000"/>
+            </w:pPr>
+          </w:p>
+        </w:tc>
+        <w:tc>
+          <w:tcPr>
+            <w:tcW w:w="851" w:type="dxa"/>
+          </w:tcPr>
+          <w:p>
+            <w:pPr>
+              <w:cnfStyle w:val="000000100000"/>
+            </w:pPr>
+          </w:p>
+        </w:tc>
+        <w:tc>
+          <w:tcPr>
+            <w:tcW w:w="1275" w:type="dxa"/>
+          </w:tcPr>
+          <w:p>
+            <w:pPr>
+              <w:cnfStyle w:val="000000100000"/>
+            </w:pPr>
+          </w:p>
+        </w:tc>
+        <w:tc>
+          <w:tcPr>
+            <w:tcW w:w="993" w:type="dxa"/>
+          </w:tcPr>
+          <w:p>
+            <w:pPr>
+              <w:cnfStyle w:val="000000100000"/>
+            </w:pPr>
+            <w:r>
+              <w:t>PK</w:t>
+            </w:r>
+          </w:p>
+        </w:tc>
+        <w:tc>
+          <w:tcPr>
+            <w:tcW w:w="1168" w:type="dxa"/>
+          </w:tcPr>
+          <w:p>
+            <w:pPr>
+              <w:cnfStyle w:val="000000100000"/>
+            </w:pPr>
+          </w:p>
+        </w:tc>
+      </w:tr>
+      <w:tr>
+        <w:trPr>
+          <w:cnfStyle w:val="000000010000"/>
+          <w:trHeight w:val="1680"/>
+        </w:trPr>
+        <w:tc>
+          <w:tcPr>
+            <w:cnfStyle w:val="001000000000"/>
+            <w:tcW w:w="1981" w:type="dxa"/>
+          </w:tcPr>
+          <w:p>
+            <w:proofErr w:type="spellStart"/>
+            <w:r>
+              <w:t>Supplier_outgoings</w:t>
+            </w:r>
+            <w:proofErr w:type="spellEnd"/>
+          </w:p>
+        </w:tc>
+        <w:tc>
+          <w:tcPr>
+            <w:tcW w:w="1955" w:type="dxa"/>
+          </w:tcPr>
+          <w:p>
+            <w:pPr>
+              <w:cnfStyle w:val="000000010000"/>
+            </w:pPr>
+            <w:r>
+              <w:t>ID</w:t>
+            </w:r>
+          </w:p>
+          <w:p>
+            <w:pPr>
+              <w:cnfStyle w:val="000000010000"/>
+            </w:pPr>
+            <w:proofErr w:type="spellStart"/>
+            <w:r>
+              <w:t>SupplierID</w:t>
+            </w:r>
+            <w:proofErr w:type="spellEnd"/>
+          </w:p>
+          <w:p>
+            <w:pPr>
+              <w:cnfStyle w:val="000000010000"/>
+            </w:pPr>
+            <w:proofErr w:type="spellStart"/>
+            <w:r>
+              <w:t>JobID</w:t>
+            </w:r>
+            <w:proofErr w:type="spellEnd"/>
+          </w:p>
+          <w:p>
+            <w:pPr>
+              <w:cnfStyle w:val="000000010000"/>
+            </w:pPr>
+            <w:r>
+              <w:t>Cost</w:t>
+            </w:r>
+          </w:p>
+          <w:p>
+            <w:pPr>
+              <w:cnfStyle w:val="000000010000"/>
+            </w:pPr>
+            <w:proofErr w:type="spellStart"/>
+            <w:r>
+              <w:t>Date_of_invoice</w:t>
+            </w:r>
+            <w:proofErr w:type="spellEnd"/>
+          </w:p>
+        </w:tc>
+        <w:tc>
+          <w:tcPr>
+            <w:tcW w:w="3543" w:type="dxa"/>
+          </w:tcPr>
+          <w:p>
+            <w:pPr>
+              <w:cnfStyle w:val="000000010000"/>
+            </w:pPr>
+            <w:r>
+              <w:t>ID of Record</w:t>
+            </w:r>
+          </w:p>
+          <w:p>
+            <w:pPr>
+              <w:cnfStyle w:val="000000010000"/>
+            </w:pPr>
+            <w:r>
+              <w:t>ID for Supplier</w:t>
+            </w:r>
+          </w:p>
+          <w:p>
+            <w:pPr>
+              <w:cnfStyle w:val="000000010000"/>
+            </w:pPr>
+            <w:r>
+              <w:t>ID for a job</w:t>
+            </w:r>
+          </w:p>
+          <w:p>
+            <w:pPr>
+              <w:cnfStyle w:val="000000010000"/>
+            </w:pPr>
+            <w:r>
+              <w:t>Cost of Materials</w:t>
+            </w:r>
+          </w:p>
+          <w:p>
+            <w:pPr>
+              <w:cnfStyle w:val="000000010000"/>
+            </w:pPr>
+            <w:r>
+              <w:t>Date of Suppliers invoice</w:t>
+            </w:r>
+          </w:p>
+        </w:tc>
+        <w:tc>
+          <w:tcPr>
+            <w:tcW w:w="1276" w:type="dxa"/>
+          </w:tcPr>
+          <w:p>
+            <w:pPr>
+              <w:cnfStyle w:val="000000010000"/>
+            </w:pPr>
+            <w:r>
+              <w:t>Number</w:t>
+            </w:r>
+          </w:p>
+          <w:p>
+            <w:pPr>
+              <w:cnfStyle w:val="000000010000"/>
+            </w:pPr>
+            <w:r>
+              <w:t>Number</w:t>
+            </w:r>
+          </w:p>
+          <w:p>
+            <w:pPr>
+              <w:cnfStyle w:val="000000010000"/>
+            </w:pPr>
+            <w:r>
+              <w:t>Number</w:t>
+            </w:r>
+          </w:p>
+          <w:p>
+            <w:pPr>
+              <w:cnfStyle w:val="000000010000"/>
+            </w:pPr>
+            <w:r>
+              <w:t>Currency</w:t>
+            </w:r>
+          </w:p>
+          <w:p>
+            <w:pPr>
+              <w:cnfStyle w:val="000000010000"/>
+            </w:pPr>
+            <w:r>
+              <w:t>Date/Time</w:t>
+            </w:r>
+          </w:p>
+        </w:tc>
+        <w:tc>
+          <w:tcPr>
+            <w:tcW w:w="1134" w:type="dxa"/>
+          </w:tcPr>
+          <w:p>
+            <w:pPr>
+              <w:cnfStyle w:val="000000010000"/>
+            </w:pPr>
+          </w:p>
+        </w:tc>
+        <w:tc>
+          <w:tcPr>
+            <w:tcW w:w="851" w:type="dxa"/>
+          </w:tcPr>
+          <w:p>
+            <w:pPr>
+              <w:cnfStyle w:val="000000010000"/>
+            </w:pPr>
+          </w:p>
+        </w:tc>
+        <w:tc>
+          <w:tcPr>
+            <w:tcW w:w="1275" w:type="dxa"/>
+          </w:tcPr>
+          <w:p>
+            <w:pPr>
+              <w:cnfStyle w:val="000000010000"/>
+            </w:pPr>
+          </w:p>
+        </w:tc>
+        <w:tc>
+          <w:tcPr>
+            <w:tcW w:w="993" w:type="dxa"/>
+          </w:tcPr>
+          <w:p>
+            <w:pPr>
+              <w:cnfStyle w:val="000000010000"/>
+            </w:pPr>
+            <w:r>
+              <w:t>PK</w:t>
+            </w:r>
+          </w:p>
+          <w:p>
+            <w:pPr>
+              <w:cnfStyle w:val="000000010000"/>
+            </w:pPr>
+            <w:r>
+              <w:t>FK</w:t>
+            </w:r>
+          </w:p>
+          <w:p>
+            <w:pPr>
+              <w:cnfStyle w:val="000000010000"/>
+            </w:pPr>
+            <w:r>
+              <w:t>FK</w:t>
+            </w:r>
+          </w:p>
+        </w:tc>
+        <w:tc>
+          <w:tcPr>
+            <w:tcW w:w="1168" w:type="dxa"/>
+          </w:tcPr>
+          <w:p>
+            <w:pPr>
+              <w:cnfStyle w:val="000000010000"/>
+            </w:pPr>
+          </w:p>
+        </w:tc>
+      </w:tr>
+      <w:tr>
+        <w:trPr>
+          <w:cnfStyle w:val="000000100000"/>
+          <w:trHeight w:val="694"/>
+        </w:trPr>
+        <w:tc>
+          <w:tcPr>
+            <w:cnfStyle w:val="001000000000"/>
+            <w:tcW w:w="1981" w:type="dxa"/>
+          </w:tcPr>
+          <w:p>
+            <w:r>
+              <w:t>Options</w:t>
+            </w:r>
+          </w:p>
+        </w:tc>
+        <w:tc>
+          <w:tcPr>
+            <w:tcW w:w="1955" w:type="dxa"/>
+          </w:tcPr>
+          <w:p>
+            <w:pPr>
+              <w:cnfStyle w:val="000000100000"/>
+            </w:pPr>
+            <w:r>
+              <w:t>User</w:t>
+            </w:r>
+          </w:p>
+          <w:p>
+            <w:pPr>
+              <w:cnfStyle w:val="000000100000"/>
+            </w:pPr>
+            <w:r>
+              <w:t>Pass</w:t>
+            </w:r>
+          </w:p>
+        </w:tc>
+        <w:tc>
+          <w:tcPr>
+            <w:tcW w:w="3543" w:type="dxa"/>
+          </w:tcPr>
+          <w:p>
+            <w:pPr>
+              <w:cnfStyle w:val="000000100000"/>
+            </w:pPr>
+            <w:r>
+              <w:t>ID for the user of the database</w:t>
+            </w:r>
+          </w:p>
+          <w:p>
+            <w:pPr>
+              <w:cnfStyle w:val="000000100000"/>
+            </w:pPr>
+            <w:r>
+              <w:t>Password for the users account</w:t>
+            </w:r>
+          </w:p>
+        </w:tc>
+        <w:tc>
+          <w:tcPr>
+            <w:tcW w:w="1276" w:type="dxa"/>
+          </w:tcPr>
+          <w:p>
+            <w:pPr>
+              <w:cnfStyle w:val="000000100000"/>
+            </w:pPr>
+            <w:r>
+              <w:t>Text</w:t>
+            </w:r>
+          </w:p>
+          <w:p>
+            <w:pPr>
+              <w:cnfStyle w:val="000000100000"/>
+            </w:pPr>
+            <w:r>
+              <w:t>Text</w:t>
+            </w:r>
+          </w:p>
+        </w:tc>
+        <w:tc>
+          <w:tcPr>
+            <w:tcW w:w="1134" w:type="dxa"/>
+          </w:tcPr>
+          <w:p>
+            <w:pPr>
+              <w:cnfStyle w:val="000000100000"/>
+            </w:pPr>
+          </w:p>
+        </w:tc>
+        <w:tc>
+          <w:tcPr>
+            <w:tcW w:w="851" w:type="dxa"/>
+          </w:tcPr>
+          <w:p>
+            <w:pPr>
+              <w:cnfStyle w:val="000000100000"/>
+            </w:pPr>
+          </w:p>
+        </w:tc>
+        <w:tc>
+          <w:tcPr>
+            <w:tcW w:w="1275" w:type="dxa"/>
+          </w:tcPr>
+          <w:p>
+            <w:pPr>
+              <w:cnfStyle w:val="000000100000"/>
+            </w:pPr>
+          </w:p>
+        </w:tc>
+        <w:tc>
+          <w:tcPr>
+            <w:tcW w:w="993" w:type="dxa"/>
+          </w:tcPr>
+          <w:p>
+            <w:pPr>
+              <w:cnfStyle w:val="000000100000"/>
+            </w:pPr>
+            <w:r>
+              <w:t>PK</w:t>
+            </w:r>
+          </w:p>
+        </w:tc>
+        <w:tc>
+          <w:tcPr>
+            <w:tcW w:w="1168" w:type="dxa"/>
+          </w:tcPr>
+          <w:p>
+            <w:pPr>
+              <w:cnfStyle w:val="000000100000"/>
+            </w:pPr>
+          </w:p>
+        </w:tc>
+      </w:tr>
+    </w:tbl>
+    <w:p>
+      <w:pPr>
+        <w:rPr>
+          <w:caps/>
+          <w:color w:val="4F6228" w:themeColor="accent3" w:themeShade="80"/>
+          <w:spacing w:val="15"/>
+          <w:sz w:val="24"/>
+          <w:szCs w:val="24"/>
+        </w:rPr>
+      </w:pPr>
     </w:p>
     <w:p>
       <w:pPr>
@@ -9788,7 +10280,55 @@
       </w:r>
       <w:bookmarkEnd w:id="34"/>
     </w:p>
-    <w:p/>
+    <w:p>
+      <w:r>
+        <w:drawing>
+          <wp:inline distT="0" distB="0" distL="0" distR="0">
+            <wp:extent cx="5095875" cy="2036445"/>
+            <wp:effectExtent l="19050" t="0" r="9525" b="0"/>
+            <wp:docPr id="15" name="Picture 2" descr="C:\Users\387864.SUSSEXDOWNS\Desktop\Level_2.png"/>
+            <wp:cNvGraphicFramePr>
+              <a:graphicFrameLocks xmlns:a="http://schemas.openxmlformats.org/drawingml/2006/main" noChangeAspect="1"/>
+            </wp:cNvGraphicFramePr>
+            <a:graphic xmlns:a="http://schemas.openxmlformats.org/drawingml/2006/main">
+              <a:graphicData uri="http://schemas.openxmlformats.org/drawingml/2006/picture">
+                <pic:pic xmlns:pic="http://schemas.openxmlformats.org/drawingml/2006/picture">
+                  <pic:nvPicPr>
+                    <pic:cNvPr id="0" name="Picture 2" descr="C:\Users\387864.SUSSEXDOWNS\Desktop\Level_2.png"/>
+                    <pic:cNvPicPr>
+                      <a:picLocks noChangeAspect="1" noChangeArrowheads="1"/>
+                    </pic:cNvPicPr>
+                  </pic:nvPicPr>
+                  <pic:blipFill>
+                    <a:blip r:embed="rId14"/>
+                    <a:srcRect/>
+                    <a:stretch>
+                      <a:fillRect/>
+                    </a:stretch>
+                  </pic:blipFill>
+                  <pic:spPr bwMode="auto">
+                    <a:xfrm>
+                      <a:off x="0" y="0"/>
+                      <a:ext cx="5095875" cy="2036445"/>
+                    </a:xfrm>
+                    <a:prstGeom prst="rect">
+                      <a:avLst/>
+                    </a:prstGeom>
+                    <a:noFill/>
+                    <a:ln w="9525">
+                      <a:noFill/>
+                      <a:miter lim="800000"/>
+                      <a:headEnd/>
+                      <a:tailEnd/>
+                    </a:ln>
+                  </pic:spPr>
+                </pic:pic>
+              </a:graphicData>
+            </a:graphic>
+          </wp:inline>
+        </w:drawing>
+      </w:r>
+    </w:p>
     <w:p>
       <w:pPr>
         <w:pStyle w:val="Heading2"/>
@@ -9941,6 +10481,7 @@
       </w:pPr>
       <w:bookmarkStart w:id="43" w:name="_Toc283891968"/>
       <w:r>
+        <w:lastRenderedPageBreak/>
         <w:t>Testing</w:t>
       </w:r>
       <w:bookmarkEnd w:id="43"/>
@@ -9984,10 +10525,394 @@
       </w:pPr>
       <w:bookmarkStart w:id="47" w:name="_Toc283891972"/>
       <w:r>
+        <w:t>Test evidence/results</w:t>
+      </w:r>
+      <w:bookmarkEnd w:id="47"/>
+    </w:p>
+    <w:p>
+      <w:pPr>
+        <w:pStyle w:val="Heading3"/>
+      </w:pPr>
+      <w:r>
+        <w:t>Number Field Validation</w:t>
+      </w:r>
+    </w:p>
+    <w:p>
+      <w:r>
+        <w:rPr>
+          <w:noProof/>
+          <w:lang w:val="en-GB" w:eastAsia="en-GB" w:bidi="ar-SA"/>
+        </w:rPr>
+        <w:drawing>
+          <wp:inline distT="0" distB="0" distL="0" distR="0">
+            <wp:extent cx="3540125" cy="2290445"/>
+            <wp:effectExtent l="19050" t="0" r="3175" b="0"/>
+            <wp:docPr id="23" name="Picture 3" descr="\\s-grandprix\Users\Students\Lewes\387864\zipped-album-1g3s18hn-9gop-qc8ykm5sj-1n7lsczekm0[1]\Image000.png"/>
+            <wp:cNvGraphicFramePr>
+              <a:graphicFrameLocks xmlns:a="http://schemas.openxmlformats.org/drawingml/2006/main" noChangeAspect="1"/>
+            </wp:cNvGraphicFramePr>
+            <a:graphic xmlns:a="http://schemas.openxmlformats.org/drawingml/2006/main">
+              <a:graphicData uri="http://schemas.openxmlformats.org/drawingml/2006/picture">
+                <pic:pic xmlns:pic="http://schemas.openxmlformats.org/drawingml/2006/picture">
+                  <pic:nvPicPr>
+                    <pic:cNvPr id="0" name="Picture 3" descr="\\s-grandprix\Users\Students\Lewes\387864\zipped-album-1g3s18hn-9gop-qc8ykm5sj-1n7lsczekm0[1]\Image000.png"/>
+                    <pic:cNvPicPr>
+                      <a:picLocks noChangeAspect="1" noChangeArrowheads="1"/>
+                    </pic:cNvPicPr>
+                  </pic:nvPicPr>
+                  <pic:blipFill>
+                    <a:blip r:embed="rId26"/>
+                    <a:srcRect/>
+                    <a:stretch>
+                      <a:fillRect/>
+                    </a:stretch>
+                  </pic:blipFill>
+                  <pic:spPr bwMode="auto">
+                    <a:xfrm>
+                      <a:off x="0" y="0"/>
+                      <a:ext cx="3543935" cy="2293620"/>
+                    </a:xfrm>
+                    <a:prstGeom prst="rect">
+                      <a:avLst/>
+                    </a:prstGeom>
+                    <a:noFill/>
+                    <a:ln w="9525">
+                      <a:noFill/>
+                      <a:miter lim="800000"/>
+                      <a:headEnd/>
+                      <a:tailEnd/>
+                    </a:ln>
+                  </pic:spPr>
+                </pic:pic>
+              </a:graphicData>
+            </a:graphic>
+          </wp:inline>
+        </w:drawing>
+      </w:r>
+      <w:r>
+        <w:rPr>
+          <w:noProof/>
+          <w:lang w:val="en-GB" w:eastAsia="en-GB" w:bidi="ar-SA"/>
+        </w:rPr>
+        <w:drawing>
+          <wp:inline distT="0" distB="0" distL="0" distR="0">
+            <wp:extent cx="5269230" cy="2236470"/>
+            <wp:effectExtent l="19050" t="0" r="7620" b="0"/>
+            <wp:docPr id="24" name="Picture 4" descr="\\s-grandprix\Users\Students\Lewes\387864\zipped-album-1g3s18hn-9gop-qc8ykm5sj-1n7lsczekm0[1]\Image 001.png"/>
+            <wp:cNvGraphicFramePr>
+              <a:graphicFrameLocks xmlns:a="http://schemas.openxmlformats.org/drawingml/2006/main" noChangeAspect="1"/>
+            </wp:cNvGraphicFramePr>
+            <a:graphic xmlns:a="http://schemas.openxmlformats.org/drawingml/2006/main">
+              <a:graphicData uri="http://schemas.openxmlformats.org/drawingml/2006/picture">
+                <pic:pic xmlns:pic="http://schemas.openxmlformats.org/drawingml/2006/picture">
+                  <pic:nvPicPr>
+                    <pic:cNvPr id="0" name="Picture 4" descr="\\s-grandprix\Users\Students\Lewes\387864\zipped-album-1g3s18hn-9gop-qc8ykm5sj-1n7lsczekm0[1]\Image 001.png"/>
+                    <pic:cNvPicPr>
+                      <a:picLocks noChangeAspect="1" noChangeArrowheads="1"/>
+                    </pic:cNvPicPr>
+                  </pic:nvPicPr>
+                  <pic:blipFill>
+                    <a:blip r:embed="rId27"/>
+                    <a:srcRect/>
+                    <a:stretch>
+                      <a:fillRect/>
+                    </a:stretch>
+                  </pic:blipFill>
+                  <pic:spPr bwMode="auto">
+                    <a:xfrm>
+                      <a:off x="0" y="0"/>
+                      <a:ext cx="5269230" cy="2236470"/>
+                    </a:xfrm>
+                    <a:prstGeom prst="rect">
+                      <a:avLst/>
+                    </a:prstGeom>
+                    <a:noFill/>
+                    <a:ln w="9525">
+                      <a:noFill/>
+                      <a:miter lim="800000"/>
+                      <a:headEnd/>
+                      <a:tailEnd/>
+                    </a:ln>
+                  </pic:spPr>
+                </pic:pic>
+              </a:graphicData>
+            </a:graphic>
+          </wp:inline>
+        </w:drawing>
+      </w:r>
+      <w:r>
+        <w:rPr>
+          <w:noProof/>
+          <w:lang w:val="en-GB" w:eastAsia="en-GB" w:bidi="ar-SA"/>
+        </w:rPr>
         <w:lastRenderedPageBreak/>
-        <w:t>Test evidence/results</w:t>
-      </w:r>
-      <w:bookmarkEnd w:id="47"/>
+        <w:drawing>
+          <wp:inline distT="0" distB="0" distL="0" distR="0">
+            <wp:extent cx="5221338" cy="440574"/>
+            <wp:effectExtent l="19050" t="0" r="0" b="0"/>
+            <wp:docPr id="27" name="Picture 6" descr="\\s-grandprix\Users\Students\Lewes\387864\zipped-album-1g3s18hn-9gop-qc8ykm5sj-1n7lsczekm0[1]\Image 003.png"/>
+            <wp:cNvGraphicFramePr>
+              <a:graphicFrameLocks xmlns:a="http://schemas.openxmlformats.org/drawingml/2006/main" noChangeAspect="1"/>
+            </wp:cNvGraphicFramePr>
+            <a:graphic xmlns:a="http://schemas.openxmlformats.org/drawingml/2006/main">
+              <a:graphicData uri="http://schemas.openxmlformats.org/drawingml/2006/picture">
+                <pic:pic xmlns:pic="http://schemas.openxmlformats.org/drawingml/2006/picture">
+                  <pic:nvPicPr>
+                    <pic:cNvPr id="0" name="Picture 6" descr="\\s-grandprix\Users\Students\Lewes\387864\zipped-album-1g3s18hn-9gop-qc8ykm5sj-1n7lsczekm0[1]\Image 003.png"/>
+                    <pic:cNvPicPr>
+                      <a:picLocks noChangeAspect="1" noChangeArrowheads="1"/>
+                    </pic:cNvPicPr>
+                  </pic:nvPicPr>
+                  <pic:blipFill>
+                    <a:blip r:embed="rId28"/>
+                    <a:srcRect/>
+                    <a:stretch>
+                      <a:fillRect/>
+                    </a:stretch>
+                  </pic:blipFill>
+                  <pic:spPr bwMode="auto">
+                    <a:xfrm>
+                      <a:off x="0" y="0"/>
+                      <a:ext cx="5260340" cy="443865"/>
+                    </a:xfrm>
+                    <a:prstGeom prst="rect">
+                      <a:avLst/>
+                    </a:prstGeom>
+                    <a:noFill/>
+                    <a:ln w="9525">
+                      <a:noFill/>
+                      <a:miter lim="800000"/>
+                      <a:headEnd/>
+                      <a:tailEnd/>
+                    </a:ln>
+                  </pic:spPr>
+                </pic:pic>
+              </a:graphicData>
+            </a:graphic>
+          </wp:inline>
+        </w:drawing>
+      </w:r>
+      <w:r>
+        <w:rPr>
+          <w:noProof/>
+          <w:lang w:val="en-GB" w:eastAsia="en-GB" w:bidi="ar-SA"/>
+        </w:rPr>
+        <w:drawing>
+          <wp:inline distT="0" distB="0" distL="0" distR="0">
+            <wp:extent cx="3540125" cy="2290445"/>
+            <wp:effectExtent l="19050" t="0" r="3175" b="0"/>
+            <wp:docPr id="28" name="Picture 5" descr="\\s-grandprix\Users\Students\Lewes\387864\zipped-album-1g3s18hn-9gop-qc8ykm5sj-1n7lsczekm0[1]\Image 002.png"/>
+            <wp:cNvGraphicFramePr>
+              <a:graphicFrameLocks xmlns:a="http://schemas.openxmlformats.org/drawingml/2006/main" noChangeAspect="1"/>
+            </wp:cNvGraphicFramePr>
+            <a:graphic xmlns:a="http://schemas.openxmlformats.org/drawingml/2006/main">
+              <a:graphicData uri="http://schemas.openxmlformats.org/drawingml/2006/picture">
+                <pic:pic xmlns:pic="http://schemas.openxmlformats.org/drawingml/2006/picture">
+                  <pic:nvPicPr>
+                    <pic:cNvPr id="0" name="Picture 5" descr="\\s-grandprix\Users\Students\Lewes\387864\zipped-album-1g3s18hn-9gop-qc8ykm5sj-1n7lsczekm0[1]\Image 002.png"/>
+                    <pic:cNvPicPr>
+                      <a:picLocks noChangeAspect="1" noChangeArrowheads="1"/>
+                    </pic:cNvPicPr>
+                  </pic:nvPicPr>
+                  <pic:blipFill>
+                    <a:blip r:embed="rId29"/>
+                    <a:srcRect/>
+                    <a:stretch>
+                      <a:fillRect/>
+                    </a:stretch>
+                  </pic:blipFill>
+                  <pic:spPr bwMode="auto">
+                    <a:xfrm>
+                      <a:off x="0" y="0"/>
+                      <a:ext cx="3540125" cy="2290445"/>
+                    </a:xfrm>
+                    <a:prstGeom prst="rect">
+                      <a:avLst/>
+                    </a:prstGeom>
+                    <a:noFill/>
+                    <a:ln w="9525">
+                      <a:noFill/>
+                      <a:miter lim="800000"/>
+                      <a:headEnd/>
+                      <a:tailEnd/>
+                    </a:ln>
+                  </pic:spPr>
+                </pic:pic>
+              </a:graphicData>
+            </a:graphic>
+          </wp:inline>
+        </w:drawing>
+      </w:r>
+    </w:p>
+    <w:p/>
+    <w:p/>
+    <w:p>
+      <w:pPr>
+        <w:pStyle w:val="Heading3"/>
+      </w:pPr>
+      <w:r>
+        <w:t>Combo Box Fix</w:t>
+      </w:r>
+    </w:p>
+    <w:p>
+      <w:r>
+        <w:rPr>
+          <w:noProof/>
+          <w:lang w:val="en-GB" w:eastAsia="en-GB" w:bidi="ar-SA"/>
+        </w:rPr>
+        <w:drawing>
+          <wp:inline distT="0" distB="0" distL="0" distR="0">
+            <wp:extent cx="3540125" cy="2290445"/>
+            <wp:effectExtent l="19050" t="0" r="3175" b="0"/>
+            <wp:docPr id="21" name="Picture 7" descr="\\s-grandprix\Users\Students\Lewes\387864\zipped-album-1g3s18hn-9gop-qc8ykm5sj-1n7lsczekm0[1]\Image 004.png"/>
+            <wp:cNvGraphicFramePr>
+              <a:graphicFrameLocks xmlns:a="http://schemas.openxmlformats.org/drawingml/2006/main" noChangeAspect="1"/>
+            </wp:cNvGraphicFramePr>
+            <a:graphic xmlns:a="http://schemas.openxmlformats.org/drawingml/2006/main">
+              <a:graphicData uri="http://schemas.openxmlformats.org/drawingml/2006/picture">
+                <pic:pic xmlns:pic="http://schemas.openxmlformats.org/drawingml/2006/picture">
+                  <pic:nvPicPr>
+                    <pic:cNvPr id="0" name="Picture 7" descr="\\s-grandprix\Users\Students\Lewes\387864\zipped-album-1g3s18hn-9gop-qc8ykm5sj-1n7lsczekm0[1]\Image 004.png"/>
+                    <pic:cNvPicPr>
+                      <a:picLocks noChangeAspect="1" noChangeArrowheads="1"/>
+                    </pic:cNvPicPr>
+                  </pic:nvPicPr>
+                  <pic:blipFill>
+                    <a:blip r:embed="rId30"/>
+                    <a:srcRect/>
+                    <a:stretch>
+                      <a:fillRect/>
+                    </a:stretch>
+                  </pic:blipFill>
+                  <pic:spPr bwMode="auto">
+                    <a:xfrm>
+                      <a:off x="0" y="0"/>
+                      <a:ext cx="3540125" cy="2290445"/>
+                    </a:xfrm>
+                    <a:prstGeom prst="rect">
+                      <a:avLst/>
+                    </a:prstGeom>
+                    <a:noFill/>
+                    <a:ln w="9525">
+                      <a:noFill/>
+                      <a:miter lim="800000"/>
+                      <a:headEnd/>
+                      <a:tailEnd/>
+                    </a:ln>
+                  </pic:spPr>
+                </pic:pic>
+              </a:graphicData>
+            </a:graphic>
+          </wp:inline>
+        </w:drawing>
+      </w:r>
+    </w:p>
+    <w:p>
+      <w:r>
+        <w:rPr>
+          <w:noProof/>
+          <w:lang w:val="en-GB" w:eastAsia="en-GB" w:bidi="ar-SA"/>
+        </w:rPr>
+        <w:drawing>
+          <wp:inline distT="0" distB="0" distL="0" distR="0">
+            <wp:extent cx="5269230" cy="652145"/>
+            <wp:effectExtent l="19050" t="0" r="7620" b="0"/>
+            <wp:docPr id="19" name="Picture 2" descr="\\s-grandprix\Users\Students\Lewes\387864\zipped-album-1g3s18hn-9gop-qc8ykm5sj-1n7lsczekm0[1]\Image 006.png"/>
+            <wp:cNvGraphicFramePr>
+              <a:graphicFrameLocks xmlns:a="http://schemas.openxmlformats.org/drawingml/2006/main" noChangeAspect="1"/>
+            </wp:cNvGraphicFramePr>
+            <a:graphic xmlns:a="http://schemas.openxmlformats.org/drawingml/2006/main">
+              <a:graphicData uri="http://schemas.openxmlformats.org/drawingml/2006/picture">
+                <pic:pic xmlns:pic="http://schemas.openxmlformats.org/drawingml/2006/picture">
+                  <pic:nvPicPr>
+                    <pic:cNvPr id="0" name="Picture 2" descr="\\s-grandprix\Users\Students\Lewes\387864\zipped-album-1g3s18hn-9gop-qc8ykm5sj-1n7lsczekm0[1]\Image 006.png"/>
+                    <pic:cNvPicPr>
+                      <a:picLocks noChangeAspect="1" noChangeArrowheads="1"/>
+                    </pic:cNvPicPr>
+                  </pic:nvPicPr>
+                  <pic:blipFill>
+                    <a:blip r:embed="rId31"/>
+                    <a:srcRect/>
+                    <a:stretch>
+                      <a:fillRect/>
+                    </a:stretch>
+                  </pic:blipFill>
+                  <pic:spPr bwMode="auto">
+                    <a:xfrm>
+                      <a:off x="0" y="0"/>
+                      <a:ext cx="5269230" cy="652145"/>
+                    </a:xfrm>
+                    <a:prstGeom prst="rect">
+                      <a:avLst/>
+                    </a:prstGeom>
+                    <a:noFill/>
+                    <a:ln w="9525">
+                      <a:noFill/>
+                      <a:miter lim="800000"/>
+                      <a:headEnd/>
+                      <a:tailEnd/>
+                    </a:ln>
+                  </pic:spPr>
+                </pic:pic>
+              </a:graphicData>
+            </a:graphic>
+          </wp:inline>
+        </w:drawing>
+      </w:r>
+    </w:p>
+    <w:p>
+      <w:r>
+        <w:rPr>
+          <w:noProof/>
+          <w:lang w:val="en-GB" w:eastAsia="en-GB" w:bidi="ar-SA"/>
+        </w:rPr>
+        <w:lastRenderedPageBreak/>
+        <w:drawing>
+          <wp:inline distT="0" distB="0" distL="0" distR="0">
+            <wp:extent cx="3540125" cy="2290445"/>
+            <wp:effectExtent l="19050" t="0" r="3175" b="0"/>
+            <wp:docPr id="18" name="Picture 1" descr="\\s-grandprix\Users\Students\Lewes\387864\zipped-album-1g3s18hn-9gop-qc8ykm5sj-1n7lsczekm0[1]\Image 005.png"/>
+            <wp:cNvGraphicFramePr>
+              <a:graphicFrameLocks xmlns:a="http://schemas.openxmlformats.org/drawingml/2006/main" noChangeAspect="1"/>
+            </wp:cNvGraphicFramePr>
+            <a:graphic xmlns:a="http://schemas.openxmlformats.org/drawingml/2006/main">
+              <a:graphicData uri="http://schemas.openxmlformats.org/drawingml/2006/picture">
+                <pic:pic xmlns:pic="http://schemas.openxmlformats.org/drawingml/2006/picture">
+                  <pic:nvPicPr>
+                    <pic:cNvPr id="0" name="Picture 1" descr="\\s-grandprix\Users\Students\Lewes\387864\zipped-album-1g3s18hn-9gop-qc8ykm5sj-1n7lsczekm0[1]\Image 005.png"/>
+                    <pic:cNvPicPr>
+                      <a:picLocks noChangeAspect="1" noChangeArrowheads="1"/>
+                    </pic:cNvPicPr>
+                  </pic:nvPicPr>
+                  <pic:blipFill>
+                    <a:blip r:embed="rId32"/>
+                    <a:srcRect/>
+                    <a:stretch>
+                      <a:fillRect/>
+                    </a:stretch>
+                  </pic:blipFill>
+                  <pic:spPr bwMode="auto">
+                    <a:xfrm>
+                      <a:off x="0" y="0"/>
+                      <a:ext cx="3540125" cy="2290445"/>
+                    </a:xfrm>
+                    <a:prstGeom prst="rect">
+                      <a:avLst/>
+                    </a:prstGeom>
+                    <a:noFill/>
+                    <a:ln w="9525">
+                      <a:noFill/>
+                      <a:miter lim="800000"/>
+                      <a:headEnd/>
+                      <a:tailEnd/>
+                    </a:ln>
+                  </pic:spPr>
+                </pic:pic>
+              </a:graphicData>
+            </a:graphic>
+          </wp:inline>
+        </w:drawing>
+      </w:r>
     </w:p>
     <w:p>
       <w:pPr>
@@ -10191,6 +11116,7 @@
         <w:rPr>
           <w:lang w:val="en-GB"/>
         </w:rPr>
+        <w:lastRenderedPageBreak/>
         <w:t xml:space="preserve">Q: Where is the company based? </w:t>
       </w:r>
     </w:p>
@@ -10261,7 +11187,6 @@
       </w:pPr>
       <w:bookmarkStart w:id="57" w:name="_Toc283891982"/>
       <w:r>
-        <w:lastRenderedPageBreak/>
         <w:t>Source code</w:t>
       </w:r>
       <w:bookmarkEnd w:id="57"/>
@@ -10346,7 +11271,7 @@
         <w:rStyle w:val="PageNumber"/>
         <w:noProof/>
       </w:rPr>
-      <w:t>2</w:t>
+      <w:t>25</w:t>
     </w:r>
     <w:r>
       <w:rPr>
@@ -10383,7 +11308,7 @@
         <w:rStyle w:val="PageNumber"/>
         <w:noProof/>
       </w:rPr>
-      <w:t>22</w:t>
+      <w:t>25</w:t>
     </w:r>
     <w:r>
       <w:rPr>
@@ -10425,7 +11350,7 @@
         <w:rStyle w:val="PageNumber"/>
         <w:noProof/>
       </w:rPr>
-      <w:t>1</w:t>
+      <w:t>21</w:t>
     </w:r>
     <w:r>
       <w:rPr>
@@ -10462,7 +11387,7 @@
         <w:rStyle w:val="PageNumber"/>
         <w:noProof/>
       </w:rPr>
-      <w:t>22</w:t>
+      <w:t>25</w:t>
     </w:r>
     <w:r>
       <w:rPr>
@@ -10516,7 +11441,7 @@
         <w:rPr>
           <w:noProof/>
         </w:rPr>
-        <w:t>16 March 2011</w:t>
+        <w:t>4 April 2011</w:t>
       </w:r>
     </w:fldSimple>
   </w:p>
@@ -10551,7 +11476,7 @@
         <w:rPr>
           <w:noProof/>
         </w:rPr>
-        <w:t>16 March 2011</w:t>
+        <w:t>4 April 2011</w:t>
       </w:r>
     </w:fldSimple>
   </w:p>
@@ -16972,7 +17897,7 @@
 </file>
 
 <file path=customXml/itemProps1.xml><?xml version="1.0" encoding="utf-8"?>
-<ds:datastoreItem xmlns:ds="http://schemas.openxmlformats.org/officeDocument/2006/customXml" ds:itemID="{11CD1A37-7F29-46B5-90CB-49259793E814}">
+<ds:datastoreItem xmlns:ds="http://schemas.openxmlformats.org/officeDocument/2006/customXml" ds:itemID="{DA336A5D-9A68-447A-A908-8D9D3BF36676}">
   <ds:schemaRefs>
     <ds:schemaRef ds:uri="http://schemas.openxmlformats.org/officeDocument/2006/bibliography"/>
   </ds:schemaRefs>

</xml_diff>